<commit_message>
part2 report WIP a-c
</commit_message>
<xml_diff>
--- a/ANSWERS.docx
+++ b/ANSWERS.docx
@@ -919,7 +919,23 @@
           <w:b/>
           <w:bCs/>
         </w:rPr>
-        <w:t>What other numeric adjustments can you make to the grammar in order to favor a set of more natural sentences? Experiment and discuss.</w:t>
+        <w:t xml:space="preserve">What other numeric adjustments can you make to the grammar in order to </w:t>
+      </w:r>
+      <w:proofErr w:type="spellStart"/>
+      <w:r>
+        <w:rPr>
+          <w:b/>
+          <w:bCs/>
+        </w:rPr>
+        <w:t>favor</w:t>
+      </w:r>
+      <w:proofErr w:type="spellEnd"/>
+      <w:r>
+        <w:rPr>
+          <w:b/>
+          <w:bCs/>
+        </w:rPr>
+        <w:t xml:space="preserve"> a set of more natural sentences? Experiment and discuss.</w:t>
       </w:r>
     </w:p>
     <w:p>
@@ -933,13 +949,7 @@
         <w:rPr>
           <w:lang w:val="en-US"/>
         </w:rPr>
-        <w:t>In order to make sentences more natural, we have adjusted the weights of the rules. This adjustment reflects the likelihood of word distribution. To estimate this, we have adjusted the weights of verbs and adjectives based on the nouns they are commonly paired with. For each verb or adjective, we have assigned a weight based on how many nouns can appear with it in the same context. For instance, for the verb 'ate', we assigned the weight 2 because it can connect with two nouns out of five (one can 'ate' a sandwich and a pickle, but not a president, a chief of staff, or a floor).</w:t>
-      </w:r>
-      <w:r>
-        <w:rPr>
-          <w:lang w:val="en-US"/>
-        </w:rPr>
-        <w:t xml:space="preserve"> </w:t>
+        <w:t xml:space="preserve">In order to make sentences more natural, we have adjusted the weights of the rules. This adjustment reflects the likelihood of word distribution. To estimate this, we have adjusted the weights of verbs and adjectives based on the nouns they are commonly paired with. For each verb or adjective, we have assigned a weight based on how many nouns can appear with it in the same context. For instance, for the verb 'ate', we assigned the weight 2 because it can connect with two nouns out of five (one can 'ate' a sandwich and a pickle, but not a president, a chief of staff, or a floor). </w:t>
       </w:r>
       <w:r>
         <w:rPr>
@@ -985,13 +995,644 @@
       <w:pPr>
         <w:pStyle w:val="Heading2"/>
         <w:rPr>
+          <w:lang w:val="en-US"/>
+        </w:rPr>
+      </w:pPr>
+      <w:r>
+        <w:t>Part 2 | Extending the Grammar</w:t>
+      </w:r>
+    </w:p>
+    <w:p>
+      <w:pPr>
+        <w:rPr>
+          <w:lang w:val="en-US"/>
+        </w:rPr>
+      </w:pPr>
+      <w:r>
+        <w:rPr>
+          <w:lang w:val="en-US"/>
+        </w:rPr>
+        <w:t xml:space="preserve">We made modifications to the grammar in order to generate the types of phenomena illustrated in the </w:t>
+      </w:r>
+      <w:r>
+        <w:rPr>
+          <w:lang w:val="en-US"/>
+        </w:rPr>
+        <w:t xml:space="preserve">given </w:t>
+      </w:r>
+      <w:r>
+        <w:rPr>
+          <w:lang w:val="en-US"/>
+        </w:rPr>
+        <w:t>sentences.</w:t>
+      </w:r>
+      <w:r>
+        <w:rPr>
+          <w:lang w:val="en-US"/>
+        </w:rPr>
+        <w:t xml:space="preserve"> </w:t>
+      </w:r>
+      <w:r>
+        <w:rPr>
+          <w:lang w:val="en-US"/>
+        </w:rPr>
+        <w:t xml:space="preserve">All </w:t>
+      </w:r>
+      <w:r>
+        <w:rPr>
+          <w:lang w:val="en-US"/>
+        </w:rPr>
+        <w:t>explanations</w:t>
+      </w:r>
+      <w:r>
+        <w:rPr>
+          <w:lang w:val="en-US"/>
+        </w:rPr>
+        <w:t xml:space="preserve"> can </w:t>
+      </w:r>
+      <w:r>
+        <w:rPr>
+          <w:lang w:val="en-US"/>
+        </w:rPr>
+        <w:t>also be</w:t>
+      </w:r>
+      <w:r>
+        <w:rPr>
+          <w:lang w:val="en-US"/>
+        </w:rPr>
+        <w:t xml:space="preserve"> seen in the “grammar2” file. </w:t>
+      </w:r>
+    </w:p>
+    <w:p>
+      <w:pPr>
+        <w:rPr>
+          <w:lang w:val="en-US"/>
+        </w:rPr>
+      </w:pPr>
+      <w:r>
+        <w:rPr>
+          <w:lang w:val="en-US"/>
+        </w:rPr>
+        <w:t>For each sentence, we provide the corresponding modifications</w:t>
+      </w:r>
+      <w:r>
+        <w:rPr>
+          <w:lang w:val="en-US"/>
+        </w:rPr>
+        <w:t>:</w:t>
+      </w:r>
+    </w:p>
+    <w:p>
+      <w:pPr>
+        <w:pStyle w:val="ListParagraph"/>
+        <w:numPr>
+          <w:ilvl w:val="0"/>
+          <w:numId w:val="11"/>
+        </w:numPr>
+        <w:rPr>
+          <w:lang w:val="en-US"/>
+        </w:rPr>
+      </w:pPr>
+    </w:p>
+    <w:p>
+      <w:pPr>
+        <w:pStyle w:val="ListParagraph"/>
+        <w:numPr>
+          <w:ilvl w:val="1"/>
+          <w:numId w:val="11"/>
+        </w:numPr>
+        <w:rPr>
+          <w:lang w:val="en-US"/>
+        </w:rPr>
+      </w:pPr>
+      <w:r>
+        <w:rPr>
+          <w:lang w:val="en-US"/>
+        </w:rPr>
+        <w:t>NP</w:t>
+      </w:r>
+      <w:r>
+        <w:rPr>
+          <w:lang w:val="en-US"/>
+        </w:rPr>
+        <w:t xml:space="preserve"> → </w:t>
+      </w:r>
+      <w:proofErr w:type="spellStart"/>
+      <w:r>
+        <w:rPr>
+          <w:lang w:val="en-US"/>
+        </w:rPr>
+        <w:t>Nnp</w:t>
+      </w:r>
+      <w:proofErr w:type="spellEnd"/>
+      <w:r>
+        <w:rPr>
+          <w:lang w:val="en-US"/>
+        </w:rPr>
+        <w:t xml:space="preserve"> </w:t>
+      </w:r>
+      <w:r>
+        <w:rPr>
+          <w:lang w:val="en-US"/>
+        </w:rPr>
+        <w:t xml:space="preserve">– </w:t>
+      </w:r>
+      <w:r>
+        <w:rPr>
+          <w:lang w:val="en-US"/>
+        </w:rPr>
+        <w:t>to support</w:t>
+      </w:r>
+      <w:r>
+        <w:rPr>
+          <w:lang w:val="en-US"/>
+        </w:rPr>
+        <w:t xml:space="preserve"> </w:t>
+      </w:r>
+      <w:r>
+        <w:rPr>
+          <w:lang w:val="en-US"/>
+        </w:rPr>
+        <w:t>proper nouns (people, locations, organization, etc.)</w:t>
+      </w:r>
+    </w:p>
+    <w:p>
+      <w:pPr>
+        <w:pStyle w:val="ListParagraph"/>
+        <w:numPr>
+          <w:ilvl w:val="1"/>
+          <w:numId w:val="11"/>
+        </w:numPr>
+        <w:rPr>
+          <w:lang w:val="en-US"/>
+        </w:rPr>
+      </w:pPr>
+      <w:proofErr w:type="spellStart"/>
+      <w:r>
+        <w:rPr>
+          <w:lang w:val="en-US"/>
+        </w:rPr>
+        <w:t>N</w:t>
+      </w:r>
+      <w:r>
+        <w:rPr>
+          <w:lang w:val="en-US"/>
+        </w:rPr>
+        <w:t>np</w:t>
+      </w:r>
+      <w:proofErr w:type="spellEnd"/>
+      <w:r>
+        <w:rPr>
+          <w:lang w:val="en-US"/>
+        </w:rPr>
+        <w:t xml:space="preserve"> → </w:t>
+      </w:r>
+      <w:r>
+        <w:rPr>
+          <w:lang w:val="en-US"/>
+        </w:rPr>
+        <w:t xml:space="preserve">Sally </w:t>
+      </w:r>
+      <w:r>
+        <w:rPr>
+          <w:lang w:val="en-US"/>
+        </w:rPr>
+        <w:t>–</w:t>
+      </w:r>
+      <w:r>
+        <w:rPr>
+          <w:lang w:val="en-US"/>
+        </w:rPr>
+        <w:t xml:space="preserve"> </w:t>
+      </w:r>
+      <w:r>
+        <w:rPr>
+          <w:lang w:val="en-US"/>
+        </w:rPr>
+        <w:t xml:space="preserve">adding </w:t>
+      </w:r>
+      <w:r>
+        <w:rPr>
+          <w:lang w:val="en-US"/>
+        </w:rPr>
+        <w:t>“</w:t>
+      </w:r>
+      <w:r>
+        <w:rPr>
+          <w:lang w:val="en-US"/>
+        </w:rPr>
+        <w:t>Sally</w:t>
+      </w:r>
+      <w:r>
+        <w:rPr>
+          <w:lang w:val="en-US"/>
+        </w:rPr>
+        <w:t>”</w:t>
+      </w:r>
+      <w:r>
+        <w:rPr>
+          <w:lang w:val="en-US"/>
+        </w:rPr>
+        <w:t xml:space="preserve"> to vocabulary as </w:t>
+      </w:r>
+      <w:proofErr w:type="spellStart"/>
+      <w:r>
+        <w:rPr>
+          <w:lang w:val="en-US"/>
+        </w:rPr>
+        <w:t>Nnp</w:t>
+      </w:r>
+      <w:proofErr w:type="spellEnd"/>
+    </w:p>
+    <w:p>
+      <w:pPr>
+        <w:pStyle w:val="ListParagraph"/>
+        <w:numPr>
+          <w:ilvl w:val="0"/>
+          <w:numId w:val="11"/>
+        </w:numPr>
+        <w:rPr>
+          <w:lang w:val="en-US"/>
+        </w:rPr>
+      </w:pPr>
+    </w:p>
+    <w:p>
+      <w:pPr>
+        <w:pStyle w:val="ListParagraph"/>
+        <w:numPr>
+          <w:ilvl w:val="1"/>
+          <w:numId w:val="11"/>
+        </w:numPr>
+        <w:rPr>
+          <w:lang w:val="en-US"/>
+        </w:rPr>
+      </w:pPr>
+      <w:r>
+        <w:rPr>
+          <w:lang w:val="en-US"/>
+        </w:rPr>
+        <w:t>NP</w:t>
+      </w:r>
+      <w:r>
+        <w:rPr>
+          <w:lang w:val="en-US"/>
+        </w:rPr>
+        <w:t xml:space="preserve"> </w:t>
+      </w:r>
+      <w:r>
+        <w:rPr>
+          <w:lang w:val="en-US"/>
+        </w:rPr>
+        <w:t>→</w:t>
+      </w:r>
+      <w:r>
+        <w:rPr>
+          <w:lang w:val="en-US"/>
+        </w:rPr>
+        <w:t xml:space="preserve"> NP Cc NP</w:t>
+      </w:r>
+      <w:r>
+        <w:rPr>
+          <w:lang w:val="en-US"/>
+        </w:rPr>
+        <w:t xml:space="preserve"> – to support </w:t>
+      </w:r>
+      <w:r>
+        <w:rPr>
+          <w:lang w:val="en-US"/>
+        </w:rPr>
+        <w:t>coordinating</w:t>
+      </w:r>
+      <w:r>
+        <w:rPr>
+          <w:lang w:val="en-US"/>
+        </w:rPr>
+        <w:t xml:space="preserve"> </w:t>
+      </w:r>
+      <w:r>
+        <w:rPr>
+          <w:lang w:val="en-US"/>
+        </w:rPr>
+        <w:t>conjunction</w:t>
+      </w:r>
+    </w:p>
+    <w:p>
+      <w:pPr>
+        <w:pStyle w:val="ListParagraph"/>
+        <w:numPr>
+          <w:ilvl w:val="1"/>
+          <w:numId w:val="11"/>
+        </w:numPr>
+        <w:rPr>
+          <w:lang w:val="en-US"/>
+        </w:rPr>
+      </w:pPr>
+      <w:r>
+        <w:rPr>
+          <w:lang w:val="en-US"/>
+        </w:rPr>
+        <w:t>VP</w:t>
+      </w:r>
+      <w:r>
+        <w:rPr>
+          <w:lang w:val="en-US"/>
+        </w:rPr>
+        <w:t xml:space="preserve"> </w:t>
+      </w:r>
+      <w:r>
+        <w:rPr>
+          <w:lang w:val="en-US"/>
+        </w:rPr>
+        <w:t>→</w:t>
+      </w:r>
+      <w:r>
+        <w:rPr>
+          <w:lang w:val="en-US"/>
+        </w:rPr>
+        <w:t xml:space="preserve"> </w:t>
+      </w:r>
+      <w:r>
+        <w:rPr>
+          <w:lang w:val="en-US"/>
+        </w:rPr>
+        <w:t>Verb Cc VP</w:t>
+      </w:r>
+      <w:r>
+        <w:rPr>
+          <w:lang w:val="en-US"/>
+        </w:rPr>
+        <w:t xml:space="preserve"> </w:t>
+      </w:r>
+      <w:r>
+        <w:rPr>
+          <w:lang w:val="en-US"/>
+        </w:rPr>
+        <w:t>–</w:t>
+      </w:r>
+      <w:r>
+        <w:rPr>
+          <w:lang w:val="en-US"/>
+        </w:rPr>
+        <w:t xml:space="preserve"> </w:t>
+      </w:r>
+      <w:r>
+        <w:rPr>
+          <w:lang w:val="en-US"/>
+        </w:rPr>
+        <w:t>to support conjunction between verbs</w:t>
+      </w:r>
+    </w:p>
+    <w:p>
+      <w:pPr>
+        <w:pStyle w:val="ListParagraph"/>
+        <w:numPr>
+          <w:ilvl w:val="1"/>
+          <w:numId w:val="11"/>
+        </w:numPr>
+        <w:rPr>
+          <w:lang w:val="en-US"/>
+        </w:rPr>
+      </w:pPr>
+      <w:r>
+        <w:rPr>
+          <w:lang w:val="en-US"/>
+        </w:rPr>
+        <w:t>Cc</w:t>
+      </w:r>
+      <w:r>
+        <w:rPr>
+          <w:lang w:val="en-US"/>
+        </w:rPr>
+        <w:t xml:space="preserve"> </w:t>
+      </w:r>
+      <w:r>
+        <w:rPr>
+          <w:lang w:val="en-US"/>
+        </w:rPr>
+        <w:t>→</w:t>
+      </w:r>
+      <w:r>
+        <w:rPr>
+          <w:lang w:val="en-US"/>
+        </w:rPr>
+        <w:t xml:space="preserve"> and</w:t>
+      </w:r>
+      <w:r>
+        <w:rPr>
+          <w:lang w:val="en-US"/>
+        </w:rPr>
+        <w:t xml:space="preserve"> </w:t>
+      </w:r>
+      <w:r>
+        <w:rPr>
+          <w:lang w:val="en-US"/>
+        </w:rPr>
+        <w:t xml:space="preserve">– adding </w:t>
+      </w:r>
+      <w:r>
+        <w:rPr>
+          <w:lang w:val="en-US"/>
+        </w:rPr>
+        <w:t>“and”</w:t>
+      </w:r>
+      <w:r>
+        <w:rPr>
+          <w:lang w:val="en-US"/>
+        </w:rPr>
+        <w:t xml:space="preserve"> to vocabulary as </w:t>
+      </w:r>
+      <w:r>
+        <w:rPr>
+          <w:lang w:val="en-US"/>
+        </w:rPr>
+        <w:t>Cc</w:t>
+      </w:r>
+    </w:p>
+    <w:p>
+      <w:pPr>
+        <w:pStyle w:val="ListParagraph"/>
+        <w:numPr>
+          <w:ilvl w:val="0"/>
+          <w:numId w:val="11"/>
+        </w:numPr>
+        <w:rPr>
+          <w:lang w:val="en-US"/>
+        </w:rPr>
+      </w:pPr>
+    </w:p>
+    <w:p>
+      <w:pPr>
+        <w:pStyle w:val="ListParagraph"/>
+        <w:rPr>
+          <w:lang w:val="en-US"/>
+        </w:rPr>
+      </w:pPr>
+      <w:r>
+        <w:rPr>
+          <w:lang w:val="en-US"/>
+        </w:rPr>
+        <w:t xml:space="preserve">To respect the </w:t>
+      </w:r>
+      <w:r>
+        <w:rPr>
+          <w:i/>
+          <w:iCs/>
+          <w:lang w:val="en-US"/>
+        </w:rPr>
+        <w:t>subcategorization frame of verbs</w:t>
+      </w:r>
+      <w:r>
+        <w:rPr>
+          <w:lang w:val="en-US"/>
+        </w:rPr>
+        <w:t xml:space="preserve"> we reclassified the ‘Verb’ preterminal as transitive verbs (V1) and we added another preterminal called ‘V0’ as intransitive verbs.</w:t>
+      </w:r>
+    </w:p>
+    <w:p>
+      <w:pPr>
+        <w:pStyle w:val="ListParagraph"/>
+        <w:numPr>
+          <w:ilvl w:val="1"/>
+          <w:numId w:val="11"/>
+        </w:numPr>
+        <w:rPr>
+          <w:lang w:val="en-US"/>
+        </w:rPr>
+      </w:pPr>
+      <w:r>
+        <w:rPr>
+          <w:lang w:val="en-US"/>
+        </w:rPr>
+        <w:t xml:space="preserve">VP </w:t>
+      </w:r>
+      <w:r>
+        <w:rPr>
+          <w:lang w:val="en-US"/>
+        </w:rPr>
+        <w:t>→</w:t>
+      </w:r>
+      <w:r>
+        <w:rPr>
+          <w:lang w:val="en-US"/>
+        </w:rPr>
+        <w:t xml:space="preserve"> </w:t>
+      </w:r>
+      <w:r>
+        <w:rPr>
+          <w:lang w:val="en-US"/>
+        </w:rPr>
+        <w:t>V0</w:t>
+      </w:r>
+      <w:r>
+        <w:rPr>
+          <w:lang w:val="en-US"/>
+        </w:rPr>
+        <w:t xml:space="preserve"> – to support </w:t>
+      </w:r>
+      <w:r>
+        <w:rPr>
+          <w:lang w:val="en-US"/>
+        </w:rPr>
+        <w:t>intransitive verb phrase</w:t>
+      </w:r>
+    </w:p>
+    <w:p>
+      <w:pPr>
+        <w:pStyle w:val="ListParagraph"/>
+        <w:numPr>
+          <w:ilvl w:val="1"/>
+          <w:numId w:val="11"/>
+        </w:numPr>
+        <w:rPr>
+          <w:lang w:val="en-US"/>
+        </w:rPr>
+      </w:pPr>
+      <w:r>
+        <w:rPr>
+          <w:lang w:val="en-US"/>
+        </w:rPr>
+        <w:t>V0</w:t>
+      </w:r>
+      <w:r>
+        <w:rPr>
+          <w:lang w:val="en-US"/>
+        </w:rPr>
+        <w:t xml:space="preserve"> </w:t>
+      </w:r>
+      <w:r>
+        <w:rPr>
+          <w:lang w:val="en-US"/>
+        </w:rPr>
+        <w:t>→</w:t>
+      </w:r>
+      <w:r>
+        <w:rPr>
+          <w:lang w:val="en-US"/>
+        </w:rPr>
+        <w:t xml:space="preserve"> </w:t>
+      </w:r>
+      <w:r>
+        <w:rPr>
+          <w:lang w:val="en-US"/>
+        </w:rPr>
+        <w:t>sighed</w:t>
+      </w:r>
+      <w:r>
+        <w:rPr>
+          <w:lang w:val="en-US"/>
+        </w:rPr>
+        <w:t xml:space="preserve"> – </w:t>
+      </w:r>
+      <w:r>
+        <w:rPr>
+          <w:lang w:val="en-US"/>
+        </w:rPr>
+        <w:t>adding “</w:t>
+      </w:r>
+      <w:r>
+        <w:rPr>
+          <w:lang w:val="en-US"/>
+        </w:rPr>
+        <w:t>sighed</w:t>
+      </w:r>
+      <w:r>
+        <w:rPr>
+          <w:lang w:val="en-US"/>
+        </w:rPr>
+        <w:t xml:space="preserve">” to vocabulary as </w:t>
+      </w:r>
+      <w:r>
+        <w:rPr>
+          <w:lang w:val="en-US"/>
+        </w:rPr>
+        <w:t>V0</w:t>
+      </w:r>
+    </w:p>
+    <w:p>
+      <w:pPr>
+        <w:pStyle w:val="ListParagraph"/>
+        <w:numPr>
+          <w:ilvl w:val="0"/>
+          <w:numId w:val="11"/>
+        </w:numPr>
+        <w:rPr>
+          <w:lang w:val="en-US"/>
+        </w:rPr>
+      </w:pPr>
+    </w:p>
+    <w:p>
+      <w:pPr>
+        <w:pStyle w:val="ListParagraph"/>
+        <w:numPr>
+          <w:ilvl w:val="1"/>
+          <w:numId w:val="11"/>
+        </w:numPr>
+        <w:rPr>
+          <w:rFonts w:hint="cs"/>
           <w:rtl/>
           <w:lang w:val="en-US"/>
         </w:rPr>
       </w:pPr>
-      <w:r>
-        <w:t>Part 2 | Extending the Grammar</w:t>
-      </w:r>
     </w:p>
     <w:sectPr>
       <w:pgSz w:w="11906" w:h="16838"/>
@@ -1119,6 +1760,208 @@
     </w:lvl>
   </w:abstractNum>
   <w:abstractNum w:abstractNumId="1" w15:restartNumberingAfterBreak="0">
+    <w:nsid w:val="0E8B2695"/>
+    <w:multiLevelType w:val="hybridMultilevel"/>
+    <w:tmpl w:val="2E224F84"/>
+    <w:lvl w:ilvl="0" w:tplc="FFBA50AE">
+      <w:start w:val="1"/>
+      <w:numFmt w:val="lowerLetter"/>
+      <w:lvlText w:val="(%1)"/>
+      <w:lvlJc w:val="left"/>
+      <w:pPr>
+        <w:ind w:left="720" w:hanging="360"/>
+      </w:pPr>
+      <w:rPr>
+        <w:rFonts w:hint="default"/>
+      </w:rPr>
+    </w:lvl>
+    <w:lvl w:ilvl="1" w:tplc="2000001B">
+      <w:start w:val="1"/>
+      <w:numFmt w:val="lowerRoman"/>
+      <w:lvlText w:val="%2."/>
+      <w:lvlJc w:val="right"/>
+      <w:pPr>
+        <w:ind w:left="1440" w:hanging="360"/>
+      </w:pPr>
+    </w:lvl>
+    <w:lvl w:ilvl="2" w:tplc="2000001B">
+      <w:start w:val="1"/>
+      <w:numFmt w:val="lowerRoman"/>
+      <w:lvlText w:val="%3."/>
+      <w:lvlJc w:val="right"/>
+      <w:pPr>
+        <w:ind w:left="2160" w:hanging="180"/>
+      </w:pPr>
+    </w:lvl>
+    <w:lvl w:ilvl="3" w:tplc="2000000F" w:tentative="1">
+      <w:start w:val="1"/>
+      <w:numFmt w:val="decimal"/>
+      <w:lvlText w:val="%4."/>
+      <w:lvlJc w:val="left"/>
+      <w:pPr>
+        <w:ind w:left="2880" w:hanging="360"/>
+      </w:pPr>
+    </w:lvl>
+    <w:lvl w:ilvl="4" w:tplc="20000019" w:tentative="1">
+      <w:start w:val="1"/>
+      <w:numFmt w:val="lowerLetter"/>
+      <w:lvlText w:val="%5."/>
+      <w:lvlJc w:val="left"/>
+      <w:pPr>
+        <w:ind w:left="3600" w:hanging="360"/>
+      </w:pPr>
+    </w:lvl>
+    <w:lvl w:ilvl="5" w:tplc="2000001B" w:tentative="1">
+      <w:start w:val="1"/>
+      <w:numFmt w:val="lowerRoman"/>
+      <w:lvlText w:val="%6."/>
+      <w:lvlJc w:val="right"/>
+      <w:pPr>
+        <w:ind w:left="4320" w:hanging="180"/>
+      </w:pPr>
+    </w:lvl>
+    <w:lvl w:ilvl="6" w:tplc="2000000F" w:tentative="1">
+      <w:start w:val="1"/>
+      <w:numFmt w:val="decimal"/>
+      <w:lvlText w:val="%7."/>
+      <w:lvlJc w:val="left"/>
+      <w:pPr>
+        <w:ind w:left="5040" w:hanging="360"/>
+      </w:pPr>
+    </w:lvl>
+    <w:lvl w:ilvl="7" w:tplc="20000019" w:tentative="1">
+      <w:start w:val="1"/>
+      <w:numFmt w:val="lowerLetter"/>
+      <w:lvlText w:val="%8."/>
+      <w:lvlJc w:val="left"/>
+      <w:pPr>
+        <w:ind w:left="5760" w:hanging="360"/>
+      </w:pPr>
+    </w:lvl>
+    <w:lvl w:ilvl="8" w:tplc="2000001B" w:tentative="1">
+      <w:start w:val="1"/>
+      <w:numFmt w:val="lowerRoman"/>
+      <w:lvlText w:val="%9."/>
+      <w:lvlJc w:val="right"/>
+      <w:pPr>
+        <w:ind w:left="6480" w:hanging="180"/>
+      </w:pPr>
+    </w:lvl>
+  </w:abstractNum>
+  <w:abstractNum w:abstractNumId="2" w15:restartNumberingAfterBreak="0">
+    <w:nsid w:val="369D5CBB"/>
+    <w:multiLevelType w:val="hybridMultilevel"/>
+    <w:tmpl w:val="706678BA"/>
+    <w:lvl w:ilvl="0" w:tplc="0F744ABC">
+      <w:start w:val="1"/>
+      <w:numFmt w:val="bullet"/>
+      <w:lvlText w:val=""/>
+      <w:lvlJc w:val="left"/>
+      <w:pPr>
+        <w:ind w:left="720" w:hanging="360"/>
+      </w:pPr>
+      <w:rPr>
+        <w:rFonts w:ascii="Symbol" w:eastAsiaTheme="minorHAnsi" w:hAnsi="Symbol" w:cstheme="minorBidi" w:hint="default"/>
+      </w:rPr>
+    </w:lvl>
+    <w:lvl w:ilvl="1" w:tplc="20000003" w:tentative="1">
+      <w:start w:val="1"/>
+      <w:numFmt w:val="bullet"/>
+      <w:lvlText w:val="o"/>
+      <w:lvlJc w:val="left"/>
+      <w:pPr>
+        <w:ind w:left="1440" w:hanging="360"/>
+      </w:pPr>
+      <w:rPr>
+        <w:rFonts w:ascii="Courier New" w:hAnsi="Courier New" w:cs="Courier New" w:hint="default"/>
+      </w:rPr>
+    </w:lvl>
+    <w:lvl w:ilvl="2" w:tplc="20000005" w:tentative="1">
+      <w:start w:val="1"/>
+      <w:numFmt w:val="bullet"/>
+      <w:lvlText w:val=""/>
+      <w:lvlJc w:val="left"/>
+      <w:pPr>
+        <w:ind w:left="2160" w:hanging="360"/>
+      </w:pPr>
+      <w:rPr>
+        <w:rFonts w:ascii="Wingdings" w:hAnsi="Wingdings" w:hint="default"/>
+      </w:rPr>
+    </w:lvl>
+    <w:lvl w:ilvl="3" w:tplc="20000001" w:tentative="1">
+      <w:start w:val="1"/>
+      <w:numFmt w:val="bullet"/>
+      <w:lvlText w:val=""/>
+      <w:lvlJc w:val="left"/>
+      <w:pPr>
+        <w:ind w:left="2880" w:hanging="360"/>
+      </w:pPr>
+      <w:rPr>
+        <w:rFonts w:ascii="Symbol" w:hAnsi="Symbol" w:hint="default"/>
+      </w:rPr>
+    </w:lvl>
+    <w:lvl w:ilvl="4" w:tplc="20000003" w:tentative="1">
+      <w:start w:val="1"/>
+      <w:numFmt w:val="bullet"/>
+      <w:lvlText w:val="o"/>
+      <w:lvlJc w:val="left"/>
+      <w:pPr>
+        <w:ind w:left="3600" w:hanging="360"/>
+      </w:pPr>
+      <w:rPr>
+        <w:rFonts w:ascii="Courier New" w:hAnsi="Courier New" w:cs="Courier New" w:hint="default"/>
+      </w:rPr>
+    </w:lvl>
+    <w:lvl w:ilvl="5" w:tplc="20000005" w:tentative="1">
+      <w:start w:val="1"/>
+      <w:numFmt w:val="bullet"/>
+      <w:lvlText w:val=""/>
+      <w:lvlJc w:val="left"/>
+      <w:pPr>
+        <w:ind w:left="4320" w:hanging="360"/>
+      </w:pPr>
+      <w:rPr>
+        <w:rFonts w:ascii="Wingdings" w:hAnsi="Wingdings" w:hint="default"/>
+      </w:rPr>
+    </w:lvl>
+    <w:lvl w:ilvl="6" w:tplc="20000001" w:tentative="1">
+      <w:start w:val="1"/>
+      <w:numFmt w:val="bullet"/>
+      <w:lvlText w:val=""/>
+      <w:lvlJc w:val="left"/>
+      <w:pPr>
+        <w:ind w:left="5040" w:hanging="360"/>
+      </w:pPr>
+      <w:rPr>
+        <w:rFonts w:ascii="Symbol" w:hAnsi="Symbol" w:hint="default"/>
+      </w:rPr>
+    </w:lvl>
+    <w:lvl w:ilvl="7" w:tplc="20000003" w:tentative="1">
+      <w:start w:val="1"/>
+      <w:numFmt w:val="bullet"/>
+      <w:lvlText w:val="o"/>
+      <w:lvlJc w:val="left"/>
+      <w:pPr>
+        <w:ind w:left="5760" w:hanging="360"/>
+      </w:pPr>
+      <w:rPr>
+        <w:rFonts w:ascii="Courier New" w:hAnsi="Courier New" w:cs="Courier New" w:hint="default"/>
+      </w:rPr>
+    </w:lvl>
+    <w:lvl w:ilvl="8" w:tplc="20000005" w:tentative="1">
+      <w:start w:val="1"/>
+      <w:numFmt w:val="bullet"/>
+      <w:lvlText w:val=""/>
+      <w:lvlJc w:val="left"/>
+      <w:pPr>
+        <w:ind w:left="6480" w:hanging="360"/>
+      </w:pPr>
+      <w:rPr>
+        <w:rFonts w:ascii="Wingdings" w:hAnsi="Wingdings" w:hint="default"/>
+      </w:rPr>
+    </w:lvl>
+  </w:abstractNum>
+  <w:abstractNum w:abstractNumId="3" w15:restartNumberingAfterBreak="0">
     <w:nsid w:val="3E017C1E"/>
     <w:multiLevelType w:val="hybridMultilevel"/>
     <w:tmpl w:val="5C06B312"/>
@@ -1207,7 +2050,7 @@
       </w:pPr>
     </w:lvl>
   </w:abstractNum>
-  <w:abstractNum w:abstractNumId="2" w15:restartNumberingAfterBreak="0">
+  <w:abstractNum w:abstractNumId="4" w15:restartNumberingAfterBreak="0">
     <w:nsid w:val="411D3406"/>
     <w:multiLevelType w:val="hybridMultilevel"/>
     <w:tmpl w:val="2A7ADEDE"/>
@@ -1296,7 +2139,7 @@
       </w:pPr>
     </w:lvl>
   </w:abstractNum>
-  <w:abstractNum w:abstractNumId="3" w15:restartNumberingAfterBreak="0">
+  <w:abstractNum w:abstractNumId="5" w15:restartNumberingAfterBreak="0">
     <w:nsid w:val="43D3261C"/>
     <w:multiLevelType w:val="hybridMultilevel"/>
     <w:tmpl w:val="128CD9A6"/>
@@ -1385,7 +2228,7 @@
       </w:pPr>
     </w:lvl>
   </w:abstractNum>
-  <w:abstractNum w:abstractNumId="4" w15:restartNumberingAfterBreak="0">
+  <w:abstractNum w:abstractNumId="6" w15:restartNumberingAfterBreak="0">
     <w:nsid w:val="470F43EC"/>
     <w:multiLevelType w:val="hybridMultilevel"/>
     <w:tmpl w:val="85D01AE4"/>
@@ -1474,7 +2317,7 @@
       </w:pPr>
     </w:lvl>
   </w:abstractNum>
-  <w:abstractNum w:abstractNumId="5" w15:restartNumberingAfterBreak="0">
+  <w:abstractNum w:abstractNumId="7" w15:restartNumberingAfterBreak="0">
     <w:nsid w:val="4B454A0C"/>
     <w:multiLevelType w:val="multilevel"/>
     <w:tmpl w:val="F2DCA9CC"/>
@@ -1587,7 +2430,7 @@
       </w:rPr>
     </w:lvl>
   </w:abstractNum>
-  <w:abstractNum w:abstractNumId="6" w15:restartNumberingAfterBreak="0">
+  <w:abstractNum w:abstractNumId="8" w15:restartNumberingAfterBreak="0">
     <w:nsid w:val="59677D3B"/>
     <w:multiLevelType w:val="multilevel"/>
     <w:tmpl w:val="07E416D2"/>
@@ -1700,7 +2543,120 @@
       </w:rPr>
     </w:lvl>
   </w:abstractNum>
-  <w:abstractNum w:abstractNumId="7" w15:restartNumberingAfterBreak="0">
+  <w:abstractNum w:abstractNumId="9" w15:restartNumberingAfterBreak="0">
+    <w:nsid w:val="636D1A6E"/>
+    <w:multiLevelType w:val="hybridMultilevel"/>
+    <w:tmpl w:val="4B24FC72"/>
+    <w:lvl w:ilvl="0" w:tplc="CC322074">
+      <w:start w:val="1"/>
+      <w:numFmt w:val="bullet"/>
+      <w:lvlText w:val=""/>
+      <w:lvlJc w:val="left"/>
+      <w:pPr>
+        <w:ind w:left="720" w:hanging="360"/>
+      </w:pPr>
+      <w:rPr>
+        <w:rFonts w:ascii="Symbol" w:eastAsiaTheme="minorHAnsi" w:hAnsi="Symbol" w:cstheme="minorBidi" w:hint="default"/>
+      </w:rPr>
+    </w:lvl>
+    <w:lvl w:ilvl="1" w:tplc="20000003" w:tentative="1">
+      <w:start w:val="1"/>
+      <w:numFmt w:val="bullet"/>
+      <w:lvlText w:val="o"/>
+      <w:lvlJc w:val="left"/>
+      <w:pPr>
+        <w:ind w:left="1440" w:hanging="360"/>
+      </w:pPr>
+      <w:rPr>
+        <w:rFonts w:ascii="Courier New" w:hAnsi="Courier New" w:cs="Courier New" w:hint="default"/>
+      </w:rPr>
+    </w:lvl>
+    <w:lvl w:ilvl="2" w:tplc="20000005" w:tentative="1">
+      <w:start w:val="1"/>
+      <w:numFmt w:val="bullet"/>
+      <w:lvlText w:val=""/>
+      <w:lvlJc w:val="left"/>
+      <w:pPr>
+        <w:ind w:left="2160" w:hanging="360"/>
+      </w:pPr>
+      <w:rPr>
+        <w:rFonts w:ascii="Wingdings" w:hAnsi="Wingdings" w:hint="default"/>
+      </w:rPr>
+    </w:lvl>
+    <w:lvl w:ilvl="3" w:tplc="20000001" w:tentative="1">
+      <w:start w:val="1"/>
+      <w:numFmt w:val="bullet"/>
+      <w:lvlText w:val=""/>
+      <w:lvlJc w:val="left"/>
+      <w:pPr>
+        <w:ind w:left="2880" w:hanging="360"/>
+      </w:pPr>
+      <w:rPr>
+        <w:rFonts w:ascii="Symbol" w:hAnsi="Symbol" w:hint="default"/>
+      </w:rPr>
+    </w:lvl>
+    <w:lvl w:ilvl="4" w:tplc="20000003" w:tentative="1">
+      <w:start w:val="1"/>
+      <w:numFmt w:val="bullet"/>
+      <w:lvlText w:val="o"/>
+      <w:lvlJc w:val="left"/>
+      <w:pPr>
+        <w:ind w:left="3600" w:hanging="360"/>
+      </w:pPr>
+      <w:rPr>
+        <w:rFonts w:ascii="Courier New" w:hAnsi="Courier New" w:cs="Courier New" w:hint="default"/>
+      </w:rPr>
+    </w:lvl>
+    <w:lvl w:ilvl="5" w:tplc="20000005" w:tentative="1">
+      <w:start w:val="1"/>
+      <w:numFmt w:val="bullet"/>
+      <w:lvlText w:val=""/>
+      <w:lvlJc w:val="left"/>
+      <w:pPr>
+        <w:ind w:left="4320" w:hanging="360"/>
+      </w:pPr>
+      <w:rPr>
+        <w:rFonts w:ascii="Wingdings" w:hAnsi="Wingdings" w:hint="default"/>
+      </w:rPr>
+    </w:lvl>
+    <w:lvl w:ilvl="6" w:tplc="20000001" w:tentative="1">
+      <w:start w:val="1"/>
+      <w:numFmt w:val="bullet"/>
+      <w:lvlText w:val=""/>
+      <w:lvlJc w:val="left"/>
+      <w:pPr>
+        <w:ind w:left="5040" w:hanging="360"/>
+      </w:pPr>
+      <w:rPr>
+        <w:rFonts w:ascii="Symbol" w:hAnsi="Symbol" w:hint="default"/>
+      </w:rPr>
+    </w:lvl>
+    <w:lvl w:ilvl="7" w:tplc="20000003" w:tentative="1">
+      <w:start w:val="1"/>
+      <w:numFmt w:val="bullet"/>
+      <w:lvlText w:val="o"/>
+      <w:lvlJc w:val="left"/>
+      <w:pPr>
+        <w:ind w:left="5760" w:hanging="360"/>
+      </w:pPr>
+      <w:rPr>
+        <w:rFonts w:ascii="Courier New" w:hAnsi="Courier New" w:cs="Courier New" w:hint="default"/>
+      </w:rPr>
+    </w:lvl>
+    <w:lvl w:ilvl="8" w:tplc="20000005" w:tentative="1">
+      <w:start w:val="1"/>
+      <w:numFmt w:val="bullet"/>
+      <w:lvlText w:val=""/>
+      <w:lvlJc w:val="left"/>
+      <w:pPr>
+        <w:ind w:left="6480" w:hanging="360"/>
+      </w:pPr>
+      <w:rPr>
+        <w:rFonts w:ascii="Wingdings" w:hAnsi="Wingdings" w:hint="default"/>
+      </w:rPr>
+    </w:lvl>
+  </w:abstractNum>
+  <w:abstractNum w:abstractNumId="10" w15:restartNumberingAfterBreak="0">
     <w:nsid w:val="694F4667"/>
     <w:multiLevelType w:val="hybridMultilevel"/>
     <w:tmpl w:val="1450A69A"/>
@@ -1790,7 +2746,7 @@
       </w:pPr>
     </w:lvl>
   </w:abstractNum>
-  <w:abstractNum w:abstractNumId="8" w15:restartNumberingAfterBreak="0">
+  <w:abstractNum w:abstractNumId="11" w15:restartNumberingAfterBreak="0">
     <w:nsid w:val="6BCF2212"/>
     <w:multiLevelType w:val="hybridMultilevel"/>
     <w:tmpl w:val="77100284"/>
@@ -1876,7 +2832,7 @@
       </w:pPr>
     </w:lvl>
   </w:abstractNum>
-  <w:abstractNum w:abstractNumId="9" w15:restartNumberingAfterBreak="0">
+  <w:abstractNum w:abstractNumId="12" w15:restartNumberingAfterBreak="0">
     <w:nsid w:val="6C6C418C"/>
     <w:multiLevelType w:val="hybridMultilevel"/>
     <w:tmpl w:val="0DA61BB0"/>
@@ -1966,34 +2922,43 @@
     </w:lvl>
   </w:abstractNum>
   <w:num w:numId="1" w16cid:durableId="627050575">
-    <w:abstractNumId w:val="8"/>
+    <w:abstractNumId w:val="11"/>
   </w:num>
   <w:num w:numId="2" w16cid:durableId="2101175727">
-    <w:abstractNumId w:val="1"/>
+    <w:abstractNumId w:val="3"/>
   </w:num>
   <w:num w:numId="3" w16cid:durableId="1237786852">
-    <w:abstractNumId w:val="2"/>
+    <w:abstractNumId w:val="4"/>
   </w:num>
   <w:num w:numId="4" w16cid:durableId="1481075942">
-    <w:abstractNumId w:val="3"/>
+    <w:abstractNumId w:val="5"/>
   </w:num>
   <w:num w:numId="5" w16cid:durableId="2026596345">
-    <w:abstractNumId w:val="9"/>
+    <w:abstractNumId w:val="12"/>
   </w:num>
   <w:num w:numId="6" w16cid:durableId="1053772540">
-    <w:abstractNumId w:val="5"/>
+    <w:abstractNumId w:val="7"/>
   </w:num>
   <w:num w:numId="7" w16cid:durableId="1447771067">
-    <w:abstractNumId w:val="4"/>
+    <w:abstractNumId w:val="6"/>
   </w:num>
   <w:num w:numId="8" w16cid:durableId="2114519428">
-    <w:abstractNumId w:val="6"/>
+    <w:abstractNumId w:val="8"/>
   </w:num>
   <w:num w:numId="9" w16cid:durableId="376859325">
     <w:abstractNumId w:val="0"/>
   </w:num>
   <w:num w:numId="10" w16cid:durableId="307830420">
-    <w:abstractNumId w:val="7"/>
+    <w:abstractNumId w:val="10"/>
+  </w:num>
+  <w:num w:numId="11" w16cid:durableId="1636639295">
+    <w:abstractNumId w:val="1"/>
+  </w:num>
+  <w:num w:numId="12" w16cid:durableId="1685739162">
+    <w:abstractNumId w:val="2"/>
+  </w:num>
+  <w:num w:numId="13" w16cid:durableId="2037802303">
+    <w:abstractNumId w:val="9"/>
   </w:num>
 </w:numbering>
 </file>

</xml_diff>

<commit_message>
adding part 2 report
</commit_message>
<xml_diff>
--- a/ANSWERS.docx
+++ b/ANSWERS.docx
@@ -121,7 +121,16 @@
         <w:rPr>
           <w:lang w:val="en-US"/>
         </w:rPr>
-        <w:t>1 – Weights</w:t>
+        <w:t xml:space="preserve">1 </w:t>
+      </w:r>
+      <w:r>
+        <w:t>|</w:t>
+      </w:r>
+      <w:r>
+        <w:rPr>
+          <w:lang w:val="en-US"/>
+        </w:rPr>
+        <w:t xml:space="preserve"> Weights</w:t>
       </w:r>
     </w:p>
     <w:p>
@@ -208,7 +217,21 @@
         <w:rPr>
           <w:lang w:val="en-US"/>
         </w:rPr>
-        <w:t xml:space="preserve"> is responsible for that phenomena. </w:t>
+        <w:t xml:space="preserve"> is responsible for </w:t>
+      </w:r>
+      <w:proofErr w:type="gramStart"/>
+      <w:r>
+        <w:rPr>
+          <w:lang w:val="en-US"/>
+        </w:rPr>
+        <w:t>that phenomena</w:t>
+      </w:r>
+      <w:proofErr w:type="gramEnd"/>
+      <w:r>
+        <w:rPr>
+          <w:lang w:val="en-US"/>
+        </w:rPr>
+        <w:t xml:space="preserve">. </w:t>
       </w:r>
       <w:r>
         <w:rPr>
@@ -313,7 +336,21 @@
         <w:rPr>
           <w:lang w:val="en-US"/>
         </w:rPr>
-        <w:t xml:space="preserve"> to </w:t>
+        <w:t xml:space="preserve"> </w:t>
+      </w:r>
+      <w:proofErr w:type="gramStart"/>
+      <w:r>
+        <w:rPr>
+          <w:lang w:val="en-US"/>
+        </w:rPr>
+        <w:t>to</w:t>
+      </w:r>
+      <w:proofErr w:type="gramEnd"/>
+      <w:r>
+        <w:rPr>
+          <w:lang w:val="en-US"/>
+        </w:rPr>
+        <w:t xml:space="preserve"> </w:t>
       </w:r>
       <w:r>
         <w:rPr>
@@ -391,7 +428,21 @@
         <w:rPr>
           <w:lang w:val="en-US"/>
         </w:rPr>
-        <w:t xml:space="preserve"> in itself the nonterminal NP </w:t>
+        <w:t xml:space="preserve"> </w:t>
+      </w:r>
+      <w:proofErr w:type="gramStart"/>
+      <w:r>
+        <w:rPr>
+          <w:lang w:val="en-US"/>
+        </w:rPr>
+        <w:t>in itself the</w:t>
+      </w:r>
+      <w:proofErr w:type="gramEnd"/>
+      <w:r>
+        <w:rPr>
+          <w:lang w:val="en-US"/>
+        </w:rPr>
+        <w:t xml:space="preserve"> nonterminal NP </w:t>
       </w:r>
       <w:r>
         <w:rPr>
@@ -494,7 +545,21 @@
         <w:rPr>
           <w:lang w:val="en-US"/>
         </w:rPr>
-        <w:t xml:space="preserve"> in order to get</w:t>
+        <w:t xml:space="preserve"> </w:t>
+      </w:r>
+      <w:proofErr w:type="gramStart"/>
+      <w:r>
+        <w:rPr>
+          <w:lang w:val="en-US"/>
+        </w:rPr>
+        <w:t>in order to</w:t>
+      </w:r>
+      <w:proofErr w:type="gramEnd"/>
+      <w:r>
+        <w:rPr>
+          <w:lang w:val="en-US"/>
+        </w:rPr>
+        <w:t xml:space="preserve"> get</w:t>
       </w:r>
       <w:r>
         <w:rPr>
@@ -741,7 +806,21 @@
         <w:rPr>
           <w:lang w:val="en-US"/>
         </w:rPr>
-        <w:t xml:space="preserve"> so </w:t>
+        <w:t xml:space="preserve"> </w:t>
+      </w:r>
+      <w:proofErr w:type="gramStart"/>
+      <w:r>
+        <w:rPr>
+          <w:lang w:val="en-US"/>
+        </w:rPr>
+        <w:t>so</w:t>
+      </w:r>
+      <w:proofErr w:type="gramEnd"/>
+      <w:r>
+        <w:rPr>
+          <w:lang w:val="en-US"/>
+        </w:rPr>
+        <w:t xml:space="preserve"> </w:t>
       </w:r>
       <w:r>
         <w:rPr>
@@ -919,22 +998,38 @@
           <w:b/>
           <w:bCs/>
         </w:rPr>
-        <w:t xml:space="preserve">What other numeric adjustments can you make to the grammar in order to </w:t>
-      </w:r>
-      <w:proofErr w:type="spellStart"/>
+        <w:t xml:space="preserve">What other numeric adjustments can you make to the grammar </w:t>
+      </w:r>
+      <w:proofErr w:type="gramStart"/>
       <w:r>
         <w:rPr>
           <w:b/>
           <w:bCs/>
         </w:rPr>
-        <w:t>favor</w:t>
-      </w:r>
-      <w:proofErr w:type="spellEnd"/>
+        <w:t>in order to</w:t>
+      </w:r>
+      <w:proofErr w:type="gramEnd"/>
       <w:r>
         <w:rPr>
           <w:b/>
           <w:bCs/>
         </w:rPr>
+        <w:t xml:space="preserve"> </w:t>
+      </w:r>
+      <w:proofErr w:type="spellStart"/>
+      <w:r>
+        <w:rPr>
+          <w:b/>
+          <w:bCs/>
+        </w:rPr>
+        <w:t>favor</w:t>
+      </w:r>
+      <w:proofErr w:type="spellEnd"/>
+      <w:r>
+        <w:rPr>
+          <w:b/>
+          <w:bCs/>
+        </w:rPr>
         <w:t xml:space="preserve"> a set of more natural sentences? Experiment and discuss.</w:t>
       </w:r>
     </w:p>
@@ -945,11 +1040,19 @@
           <w:lang w:val="en-US"/>
         </w:rPr>
       </w:pPr>
-      <w:r>
-        <w:rPr>
-          <w:lang w:val="en-US"/>
-        </w:rPr>
-        <w:t xml:space="preserve">In order to make sentences more natural, we have adjusted the weights of the rules. This adjustment reflects the likelihood of word distribution. To estimate this, we have adjusted the weights of verbs and adjectives based on the nouns they are commonly paired with. For each verb or adjective, we have assigned a weight based on how many nouns can appear with it in the same context. For instance, for the verb 'ate', we assigned the weight 2 because it can connect with two nouns out of five (one can 'ate' a sandwich and a pickle, but not a president, a chief of staff, or a floor). </w:t>
+      <w:proofErr w:type="gramStart"/>
+      <w:r>
+        <w:rPr>
+          <w:lang w:val="en-US"/>
+        </w:rPr>
+        <w:t>In order to</w:t>
+      </w:r>
+      <w:proofErr w:type="gramEnd"/>
+      <w:r>
+        <w:rPr>
+          <w:lang w:val="en-US"/>
+        </w:rPr>
+        <w:t xml:space="preserve"> make sentences more natural, we have adjusted the weights of the rules. This adjustment reflects the likelihood of word distribution. To estimate this, we have adjusted the weights of verbs and adjectives based on the nouns they are commonly paired with. For each verb or adjective, we have assigned a weight based on how many nouns can appear with it in the same context. For instance, for the verb 'ate', we assigned the weight 2 because it can connect with two nouns out of five (one can 'ate' a sandwich and a pickle, but not a president, a chief of staff, or a floor). </w:t>
       </w:r>
       <w:r>
         <w:rPr>
@@ -1012,7 +1115,21 @@
         <w:rPr>
           <w:lang w:val="en-US"/>
         </w:rPr>
-        <w:t xml:space="preserve">We made modifications to the grammar in order to generate the types of phenomena illustrated in the </w:t>
+        <w:t xml:space="preserve">We made modifications to the grammar </w:t>
+      </w:r>
+      <w:proofErr w:type="gramStart"/>
+      <w:r>
+        <w:rPr>
+          <w:lang w:val="en-US"/>
+        </w:rPr>
+        <w:t>in order to</w:t>
+      </w:r>
+      <w:proofErr w:type="gramEnd"/>
+      <w:r>
+        <w:rPr>
+          <w:lang w:val="en-US"/>
+        </w:rPr>
+        <w:t xml:space="preserve"> generate the types of phenomena illustrated in the </w:t>
       </w:r>
       <w:r>
         <w:rPr>
@@ -1061,6 +1178,93 @@
           <w:lang w:val="en-US"/>
         </w:rPr>
         <w:t xml:space="preserve"> seen in the “grammar2” file. </w:t>
+      </w:r>
+    </w:p>
+    <w:p>
+      <w:pPr>
+        <w:rPr>
+          <w:lang w:val="en-US"/>
+        </w:rPr>
+      </w:pPr>
+      <w:proofErr w:type="gramStart"/>
+      <w:r>
+        <w:rPr>
+          <w:lang w:val="en-US"/>
+        </w:rPr>
+        <w:t>In order to</w:t>
+      </w:r>
+      <w:proofErr w:type="gramEnd"/>
+      <w:r>
+        <w:rPr>
+          <w:lang w:val="en-US"/>
+        </w:rPr>
+        <w:t xml:space="preserve"> </w:t>
+      </w:r>
+      <w:r>
+        <w:rPr>
+          <w:lang w:val="en-US"/>
+        </w:rPr>
+        <w:t xml:space="preserve">solve this part problem, first we tagged each word in each </w:t>
+      </w:r>
+      <w:r>
+        <w:rPr>
+          <w:lang w:val="en-US"/>
+        </w:rPr>
+        <w:t>sentence with the</w:t>
+      </w:r>
+      <w:r>
+        <w:rPr>
+          <w:lang w:val="en-US"/>
+        </w:rPr>
+        <w:t xml:space="preserve"> respective </w:t>
+      </w:r>
+      <w:r>
+        <w:rPr>
+          <w:lang w:val="en-US"/>
+        </w:rPr>
+        <w:t>part-of-speech</w:t>
+      </w:r>
+      <w:r>
+        <w:rPr>
+          <w:lang w:val="en-US"/>
+        </w:rPr>
+        <w:t>. Then we buil</w:t>
+      </w:r>
+      <w:r>
+        <w:rPr>
+          <w:lang w:val="en-US"/>
+        </w:rPr>
+        <w:t>t</w:t>
+      </w:r>
+      <w:r>
+        <w:rPr>
+          <w:lang w:val="en-US"/>
+        </w:rPr>
+        <w:t xml:space="preserve"> </w:t>
+      </w:r>
+      <w:r>
+        <w:rPr>
+          <w:lang w:val="en-US"/>
+        </w:rPr>
+        <w:t>a syntax tree and from it</w:t>
+      </w:r>
+      <w:r>
+        <w:rPr>
+          <w:lang w:val="en-US"/>
+        </w:rPr>
+        <w:t>,</w:t>
+      </w:r>
+      <w:r>
+        <w:rPr>
+          <w:lang w:val="en-US"/>
+        </w:rPr>
+        <w:t xml:space="preserve"> we derived the below rules.</w:t>
+      </w:r>
+      <w:r>
+        <w:rPr>
+          <w:lang w:val="en-US"/>
+        </w:rPr>
+        <w:t xml:space="preserve"> </w:t>
       </w:r>
     </w:p>
     <w:p>
@@ -1236,6 +1440,7 @@
         <w:t xml:space="preserve"> to vocabulary as </w:t>
       </w:r>
       <w:proofErr w:type="spellStart"/>
+      <w:proofErr w:type="gramStart"/>
       <w:r>
         <w:rPr>
           <w:lang w:val="en-US"/>
@@ -1243,6 +1448,7 @@
         <w:t>Nnp</w:t>
       </w:r>
       <w:proofErr w:type="spellEnd"/>
+      <w:proofErr w:type="gramEnd"/>
     </w:p>
     <w:p>
       <w:pPr>
@@ -1315,6 +1521,18 @@
         </w:rPr>
         <w:t>conjunction</w:t>
       </w:r>
+      <w:r>
+        <w:rPr>
+          <w:lang w:val="en-US"/>
+        </w:rPr>
+        <w:t xml:space="preserve"> (</w:t>
+      </w:r>
+      <w:r>
+        <w:rPr>
+          <w:lang w:val="en-US"/>
+        </w:rPr>
+        <w:t>“…and…”)</w:t>
+      </w:r>
     </w:p>
     <w:p>
       <w:pPr>
@@ -1381,6 +1599,18 @@
         </w:rPr>
         <w:t>to support conjunction between verbs</w:t>
       </w:r>
+      <w:r>
+        <w:rPr>
+          <w:lang w:val="en-US"/>
+        </w:rPr>
+        <w:t xml:space="preserve"> </w:t>
+      </w:r>
+      <w:r>
+        <w:rPr>
+          <w:lang w:val="en-US"/>
+        </w:rPr>
+        <w:t>(“…and…”)</w:t>
+      </w:r>
     </w:p>
     <w:p>
       <w:pPr>
@@ -1421,32 +1651,16 @@
         <w:rPr>
           <w:lang w:val="en-US"/>
         </w:rPr>
-        <w:t xml:space="preserve"> </w:t>
-      </w:r>
-      <w:r>
-        <w:rPr>
-          <w:lang w:val="en-US"/>
-        </w:rPr>
-        <w:t xml:space="preserve">– adding </w:t>
-      </w:r>
-      <w:r>
-        <w:rPr>
-          <w:lang w:val="en-US"/>
-        </w:rPr>
-        <w:t>“and”</w:t>
-      </w:r>
-      <w:r>
-        <w:rPr>
-          <w:lang w:val="en-US"/>
-        </w:rPr>
-        <w:t xml:space="preserve"> to vocabulary as </w:t>
-      </w:r>
+        <w:t xml:space="preserve"> – adding “and” to vocabulary as </w:t>
+      </w:r>
+      <w:proofErr w:type="gramStart"/>
       <w:r>
         <w:rPr>
           <w:lang w:val="en-US"/>
         </w:rPr>
         <w:t>Cc</w:t>
       </w:r>
+      <w:proofErr w:type="gramEnd"/>
     </w:p>
     <w:p>
       <w:pPr>
@@ -1533,8 +1747,16 @@
         <w:rPr>
           <w:lang w:val="en-US"/>
         </w:rPr>
-        <w:t>intransitive verb phrase</w:t>
-      </w:r>
+        <w:t xml:space="preserve">intransitive verb </w:t>
+      </w:r>
+      <w:proofErr w:type="gramStart"/>
+      <w:r>
+        <w:rPr>
+          <w:lang w:val="en-US"/>
+        </w:rPr>
+        <w:t>phrase</w:t>
+      </w:r>
+      <w:proofErr w:type="gramEnd"/>
     </w:p>
     <w:p>
       <w:pPr>
@@ -1581,13 +1803,7 @@
         <w:rPr>
           <w:lang w:val="en-US"/>
         </w:rPr>
-        <w:t xml:space="preserve"> – </w:t>
-      </w:r>
-      <w:r>
-        <w:rPr>
-          <w:lang w:val="en-US"/>
-        </w:rPr>
-        <w:t>adding “</w:t>
+        <w:t xml:space="preserve"> – adding “</w:t>
       </w:r>
       <w:r>
         <w:rPr>
@@ -1601,12 +1817,14 @@
         </w:rPr>
         <w:t xml:space="preserve">” to vocabulary as </w:t>
       </w:r>
+      <w:proofErr w:type="gramStart"/>
       <w:r>
         <w:rPr>
           <w:lang w:val="en-US"/>
         </w:rPr>
         <w:t>V0</w:t>
       </w:r>
+      <w:proofErr w:type="gramEnd"/>
     </w:p>
     <w:p>
       <w:pPr>
@@ -1628,11 +1846,2206 @@
           <w:numId w:val="11"/>
         </w:numPr>
         <w:rPr>
-          <w:rFonts w:hint="cs"/>
+          <w:lang w:val="en-US"/>
+        </w:rPr>
+      </w:pPr>
+      <w:r>
+        <w:rPr>
+          <w:lang w:val="en-US"/>
+        </w:rPr>
+        <w:t xml:space="preserve">VP </w:t>
+      </w:r>
+      <w:r>
+        <w:rPr>
+          <w:lang w:val="en-US"/>
+        </w:rPr>
+        <w:t>→</w:t>
+      </w:r>
+      <w:r>
+        <w:rPr>
+          <w:lang w:val="en-US"/>
+        </w:rPr>
+        <w:t xml:space="preserve"> </w:t>
+      </w:r>
+      <w:r>
+        <w:rPr>
+          <w:lang w:val="en-US"/>
+        </w:rPr>
+        <w:t>Verb Sc S</w:t>
+      </w:r>
+      <w:r>
+        <w:rPr>
+          <w:lang w:val="en-US"/>
+        </w:rPr>
+        <w:t xml:space="preserve"> – to support </w:t>
+      </w:r>
+      <w:r>
+        <w:rPr>
+          <w:lang w:val="en-US"/>
+        </w:rPr>
+        <w:t>subordinating conjunction</w:t>
+      </w:r>
+      <w:r>
+        <w:rPr>
+          <w:lang w:val="en-US"/>
+        </w:rPr>
+        <w:t xml:space="preserve"> (</w:t>
+      </w:r>
+      <w:r>
+        <w:rPr>
+          <w:lang w:val="en-US"/>
+        </w:rPr>
+        <w:t>“</w:t>
+      </w:r>
+      <w:r>
+        <w:rPr>
+          <w:lang w:val="en-US"/>
+        </w:rPr>
+        <w:t>&lt;dependent c</w:t>
+      </w:r>
+      <w:r>
+        <w:rPr>
+          <w:lang w:val="en-US"/>
+        </w:rPr>
+        <w:t>l</w:t>
+      </w:r>
+      <w:r>
+        <w:rPr>
+          <w:lang w:val="en-US"/>
+        </w:rPr>
+        <w:t>ause&gt;</w:t>
+      </w:r>
+      <w:r>
+        <w:rPr>
+          <w:lang w:val="en-US"/>
+        </w:rPr>
+        <w:t xml:space="preserve"> </w:t>
+      </w:r>
+      <w:r>
+        <w:rPr>
+          <w:i/>
+          <w:iCs/>
+          <w:lang w:val="en-US"/>
+        </w:rPr>
+        <w:t>that</w:t>
+      </w:r>
+      <w:r>
+        <w:rPr>
+          <w:lang w:val="en-US"/>
+        </w:rPr>
+        <w:t xml:space="preserve"> </w:t>
+      </w:r>
+      <w:r>
+        <w:rPr>
+          <w:lang w:val="en-US"/>
+        </w:rPr>
+        <w:t>&lt;</w:t>
+      </w:r>
+      <w:r>
+        <w:rPr>
+          <w:lang w:val="en-US"/>
+        </w:rPr>
+        <w:t>independent clause</w:t>
+      </w:r>
+      <w:r>
+        <w:rPr>
+          <w:lang w:val="en-US"/>
+        </w:rPr>
+        <w:t>&gt;”)</w:t>
+      </w:r>
+    </w:p>
+    <w:p>
+      <w:pPr>
+        <w:pStyle w:val="ListParagraph"/>
+        <w:numPr>
+          <w:ilvl w:val="1"/>
+          <w:numId w:val="11"/>
+        </w:numPr>
+        <w:rPr>
+          <w:lang w:val="en-US"/>
+        </w:rPr>
+      </w:pPr>
+      <w:r>
+        <w:rPr>
+          <w:lang w:val="en-US"/>
+        </w:rPr>
+        <w:t>Verb</w:t>
+      </w:r>
+      <w:r>
+        <w:rPr>
+          <w:lang w:val="en-US"/>
+        </w:rPr>
+        <w:t xml:space="preserve"> </w:t>
+      </w:r>
+      <w:r>
+        <w:rPr>
+          <w:lang w:val="en-US"/>
+        </w:rPr>
+        <w:t>→</w:t>
+      </w:r>
+      <w:r>
+        <w:rPr>
+          <w:lang w:val="en-US"/>
+        </w:rPr>
+        <w:t xml:space="preserve"> </w:t>
+      </w:r>
+      <w:r>
+        <w:rPr>
+          <w:lang w:val="en-US"/>
+        </w:rPr>
+        <w:t>thought</w:t>
+      </w:r>
+      <w:r>
+        <w:rPr>
+          <w:lang w:val="en-US"/>
+        </w:rPr>
+        <w:t xml:space="preserve"> – adding “</w:t>
+      </w:r>
+      <w:r>
+        <w:rPr>
+          <w:lang w:val="en-US"/>
+        </w:rPr>
+        <w:t xml:space="preserve">thought” to vocabulary as </w:t>
+      </w:r>
+      <w:proofErr w:type="gramStart"/>
+      <w:r>
+        <w:rPr>
+          <w:lang w:val="en-US"/>
+        </w:rPr>
+        <w:t>Verb</w:t>
+      </w:r>
+      <w:proofErr w:type="gramEnd"/>
+    </w:p>
+    <w:p>
+      <w:pPr>
+        <w:pStyle w:val="ListParagraph"/>
+        <w:numPr>
+          <w:ilvl w:val="1"/>
+          <w:numId w:val="11"/>
+        </w:numPr>
+        <w:rPr>
+          <w:lang w:val="en-US"/>
+        </w:rPr>
+      </w:pPr>
+      <w:r>
+        <w:rPr>
+          <w:lang w:val="en-US"/>
+        </w:rPr>
+        <w:t xml:space="preserve">Sc </w:t>
+      </w:r>
+      <w:r>
+        <w:rPr>
+          <w:lang w:val="en-US"/>
+        </w:rPr>
+        <w:t>→</w:t>
+      </w:r>
+      <w:r>
+        <w:rPr>
+          <w:lang w:val="en-US"/>
+        </w:rPr>
+        <w:t xml:space="preserve"> </w:t>
+      </w:r>
+      <w:r>
+        <w:rPr>
+          <w:lang w:val="en-US"/>
+        </w:rPr>
+        <w:t>that</w:t>
+      </w:r>
+      <w:r>
+        <w:rPr>
+          <w:lang w:val="en-US"/>
+        </w:rPr>
+        <w:t xml:space="preserve"> – adding “that” to vocabulary as </w:t>
+      </w:r>
+      <w:proofErr w:type="gramStart"/>
+      <w:r>
+        <w:rPr>
+          <w:lang w:val="en-US"/>
+        </w:rPr>
+        <w:t>Sc</w:t>
+      </w:r>
+      <w:proofErr w:type="gramEnd"/>
+    </w:p>
+    <w:p>
+      <w:pPr>
+        <w:pStyle w:val="ListParagraph"/>
+        <w:numPr>
+          <w:ilvl w:val="0"/>
+          <w:numId w:val="11"/>
+        </w:numPr>
+        <w:rPr>
+          <w:lang w:val="en-US"/>
+        </w:rPr>
+      </w:pPr>
+    </w:p>
+    <w:p>
+      <w:pPr>
+        <w:pStyle w:val="ListParagraph"/>
+        <w:numPr>
+          <w:ilvl w:val="1"/>
+          <w:numId w:val="11"/>
+        </w:numPr>
+        <w:rPr>
+          <w:lang w:val="en-US"/>
+        </w:rPr>
+      </w:pPr>
+      <w:r>
+        <w:rPr>
+          <w:lang w:val="en-US"/>
+        </w:rPr>
+        <w:t xml:space="preserve">NP </w:t>
+      </w:r>
+      <w:r>
+        <w:rPr>
+          <w:lang w:val="en-US"/>
+        </w:rPr>
+        <w:t>→</w:t>
+      </w:r>
+      <w:r>
+        <w:rPr>
+          <w:lang w:val="en-US"/>
+        </w:rPr>
+        <w:t xml:space="preserve"> </w:t>
+      </w:r>
+      <w:proofErr w:type="spellStart"/>
+      <w:r>
+        <w:rPr>
+          <w:lang w:val="en-US"/>
+        </w:rPr>
+        <w:t>Prp</w:t>
+      </w:r>
+      <w:proofErr w:type="spellEnd"/>
+      <w:r>
+        <w:rPr>
+          <w:lang w:val="en-US"/>
+        </w:rPr>
+        <w:t xml:space="preserve"> – to support personal pronoun</w:t>
+      </w:r>
+      <w:r>
+        <w:rPr>
+          <w:lang w:val="en-US"/>
+        </w:rPr>
+        <w:t xml:space="preserve"> (</w:t>
+      </w:r>
+      <w:r>
+        <w:rPr>
+          <w:lang w:val="en-US"/>
+        </w:rPr>
+        <w:t xml:space="preserve">substitute to person like I, </w:t>
+      </w:r>
+      <w:r>
+        <w:rPr>
+          <w:lang w:val="en-US"/>
+        </w:rPr>
+        <w:t>you,</w:t>
+      </w:r>
+      <w:r>
+        <w:rPr>
+          <w:lang w:val="en-US"/>
+        </w:rPr>
+        <w:t xml:space="preserve"> and </w:t>
+      </w:r>
+      <w:r>
+        <w:rPr>
+          <w:i/>
+          <w:iCs/>
+          <w:lang w:val="en-US"/>
+        </w:rPr>
+        <w:t>it</w:t>
+      </w:r>
+      <w:r>
+        <w:rPr>
+          <w:lang w:val="en-US"/>
+        </w:rPr>
+        <w:t>)</w:t>
+      </w:r>
+    </w:p>
+    <w:p>
+      <w:pPr>
+        <w:pStyle w:val="ListParagraph"/>
+        <w:numPr>
+          <w:ilvl w:val="1"/>
+          <w:numId w:val="11"/>
+        </w:numPr>
+        <w:rPr>
+          <w:lang w:val="en-US"/>
+        </w:rPr>
+      </w:pPr>
+      <w:r>
+        <w:rPr>
+          <w:lang w:val="en-US"/>
+        </w:rPr>
+        <w:t xml:space="preserve">NP </w:t>
+      </w:r>
+      <w:r>
+        <w:rPr>
+          <w:lang w:val="en-US"/>
+        </w:rPr>
+        <w:t>→</w:t>
+      </w:r>
+      <w:r>
+        <w:rPr>
+          <w:lang w:val="en-US"/>
+        </w:rPr>
+        <w:t xml:space="preserve"> NP Sc S</w:t>
+      </w:r>
+      <w:r>
+        <w:rPr>
+          <w:lang w:val="en-US"/>
+        </w:rPr>
+        <w:t xml:space="preserve"> – to support</w:t>
+      </w:r>
+      <w:r>
+        <w:rPr>
+          <w:lang w:val="en-US"/>
+        </w:rPr>
+        <w:t xml:space="preserve"> </w:t>
+      </w:r>
+      <w:r>
+        <w:rPr>
+          <w:lang w:val="en-US"/>
+        </w:rPr>
+        <w:t>subordinating conjunction</w:t>
+      </w:r>
+      <w:r>
+        <w:rPr>
+          <w:lang w:val="en-US"/>
+        </w:rPr>
+        <w:t xml:space="preserve"> with </w:t>
+      </w:r>
+      <w:proofErr w:type="gramStart"/>
+      <w:r>
+        <w:rPr>
+          <w:lang w:val="en-US"/>
+        </w:rPr>
+        <w:t>NP</w:t>
+      </w:r>
+      <w:proofErr w:type="gramEnd"/>
+    </w:p>
+    <w:p>
+      <w:pPr>
+        <w:pStyle w:val="ListParagraph"/>
+        <w:numPr>
+          <w:ilvl w:val="1"/>
+          <w:numId w:val="11"/>
+        </w:numPr>
+        <w:rPr>
+          <w:lang w:val="en-US"/>
+        </w:rPr>
+      </w:pPr>
+      <w:r>
+        <w:rPr>
+          <w:lang w:val="en-US"/>
+        </w:rPr>
+        <w:t>Verb</w:t>
+      </w:r>
+      <w:r>
+        <w:rPr>
+          <w:lang w:val="en-US"/>
+        </w:rPr>
+        <w:t xml:space="preserve"> </w:t>
+      </w:r>
+      <w:r>
+        <w:rPr>
+          <w:lang w:val="en-US"/>
+        </w:rPr>
+        <w:t>→</w:t>
+      </w:r>
+      <w:r>
+        <w:rPr>
+          <w:lang w:val="en-US"/>
+        </w:rPr>
+        <w:t xml:space="preserve"> </w:t>
+      </w:r>
+      <w:r>
+        <w:rPr>
+          <w:lang w:val="en-US"/>
+        </w:rPr>
+        <w:t>perplexed</w:t>
+      </w:r>
+      <w:r>
+        <w:rPr>
+          <w:lang w:val="en-US"/>
+        </w:rPr>
+        <w:t xml:space="preserve"> – adding “</w:t>
+      </w:r>
+      <w:r>
+        <w:rPr>
+          <w:lang w:val="en-US"/>
+        </w:rPr>
+        <w:t>perplexed</w:t>
+      </w:r>
+      <w:r>
+        <w:rPr>
+          <w:lang w:val="en-US"/>
+        </w:rPr>
+        <w:t xml:space="preserve">” </w:t>
+      </w:r>
+      <w:r>
+        <w:rPr>
+          <w:lang w:val="en-US"/>
+        </w:rPr>
+        <w:t xml:space="preserve">to vocabulary as Verb. </w:t>
+      </w:r>
+      <w:r>
+        <w:rPr>
+          <w:lang w:val="en-US"/>
+        </w:rPr>
+        <w:t>It’s</w:t>
+      </w:r>
+      <w:r>
+        <w:rPr>
+          <w:lang w:val="en-US"/>
+        </w:rPr>
+        <w:t xml:space="preserve"> </w:t>
+      </w:r>
+      <w:r>
+        <w:rPr>
+          <w:lang w:val="en-US"/>
+        </w:rPr>
+        <w:t>Important to note that “</w:t>
+      </w:r>
+      <w:r>
+        <w:rPr>
+          <w:lang w:val="en-US"/>
+        </w:rPr>
+        <w:t>perplexed</w:t>
+      </w:r>
+      <w:r>
+        <w:rPr>
+          <w:lang w:val="en-US"/>
+        </w:rPr>
+        <w:t xml:space="preserve">” </w:t>
+      </w:r>
+      <w:r>
+        <w:rPr>
+          <w:lang w:val="en-US"/>
+        </w:rPr>
+        <w:t>has</w:t>
+      </w:r>
+      <w:r>
+        <w:rPr>
+          <w:lang w:val="en-US"/>
+        </w:rPr>
+        <w:t xml:space="preserve"> already been used but in </w:t>
+      </w:r>
+      <w:r>
+        <w:rPr>
+          <w:lang w:val="en-US"/>
+        </w:rPr>
+        <w:t>different</w:t>
+      </w:r>
+      <w:r>
+        <w:rPr>
+          <w:lang w:val="en-US"/>
+        </w:rPr>
+        <w:t xml:space="preserve"> meaning as Adj</w:t>
+      </w:r>
+      <w:r>
+        <w:rPr>
+          <w:lang w:val="en-US"/>
+        </w:rPr>
+        <w:t>.</w:t>
+      </w:r>
+    </w:p>
+    <w:p>
+      <w:pPr>
+        <w:pStyle w:val="ListParagraph"/>
+        <w:numPr>
+          <w:ilvl w:val="1"/>
+          <w:numId w:val="11"/>
+        </w:numPr>
+        <w:rPr>
+          <w:lang w:val="en-US"/>
+        </w:rPr>
+      </w:pPr>
+      <w:proofErr w:type="spellStart"/>
+      <w:r>
+        <w:rPr>
+          <w:lang w:val="en-US"/>
+        </w:rPr>
+        <w:t>Prp</w:t>
+      </w:r>
+      <w:proofErr w:type="spellEnd"/>
+      <w:r>
+        <w:rPr>
+          <w:lang w:val="en-US"/>
+        </w:rPr>
+        <w:t xml:space="preserve"> </w:t>
+      </w:r>
+      <w:r>
+        <w:rPr>
+          <w:lang w:val="en-US"/>
+        </w:rPr>
+        <w:t>→</w:t>
+      </w:r>
+      <w:r>
+        <w:rPr>
+          <w:lang w:val="en-US"/>
+        </w:rPr>
+        <w:t xml:space="preserve"> it</w:t>
+      </w:r>
+      <w:r>
+        <w:rPr>
+          <w:lang w:val="en-US"/>
+        </w:rPr>
+        <w:t xml:space="preserve"> – adding “it” to vocabulary as </w:t>
+      </w:r>
+      <w:proofErr w:type="spellStart"/>
+      <w:r>
+        <w:rPr>
+          <w:lang w:val="en-US"/>
+        </w:rPr>
+        <w:t>Prp</w:t>
+      </w:r>
+      <w:proofErr w:type="spellEnd"/>
+      <w:r>
+        <w:rPr>
+          <w:lang w:val="en-US"/>
+        </w:rPr>
+        <w:t xml:space="preserve"> (personal pronoun as described above)</w:t>
+      </w:r>
+    </w:p>
+    <w:p>
+      <w:pPr>
+        <w:pStyle w:val="ListParagraph"/>
+        <w:numPr>
+          <w:ilvl w:val="0"/>
+          <w:numId w:val="11"/>
+        </w:numPr>
+        <w:rPr>
+          <w:lang w:val="en-US"/>
+        </w:rPr>
+      </w:pPr>
+      <w:r>
+        <w:rPr>
+          <w:lang w:val="en-US"/>
+        </w:rPr>
+        <w:t>+</w:t>
+      </w:r>
+      <w:proofErr w:type="gramStart"/>
+      <w:r>
+        <w:rPr>
+          <w:lang w:val="en-US"/>
+        </w:rPr>
+        <w:t xml:space="preserve">   (</w:t>
+      </w:r>
+      <w:proofErr w:type="gramEnd"/>
+      <w:r>
+        <w:rPr>
+          <w:lang w:val="en-US"/>
+        </w:rPr>
+        <w:t>h)</w:t>
+      </w:r>
+    </w:p>
+    <w:p>
+      <w:pPr>
+        <w:ind w:left="720"/>
+        <w:rPr>
+          <w:lang w:val="en-US"/>
+        </w:rPr>
+      </w:pPr>
+      <w:r>
+        <w:rPr>
+          <w:lang w:val="en-US"/>
+        </w:rPr>
+        <w:t xml:space="preserve">After </w:t>
+      </w:r>
+      <w:r>
+        <w:rPr>
+          <w:lang w:val="en-US"/>
+        </w:rPr>
+        <w:t xml:space="preserve">reaching sentence (h) we realized a strong </w:t>
+      </w:r>
+      <w:r>
+        <w:rPr>
+          <w:lang w:val="en-US"/>
+        </w:rPr>
+        <w:t>connection</w:t>
+      </w:r>
+      <w:r>
+        <w:rPr>
+          <w:lang w:val="en-US"/>
+        </w:rPr>
+        <w:t xml:space="preserve"> between the two sentences</w:t>
+      </w:r>
+      <w:r>
+        <w:rPr>
+          <w:lang w:val="en-US"/>
+        </w:rPr>
+        <w:t>, so</w:t>
+      </w:r>
+      <w:r>
+        <w:rPr>
+          <w:lang w:val="en-US"/>
+        </w:rPr>
+        <w:t xml:space="preserve"> </w:t>
+      </w:r>
+      <w:r>
+        <w:rPr>
+          <w:lang w:val="en-US"/>
+        </w:rPr>
+        <w:t>we mad</w:t>
+      </w:r>
+      <w:r>
+        <w:rPr>
+          <w:lang w:val="en-US"/>
+        </w:rPr>
+        <w:t>e</w:t>
+      </w:r>
+      <w:r>
+        <w:rPr>
+          <w:lang w:val="en-US"/>
+        </w:rPr>
+        <w:t xml:space="preserve"> som</w:t>
+      </w:r>
+      <w:r>
+        <w:rPr>
+          <w:lang w:val="en-US"/>
+        </w:rPr>
+        <w:t>e</w:t>
+      </w:r>
+      <w:r>
+        <w:rPr>
+          <w:lang w:val="en-US"/>
+        </w:rPr>
+        <w:t xml:space="preserve"> adjustments. </w:t>
+      </w:r>
+      <w:r>
+        <w:rPr>
+          <w:lang w:val="en-US"/>
+        </w:rPr>
+        <w:t>Therefore,</w:t>
+      </w:r>
+      <w:r>
+        <w:rPr>
+          <w:lang w:val="en-US"/>
+        </w:rPr>
+        <w:t xml:space="preserve"> the final rules are derived from </w:t>
+      </w:r>
+      <w:r>
+        <w:rPr>
+          <w:lang w:val="en-US"/>
+        </w:rPr>
+        <w:t>the sentences together.</w:t>
+      </w:r>
+    </w:p>
+    <w:p>
+      <w:pPr>
+        <w:pStyle w:val="ListParagraph"/>
+        <w:numPr>
+          <w:ilvl w:val="1"/>
+          <w:numId w:val="11"/>
+        </w:numPr>
+        <w:rPr>
+          <w:lang w:val="en-US"/>
+        </w:rPr>
+      </w:pPr>
+      <w:r>
+        <w:rPr>
+          <w:lang w:val="en-US"/>
+        </w:rPr>
+        <w:t xml:space="preserve">NP </w:t>
+      </w:r>
+      <w:r>
+        <w:rPr>
+          <w:lang w:val="en-US"/>
+        </w:rPr>
+        <w:t>→</w:t>
+      </w:r>
+      <w:r>
+        <w:rPr>
+          <w:lang w:val="en-US"/>
+        </w:rPr>
+        <w:t xml:space="preserve"> </w:t>
+      </w:r>
+      <w:r>
+        <w:rPr>
+          <w:lang w:val="en-US"/>
+        </w:rPr>
+        <w:t>Det ADJP Noun</w:t>
+      </w:r>
+      <w:r>
+        <w:rPr>
+          <w:lang w:val="en-US"/>
+        </w:rPr>
+        <w:t xml:space="preserve"> – </w:t>
+      </w:r>
+      <w:r>
+        <w:rPr>
+          <w:lang w:val="en-US"/>
+        </w:rPr>
+        <w:t xml:space="preserve">to </w:t>
+      </w:r>
+      <w:r>
+        <w:rPr>
+          <w:lang w:val="en-US"/>
+        </w:rPr>
+        <w:t xml:space="preserve">support adjective phrase. </w:t>
+      </w:r>
+    </w:p>
+    <w:p>
+      <w:pPr>
+        <w:pStyle w:val="ListParagraph"/>
+        <w:numPr>
+          <w:ilvl w:val="1"/>
+          <w:numId w:val="11"/>
+        </w:numPr>
+        <w:rPr>
+          <w:lang w:val="en-US"/>
+        </w:rPr>
+      </w:pPr>
+      <w:r>
+        <w:rPr>
+          <w:lang w:val="en-US"/>
+        </w:rPr>
+        <w:t xml:space="preserve">ADVP </w:t>
+      </w:r>
+      <w:r>
+        <w:rPr>
+          <w:lang w:val="en-US"/>
+        </w:rPr>
+        <w:t>→</w:t>
+      </w:r>
+      <w:r>
+        <w:rPr>
+          <w:lang w:val="en-US"/>
+        </w:rPr>
+        <w:t xml:space="preserve"> </w:t>
+      </w:r>
+      <w:r>
+        <w:rPr>
+          <w:lang w:val="en-US"/>
+        </w:rPr>
+        <w:t>Rb</w:t>
+      </w:r>
+      <w:r>
+        <w:rPr>
+          <w:lang w:val="en-US"/>
+        </w:rPr>
+        <w:t xml:space="preserve"> – to support adverb</w:t>
+      </w:r>
+      <w:r>
+        <w:rPr>
+          <w:lang w:val="en-US"/>
+        </w:rPr>
+        <w:t xml:space="preserve"> </w:t>
+      </w:r>
+      <w:proofErr w:type="gramStart"/>
+      <w:r>
+        <w:rPr>
+          <w:lang w:val="en-US"/>
+        </w:rPr>
+        <w:t>phrase</w:t>
+      </w:r>
+      <w:proofErr w:type="gramEnd"/>
+    </w:p>
+    <w:p>
+      <w:pPr>
+        <w:pStyle w:val="ListParagraph"/>
+        <w:numPr>
+          <w:ilvl w:val="1"/>
+          <w:numId w:val="11"/>
+        </w:numPr>
+        <w:rPr>
+          <w:lang w:val="en-US"/>
+        </w:rPr>
+      </w:pPr>
+      <w:r>
+        <w:rPr>
+          <w:lang w:val="en-US"/>
+        </w:rPr>
+        <w:t xml:space="preserve">ADVP </w:t>
+      </w:r>
+      <w:r>
+        <w:rPr>
+          <w:lang w:val="en-US"/>
+        </w:rPr>
+        <w:t>→</w:t>
+      </w:r>
+      <w:r>
+        <w:rPr>
+          <w:lang w:val="en-US"/>
+        </w:rPr>
+        <w:t xml:space="preserve"> </w:t>
+      </w:r>
+      <w:r>
+        <w:rPr>
+          <w:lang w:val="en-US"/>
+        </w:rPr>
+        <w:t>Rb ADVP</w:t>
+      </w:r>
+      <w:r>
+        <w:rPr>
+          <w:lang w:val="en-US"/>
+        </w:rPr>
+        <w:t xml:space="preserve"> – to support recursive </w:t>
+      </w:r>
+      <w:r>
+        <w:rPr>
+          <w:lang w:val="en-US"/>
+        </w:rPr>
+        <w:t>adverb</w:t>
+      </w:r>
+      <w:r>
+        <w:rPr>
+          <w:lang w:val="en-US"/>
+        </w:rPr>
+        <w:t xml:space="preserve"> phrase</w:t>
+      </w:r>
+      <w:r>
+        <w:rPr>
+          <w:lang w:val="en-US"/>
+        </w:rPr>
+        <w:t xml:space="preserve"> (“very very…”)</w:t>
+      </w:r>
+    </w:p>
+    <w:p>
+      <w:pPr>
+        <w:pStyle w:val="ListParagraph"/>
+        <w:numPr>
+          <w:ilvl w:val="1"/>
+          <w:numId w:val="11"/>
+        </w:numPr>
+        <w:rPr>
+          <w:lang w:val="en-US"/>
+        </w:rPr>
+      </w:pPr>
+      <w:r>
+        <w:rPr>
+          <w:lang w:val="en-US"/>
+        </w:rPr>
+        <w:t xml:space="preserve">Rb </w:t>
+      </w:r>
+      <w:r>
+        <w:rPr>
+          <w:lang w:val="en-US"/>
+        </w:rPr>
+        <w:t>→</w:t>
+      </w:r>
+      <w:r>
+        <w:rPr>
+          <w:lang w:val="en-US"/>
+        </w:rPr>
+        <w:t xml:space="preserve"> </w:t>
+      </w:r>
+      <w:r>
+        <w:rPr>
+          <w:lang w:val="en-US"/>
+        </w:rPr>
+        <w:t>very</w:t>
+      </w:r>
+      <w:r>
+        <w:rPr>
+          <w:lang w:val="en-US"/>
+        </w:rPr>
+        <w:t xml:space="preserve"> – adding “very” to vocabulary as Rb (adverb)</w:t>
+      </w:r>
+    </w:p>
+    <w:p>
+      <w:pPr>
+        <w:pStyle w:val="ListParagraph"/>
+        <w:numPr>
+          <w:ilvl w:val="1"/>
+          <w:numId w:val="11"/>
+        </w:numPr>
+        <w:rPr>
+          <w:lang w:val="en-US"/>
+        </w:rPr>
+      </w:pPr>
+      <w:r>
+        <w:rPr>
+          <w:lang w:val="en-US"/>
+        </w:rPr>
+        <w:t xml:space="preserve">VP </w:t>
+      </w:r>
+      <w:r>
+        <w:rPr>
+          <w:lang w:val="en-US"/>
+        </w:rPr>
+        <w:t>→</w:t>
+      </w:r>
+      <w:r>
+        <w:rPr>
+          <w:lang w:val="en-US"/>
+        </w:rPr>
+        <w:t xml:space="preserve"> </w:t>
+      </w:r>
+      <w:proofErr w:type="spellStart"/>
+      <w:r>
+        <w:rPr>
+          <w:lang w:val="en-US"/>
+        </w:rPr>
+        <w:t>Vbz</w:t>
+      </w:r>
+      <w:proofErr w:type="spellEnd"/>
+      <w:r>
+        <w:rPr>
+          <w:lang w:val="en-US"/>
+        </w:rPr>
+        <w:t xml:space="preserve"> ADJP</w:t>
+      </w:r>
+      <w:r>
+        <w:rPr>
+          <w:lang w:val="en-US"/>
+        </w:rPr>
+        <w:t xml:space="preserve"> – to support </w:t>
+      </w:r>
+      <w:r>
+        <w:rPr>
+          <w:lang w:val="en-US"/>
+        </w:rPr>
+        <w:t>3rd person singular present</w:t>
+      </w:r>
+      <w:r>
+        <w:rPr>
+          <w:lang w:val="en-US"/>
+        </w:rPr>
+        <w:t xml:space="preserve"> (“is…”)</w:t>
+      </w:r>
+    </w:p>
+    <w:p>
+      <w:pPr>
+        <w:pStyle w:val="ListParagraph"/>
+        <w:numPr>
+          <w:ilvl w:val="1"/>
+          <w:numId w:val="11"/>
+        </w:numPr>
+        <w:rPr>
+          <w:lang w:val="en-US"/>
+        </w:rPr>
+      </w:pPr>
+      <w:r>
+        <w:rPr>
+          <w:lang w:val="en-US"/>
+        </w:rPr>
+        <w:lastRenderedPageBreak/>
+        <w:t xml:space="preserve">ADJP </w:t>
+      </w:r>
+      <w:r>
+        <w:rPr>
+          <w:lang w:val="en-US"/>
+        </w:rPr>
+        <w:t>→</w:t>
+      </w:r>
+      <w:r>
+        <w:rPr>
+          <w:lang w:val="en-US"/>
+        </w:rPr>
+        <w:t xml:space="preserve"> </w:t>
+      </w:r>
+      <w:r>
+        <w:rPr>
+          <w:lang w:val="en-US"/>
+        </w:rPr>
+        <w:t>Adj</w:t>
+      </w:r>
+      <w:r>
+        <w:rPr>
+          <w:lang w:val="en-US"/>
+        </w:rPr>
+        <w:t xml:space="preserve"> – to support adjective </w:t>
+      </w:r>
+      <w:proofErr w:type="gramStart"/>
+      <w:r>
+        <w:rPr>
+          <w:lang w:val="en-US"/>
+        </w:rPr>
+        <w:t>phrase</w:t>
+      </w:r>
+      <w:proofErr w:type="gramEnd"/>
+    </w:p>
+    <w:p>
+      <w:pPr>
+        <w:pStyle w:val="ListParagraph"/>
+        <w:numPr>
+          <w:ilvl w:val="1"/>
+          <w:numId w:val="11"/>
+        </w:numPr>
+        <w:rPr>
+          <w:lang w:val="en-US"/>
+        </w:rPr>
+      </w:pPr>
+      <w:r>
+        <w:rPr>
+          <w:lang w:val="en-US"/>
+        </w:rPr>
+        <w:t xml:space="preserve">ADJP </w:t>
+      </w:r>
+      <w:r>
+        <w:rPr>
+          <w:lang w:val="en-US"/>
+        </w:rPr>
+        <w:t>→</w:t>
+      </w:r>
+      <w:r>
+        <w:rPr>
+          <w:lang w:val="en-US"/>
+        </w:rPr>
+        <w:t xml:space="preserve"> </w:t>
+      </w:r>
+      <w:r>
+        <w:rPr>
+          <w:lang w:val="en-US"/>
+        </w:rPr>
+        <w:t>ADVP Adj</w:t>
+      </w:r>
+      <w:r>
+        <w:rPr>
+          <w:lang w:val="en-US"/>
+        </w:rPr>
+        <w:t xml:space="preserve"> </w:t>
+      </w:r>
+      <w:r>
+        <w:rPr>
+          <w:lang w:val="en-US"/>
+        </w:rPr>
+        <w:t xml:space="preserve">– to support </w:t>
+      </w:r>
+      <w:r>
+        <w:rPr>
+          <w:lang w:val="en-US"/>
+        </w:rPr>
+        <w:t xml:space="preserve">modifying </w:t>
+      </w:r>
+      <w:proofErr w:type="gramStart"/>
+      <w:r>
+        <w:rPr>
+          <w:lang w:val="en-US"/>
+        </w:rPr>
+        <w:t>adjectives</w:t>
+      </w:r>
+      <w:proofErr w:type="gramEnd"/>
+    </w:p>
+    <w:p>
+      <w:pPr>
+        <w:pStyle w:val="ListParagraph"/>
+        <w:numPr>
+          <w:ilvl w:val="1"/>
+          <w:numId w:val="11"/>
+        </w:numPr>
+        <w:rPr>
+          <w:lang w:val="en-US"/>
+        </w:rPr>
+      </w:pPr>
+      <w:r>
+        <w:rPr>
+          <w:lang w:val="en-US"/>
+        </w:rPr>
+        <w:t xml:space="preserve">Adj </w:t>
+      </w:r>
+      <w:r>
+        <w:rPr>
+          <w:lang w:val="en-US"/>
+        </w:rPr>
+        <w:t>→</w:t>
+      </w:r>
+      <w:r>
+        <w:rPr>
+          <w:lang w:val="en-US"/>
+        </w:rPr>
+        <w:t xml:space="preserve"> </w:t>
+      </w:r>
+      <w:r>
+        <w:rPr>
+          <w:lang w:val="en-US"/>
+        </w:rPr>
+        <w:t>lazy</w:t>
+      </w:r>
+      <w:r>
+        <w:rPr>
+          <w:lang w:val="en-US"/>
+        </w:rPr>
+        <w:t xml:space="preserve"> – adding “lazy” to vocabulary as </w:t>
+      </w:r>
+      <w:proofErr w:type="gramStart"/>
+      <w:r>
+        <w:rPr>
+          <w:lang w:val="en-US"/>
+        </w:rPr>
+        <w:t>Adj</w:t>
+      </w:r>
+      <w:proofErr w:type="gramEnd"/>
+    </w:p>
+    <w:p>
+      <w:pPr>
+        <w:pStyle w:val="ListParagraph"/>
+        <w:numPr>
+          <w:ilvl w:val="1"/>
+          <w:numId w:val="11"/>
+        </w:numPr>
+        <w:rPr>
+          <w:lang w:val="en-US"/>
+        </w:rPr>
+      </w:pPr>
+      <w:proofErr w:type="spellStart"/>
+      <w:r>
+        <w:rPr>
+          <w:lang w:val="en-US"/>
+        </w:rPr>
+        <w:t>Vbz</w:t>
+      </w:r>
+      <w:proofErr w:type="spellEnd"/>
+      <w:r>
+        <w:rPr>
+          <w:lang w:val="en-US"/>
+        </w:rPr>
+        <w:t xml:space="preserve"> </w:t>
+      </w:r>
+      <w:r>
+        <w:rPr>
+          <w:lang w:val="en-US"/>
+        </w:rPr>
+        <w:t>→</w:t>
+      </w:r>
+      <w:r>
+        <w:rPr>
+          <w:lang w:val="en-US"/>
+        </w:rPr>
+        <w:t xml:space="preserve"> </w:t>
+      </w:r>
+      <w:r>
+        <w:rPr>
+          <w:lang w:val="en-US"/>
+        </w:rPr>
+        <w:t>is</w:t>
+      </w:r>
+      <w:r>
+        <w:rPr>
+          <w:lang w:val="en-US"/>
+        </w:rPr>
+        <w:t xml:space="preserve"> – adding “is” to vocabulary as </w:t>
+      </w:r>
+      <w:proofErr w:type="spellStart"/>
+      <w:r>
+        <w:rPr>
+          <w:lang w:val="en-US"/>
+        </w:rPr>
+        <w:t>Vbz</w:t>
+      </w:r>
+      <w:proofErr w:type="spellEnd"/>
+      <w:r>
+        <w:rPr>
+          <w:lang w:val="en-US"/>
+        </w:rPr>
+        <w:t xml:space="preserve"> (new preterminal, </w:t>
+      </w:r>
+      <w:r>
+        <w:rPr>
+          <w:lang w:val="en-US"/>
+        </w:rPr>
+        <w:t>Verb, 3rd person singular present</w:t>
+      </w:r>
+      <w:r>
+        <w:rPr>
+          <w:lang w:val="en-US"/>
+        </w:rPr>
+        <w:t>)</w:t>
+      </w:r>
+    </w:p>
+    <w:p>
+      <w:pPr>
+        <w:pStyle w:val="ListParagraph"/>
+        <w:numPr>
+          <w:ilvl w:val="0"/>
+          <w:numId w:val="11"/>
+        </w:numPr>
+        <w:rPr>
+          <w:lang w:val="en-US"/>
+        </w:rPr>
+      </w:pPr>
+    </w:p>
+    <w:p>
+      <w:pPr>
+        <w:pStyle w:val="ListParagraph"/>
+        <w:numPr>
+          <w:ilvl w:val="1"/>
+          <w:numId w:val="11"/>
+        </w:numPr>
+        <w:rPr>
+          <w:lang w:val="en-US"/>
+        </w:rPr>
+      </w:pPr>
+      <w:r>
+        <w:rPr>
+          <w:lang w:val="en-US"/>
+        </w:rPr>
+        <w:t xml:space="preserve">VP </w:t>
+      </w:r>
+      <w:r>
+        <w:rPr>
+          <w:lang w:val="en-US"/>
+        </w:rPr>
+        <w:t>→</w:t>
+      </w:r>
+      <w:r>
+        <w:rPr>
+          <w:lang w:val="en-US"/>
+        </w:rPr>
+        <w:t xml:space="preserve"> </w:t>
+      </w:r>
+      <w:r>
+        <w:rPr>
+          <w:lang w:val="en-US"/>
+        </w:rPr>
+        <w:t>Verb PP</w:t>
+      </w:r>
+      <w:r>
+        <w:rPr>
+          <w:lang w:val="en-US"/>
+        </w:rPr>
+        <w:t xml:space="preserve"> – to support </w:t>
+      </w:r>
+      <w:r>
+        <w:rPr>
+          <w:lang w:val="en-US"/>
+        </w:rPr>
+        <w:t>PP</w:t>
+      </w:r>
+      <w:r>
+        <w:rPr>
+          <w:lang w:val="en-US"/>
+        </w:rPr>
+        <w:t xml:space="preserve"> (providing additional information)</w:t>
+      </w:r>
+      <w:r>
+        <w:rPr>
+          <w:lang w:val="en-US"/>
+        </w:rPr>
+        <w:t xml:space="preserve"> also to </w:t>
+      </w:r>
+      <w:proofErr w:type="gramStart"/>
+      <w:r>
+        <w:rPr>
+          <w:lang w:val="en-US"/>
+        </w:rPr>
+        <w:t>Verb</w:t>
+      </w:r>
+      <w:proofErr w:type="gramEnd"/>
+    </w:p>
+    <w:p>
+      <w:pPr>
+        <w:pStyle w:val="ListParagraph"/>
+        <w:numPr>
+          <w:ilvl w:val="1"/>
+          <w:numId w:val="11"/>
+        </w:numPr>
+        <w:rPr>
+          <w:lang w:val="en-US"/>
+        </w:rPr>
+      </w:pPr>
+      <w:r>
+        <w:rPr>
+          <w:lang w:val="en-US"/>
+        </w:rPr>
+        <w:t>Verb</w:t>
+      </w:r>
+      <w:r>
+        <w:rPr>
+          <w:lang w:val="en-US"/>
+        </w:rPr>
+        <w:t xml:space="preserve"> </w:t>
+      </w:r>
+      <w:r>
+        <w:rPr>
+          <w:lang w:val="en-US"/>
+        </w:rPr>
+        <w:t>→</w:t>
+      </w:r>
+      <w:r>
+        <w:rPr>
+          <w:lang w:val="en-US"/>
+        </w:rPr>
+        <w:t xml:space="preserve"> </w:t>
+      </w:r>
+      <w:r>
+        <w:rPr>
+          <w:lang w:val="en-US"/>
+        </w:rPr>
+        <w:t>worked</w:t>
+      </w:r>
+      <w:r>
+        <w:rPr>
+          <w:lang w:val="en-US"/>
+        </w:rPr>
+        <w:t xml:space="preserve"> – adding “worked” to vocabulary as </w:t>
+      </w:r>
+      <w:proofErr w:type="gramStart"/>
+      <w:r>
+        <w:rPr>
+          <w:lang w:val="en-US"/>
+        </w:rPr>
+        <w:t>Verb</w:t>
+      </w:r>
+      <w:proofErr w:type="gramEnd"/>
+    </w:p>
+    <w:p>
+      <w:pPr>
+        <w:pStyle w:val="ListParagraph"/>
+        <w:numPr>
+          <w:ilvl w:val="1"/>
+          <w:numId w:val="11"/>
+        </w:numPr>
+        <w:rPr>
+          <w:lang w:val="en-US"/>
+        </w:rPr>
+      </w:pPr>
+      <w:r>
+        <w:rPr>
+          <w:lang w:val="en-US"/>
+        </w:rPr>
+        <w:t>Noun</w:t>
+      </w:r>
+      <w:r>
+        <w:rPr>
+          <w:lang w:val="en-US"/>
+        </w:rPr>
+        <w:t xml:space="preserve"> </w:t>
+      </w:r>
+      <w:r>
+        <w:rPr>
+          <w:lang w:val="en-US"/>
+        </w:rPr>
+        <w:t>→</w:t>
+      </w:r>
+      <w:r>
+        <w:rPr>
+          <w:lang w:val="en-US"/>
+        </w:rPr>
+        <w:t xml:space="preserve"> </w:t>
+      </w:r>
+      <w:r>
+        <w:rPr>
+          <w:lang w:val="en-US"/>
+        </w:rPr>
+        <w:t>proposal</w:t>
+      </w:r>
+      <w:r>
+        <w:rPr>
+          <w:lang w:val="en-US"/>
+        </w:rPr>
+        <w:t xml:space="preserve"> – adding “</w:t>
+      </w:r>
+      <w:r>
+        <w:rPr>
+          <w:lang w:val="en-US"/>
+        </w:rPr>
+        <w:t>proposal</w:t>
+      </w:r>
+      <w:r>
+        <w:rPr>
+          <w:lang w:val="en-US"/>
+        </w:rPr>
+        <w:t xml:space="preserve">” to vocabulary as </w:t>
+      </w:r>
+      <w:proofErr w:type="gramStart"/>
+      <w:r>
+        <w:rPr>
+          <w:lang w:val="en-US"/>
+        </w:rPr>
+        <w:t>Noun</w:t>
+      </w:r>
+      <w:proofErr w:type="gramEnd"/>
+    </w:p>
+    <w:p>
+      <w:pPr>
+        <w:pStyle w:val="ListParagraph"/>
+        <w:numPr>
+          <w:ilvl w:val="1"/>
+          <w:numId w:val="11"/>
+        </w:numPr>
+        <w:rPr>
+          <w:lang w:val="en-US"/>
+        </w:rPr>
+      </w:pPr>
+      <w:r>
+        <w:rPr>
+          <w:lang w:val="en-US"/>
+        </w:rPr>
+        <w:t>Noun</w:t>
+      </w:r>
+      <w:r>
+        <w:rPr>
+          <w:lang w:val="en-US"/>
+        </w:rPr>
+        <w:t xml:space="preserve"> </w:t>
+      </w:r>
+      <w:r>
+        <w:rPr>
+          <w:lang w:val="en-US"/>
+        </w:rPr>
+        <w:t>→</w:t>
+      </w:r>
+      <w:r>
+        <w:rPr>
+          <w:lang w:val="en-US"/>
+        </w:rPr>
+        <w:t xml:space="preserve"> </w:t>
+      </w:r>
+      <w:r>
+        <w:rPr>
+          <w:lang w:val="en-US"/>
+        </w:rPr>
+        <w:t>desk</w:t>
+      </w:r>
+      <w:r>
+        <w:rPr>
+          <w:lang w:val="en-US"/>
+        </w:rPr>
+        <w:t xml:space="preserve"> – adding “</w:t>
+      </w:r>
+      <w:r>
+        <w:rPr>
+          <w:lang w:val="en-US"/>
+        </w:rPr>
+        <w:t>desk</w:t>
+      </w:r>
+      <w:r>
+        <w:rPr>
+          <w:lang w:val="en-US"/>
+        </w:rPr>
+        <w:t xml:space="preserve">” to vocabulary as </w:t>
+      </w:r>
+      <w:proofErr w:type="gramStart"/>
+      <w:r>
+        <w:rPr>
+          <w:lang w:val="en-US"/>
+        </w:rPr>
+        <w:t>Noun</w:t>
+      </w:r>
+      <w:proofErr w:type="gramEnd"/>
+    </w:p>
+    <w:p>
+      <w:pPr>
+        <w:pStyle w:val="ListParagraph"/>
+        <w:numPr>
+          <w:ilvl w:val="0"/>
+          <w:numId w:val="11"/>
+        </w:numPr>
+        <w:rPr>
+          <w:lang w:val="en-US"/>
+        </w:rPr>
+      </w:pPr>
+    </w:p>
+    <w:p>
+      <w:pPr>
+        <w:pStyle w:val="ListParagraph"/>
+        <w:rPr>
+          <w:lang w:val="en-US"/>
+        </w:rPr>
+      </w:pPr>
+      <w:r>
+        <w:rPr>
+          <w:lang w:val="en-US"/>
+        </w:rPr>
+        <w:t>Described above at (f)</w:t>
+      </w:r>
+    </w:p>
+    <w:p>
+      <w:pPr>
+        <w:pStyle w:val="ListParagraph"/>
+        <w:numPr>
+          <w:ilvl w:val="0"/>
+          <w:numId w:val="11"/>
+        </w:numPr>
+        <w:rPr>
+          <w:lang w:val="en-US"/>
+        </w:rPr>
+      </w:pPr>
+    </w:p>
+    <w:p>
+      <w:pPr>
+        <w:pStyle w:val="ListParagraph"/>
+        <w:numPr>
+          <w:ilvl w:val="1"/>
+          <w:numId w:val="11"/>
+        </w:numPr>
+        <w:rPr>
+          <w:lang w:val="en-US"/>
+        </w:rPr>
+      </w:pPr>
+      <w:r>
+        <w:rPr>
+          <w:lang w:val="en-US"/>
+        </w:rPr>
+        <w:t xml:space="preserve">VP </w:t>
+      </w:r>
+      <w:r>
+        <w:rPr>
+          <w:lang w:val="en-US"/>
+        </w:rPr>
+        <w:t>→</w:t>
+      </w:r>
+      <w:r>
+        <w:rPr>
+          <w:lang w:val="en-US"/>
+        </w:rPr>
+        <w:t xml:space="preserve"> </w:t>
+      </w:r>
+      <w:proofErr w:type="spellStart"/>
+      <w:r>
+        <w:rPr>
+          <w:lang w:val="en-US"/>
+        </w:rPr>
+        <w:t>Vbz</w:t>
+      </w:r>
+      <w:proofErr w:type="spellEnd"/>
+      <w:r>
+        <w:rPr>
+          <w:lang w:val="en-US"/>
+        </w:rPr>
+        <w:t xml:space="preserve"> </w:t>
+      </w:r>
+      <w:proofErr w:type="spellStart"/>
+      <w:r>
+        <w:rPr>
+          <w:lang w:val="en-US"/>
+        </w:rPr>
+        <w:t>Vbg</w:t>
+      </w:r>
+      <w:proofErr w:type="spellEnd"/>
+      <w:r>
+        <w:rPr>
+          <w:lang w:val="en-US"/>
+        </w:rPr>
+        <w:t xml:space="preserve"> NP</w:t>
+      </w:r>
+      <w:r>
+        <w:rPr>
+          <w:lang w:val="en-US"/>
+        </w:rPr>
+        <w:t xml:space="preserve"> – to support a form of </w:t>
+      </w:r>
+      <w:r>
+        <w:rPr>
+          <w:lang w:val="en-US"/>
+        </w:rPr>
+        <w:t>pres</w:t>
+      </w:r>
+      <w:r>
+        <w:rPr>
+          <w:lang w:val="en-US"/>
+        </w:rPr>
+        <w:t xml:space="preserve">ent </w:t>
+      </w:r>
+      <w:proofErr w:type="gramStart"/>
+      <w:r>
+        <w:rPr>
+          <w:lang w:val="en-US"/>
+        </w:rPr>
+        <w:t>progressive</w:t>
+      </w:r>
+      <w:proofErr w:type="gramEnd"/>
+    </w:p>
+    <w:p>
+      <w:pPr>
+        <w:pStyle w:val="ListParagraph"/>
+        <w:numPr>
+          <w:ilvl w:val="1"/>
+          <w:numId w:val="11"/>
+        </w:numPr>
+        <w:rPr>
+          <w:lang w:val="en-US"/>
+        </w:rPr>
+      </w:pPr>
+      <w:proofErr w:type="spellStart"/>
+      <w:r>
+        <w:rPr>
+          <w:lang w:val="en-US"/>
+        </w:rPr>
+        <w:t>Vbg</w:t>
+      </w:r>
+      <w:proofErr w:type="spellEnd"/>
+      <w:r>
+        <w:rPr>
+          <w:lang w:val="en-US"/>
+        </w:rPr>
+        <w:t xml:space="preserve"> </w:t>
+      </w:r>
+      <w:r>
+        <w:rPr>
+          <w:lang w:val="en-US"/>
+        </w:rPr>
+        <w:t>→</w:t>
+      </w:r>
+      <w:r>
+        <w:rPr>
+          <w:lang w:val="en-US"/>
+        </w:rPr>
+        <w:t xml:space="preserve"> </w:t>
+      </w:r>
+      <w:r>
+        <w:rPr>
+          <w:lang w:val="en-US"/>
+        </w:rPr>
+        <w:t>eating</w:t>
+      </w:r>
+      <w:r>
+        <w:rPr>
+          <w:lang w:val="en-US"/>
+        </w:rPr>
+        <w:t xml:space="preserve"> – adding “eating” to vocabulary as </w:t>
+      </w:r>
+      <w:proofErr w:type="spellStart"/>
+      <w:r>
+        <w:rPr>
+          <w:lang w:val="en-US"/>
+        </w:rPr>
+        <w:t>Vbg</w:t>
+      </w:r>
+      <w:proofErr w:type="spellEnd"/>
+      <w:r>
+        <w:rPr>
+          <w:lang w:val="en-US"/>
+        </w:rPr>
+        <w:t xml:space="preserve"> (</w:t>
+      </w:r>
+      <w:r>
+        <w:rPr>
+          <w:lang w:val="en-US"/>
+        </w:rPr>
+        <w:t xml:space="preserve">Verb, </w:t>
+      </w:r>
+      <w:proofErr w:type="gramStart"/>
+      <w:r>
+        <w:rPr>
+          <w:lang w:val="en-US"/>
+        </w:rPr>
+        <w:t>gerund</w:t>
+      </w:r>
+      <w:proofErr w:type="gramEnd"/>
+      <w:r>
+        <w:rPr>
+          <w:lang w:val="en-US"/>
+        </w:rPr>
+        <w:t xml:space="preserve"> or present participle</w:t>
+      </w:r>
+      <w:r>
+        <w:rPr>
+          <w:lang w:val="en-US"/>
+        </w:rPr>
+        <w:t xml:space="preserve">. Ending with </w:t>
+      </w:r>
+      <w:r>
+        <w:rPr>
+          <w:i/>
+          <w:iCs/>
+          <w:lang w:val="en-US"/>
+        </w:rPr>
+        <w:t>-</w:t>
+      </w:r>
+      <w:proofErr w:type="spellStart"/>
+      <w:r>
+        <w:rPr>
+          <w:i/>
+          <w:iCs/>
+          <w:lang w:val="en-US"/>
+        </w:rPr>
+        <w:t>ing</w:t>
+      </w:r>
+      <w:proofErr w:type="spellEnd"/>
+      <w:r>
+        <w:rPr>
+          <w:lang w:val="en-US"/>
+        </w:rPr>
+        <w:t>)</w:t>
+      </w:r>
+    </w:p>
+    <w:p>
+      <w:pPr>
+        <w:pStyle w:val="ListParagraph"/>
+        <w:numPr>
+          <w:ilvl w:val="0"/>
+          <w:numId w:val="11"/>
+        </w:numPr>
+        <w:rPr>
+          <w:lang w:val="en-US"/>
+        </w:rPr>
+      </w:pPr>
+    </w:p>
+    <w:p>
+      <w:pPr>
+        <w:pStyle w:val="ListParagraph"/>
+        <w:rPr>
+          <w:lang w:val="en-US"/>
+        </w:rPr>
+      </w:pPr>
+      <w:r>
+        <w:rPr>
+          <w:lang w:val="en-US"/>
+        </w:rPr>
+        <w:t xml:space="preserve">Important note: </w:t>
+      </w:r>
+      <w:r>
+        <w:rPr>
+          <w:lang w:val="en-US"/>
+        </w:rPr>
+        <w:t>we are asked in th</w:t>
+      </w:r>
+      <w:r>
+        <w:rPr>
+          <w:lang w:val="en-US"/>
+        </w:rPr>
+        <w:t xml:space="preserve">is part to generate </w:t>
+      </w:r>
+      <w:r>
+        <w:rPr>
+          <w:i/>
+          <w:iCs/>
+          <w:lang w:val="en-US"/>
+        </w:rPr>
+        <w:t>all</w:t>
+      </w:r>
+      <w:r>
+        <w:rPr>
+          <w:lang w:val="en-US"/>
+        </w:rPr>
+        <w:t xml:space="preserve"> sentences given. In </w:t>
+      </w:r>
+      <w:r>
+        <w:rPr>
+          <w:lang w:val="en-US"/>
+        </w:rPr>
+        <w:t>this</w:t>
+      </w:r>
+      <w:r>
+        <w:rPr>
+          <w:lang w:val="en-US"/>
+        </w:rPr>
+        <w:t>,</w:t>
+      </w:r>
+      <w:r>
+        <w:rPr>
+          <w:lang w:val="en-US"/>
+        </w:rPr>
+        <w:t xml:space="preserve"> </w:t>
+      </w:r>
+      <w:r>
+        <w:rPr>
+          <w:lang w:val="en-US"/>
+        </w:rPr>
+        <w:t xml:space="preserve">the word “sally” </w:t>
+      </w:r>
+      <w:r>
+        <w:rPr>
+          <w:lang w:val="en-US"/>
+        </w:rPr>
+        <w:t>is written</w:t>
+      </w:r>
+      <w:r>
+        <w:rPr>
+          <w:lang w:val="en-US"/>
+        </w:rPr>
+        <w:t xml:space="preserve"> </w:t>
+      </w:r>
+      <w:r>
+        <w:rPr>
+          <w:lang w:val="en-US"/>
+        </w:rPr>
+        <w:t xml:space="preserve">with </w:t>
+      </w:r>
+      <w:r>
+        <w:rPr>
+          <w:lang w:val="en-US"/>
+        </w:rPr>
+        <w:t xml:space="preserve">a </w:t>
+      </w:r>
+      <w:r>
+        <w:rPr>
+          <w:lang w:val="en-US"/>
+        </w:rPr>
+        <w:t xml:space="preserve">lowercase “s”. </w:t>
+      </w:r>
+      <w:r>
+        <w:rPr>
+          <w:lang w:val="en-US"/>
+        </w:rPr>
+        <w:t>Despite</w:t>
+      </w:r>
+      <w:r>
+        <w:rPr>
+          <w:lang w:val="en-US"/>
+        </w:rPr>
+        <w:t xml:space="preserve"> this, </w:t>
+      </w:r>
+      <w:r>
+        <w:rPr>
+          <w:lang w:val="en-US"/>
+        </w:rPr>
+        <w:t>we referred to it like</w:t>
+      </w:r>
+      <w:r>
+        <w:rPr>
+          <w:lang w:val="en-US"/>
+        </w:rPr>
+        <w:t xml:space="preserve"> the </w:t>
+      </w:r>
+      <w:proofErr w:type="spellStart"/>
+      <w:r>
+        <w:rPr>
+          <w:lang w:val="en-US"/>
+        </w:rPr>
+        <w:t>Nnp</w:t>
+      </w:r>
+      <w:proofErr w:type="spellEnd"/>
+      <w:r>
+        <w:rPr>
+          <w:lang w:val="en-US"/>
+        </w:rPr>
+        <w:t xml:space="preserve"> word “Sally” and we didn’t make another terminal </w:t>
+      </w:r>
+      <w:r>
+        <w:rPr>
+          <w:lang w:val="en-US"/>
+        </w:rPr>
+        <w:t>“</w:t>
+      </w:r>
+      <w:r>
+        <w:rPr>
+          <w:lang w:val="en-US"/>
+        </w:rPr>
+        <w:t>sally</w:t>
+      </w:r>
+      <w:r>
+        <w:rPr>
+          <w:lang w:val="en-US"/>
+        </w:rPr>
+        <w:t>”</w:t>
+      </w:r>
+      <w:r>
+        <w:rPr>
+          <w:lang w:val="en-US"/>
+        </w:rPr>
+        <w:t>.</w:t>
+      </w:r>
+    </w:p>
+    <w:p>
+      <w:pPr>
+        <w:pStyle w:val="ListParagraph"/>
+        <w:numPr>
+          <w:ilvl w:val="1"/>
+          <w:numId w:val="11"/>
+        </w:numPr>
+        <w:rPr>
+          <w:lang w:val="en-US"/>
+        </w:rPr>
+      </w:pPr>
+      <w:r>
+        <w:rPr>
+          <w:lang w:val="en-US"/>
+        </w:rPr>
+        <w:t xml:space="preserve">VP </w:t>
+      </w:r>
+      <w:r>
+        <w:rPr>
+          <w:lang w:val="en-US"/>
+        </w:rPr>
+        <w:t>→</w:t>
+      </w:r>
+      <w:r>
+        <w:rPr>
+          <w:lang w:val="en-US"/>
+        </w:rPr>
+        <w:t xml:space="preserve"> </w:t>
+      </w:r>
+      <w:proofErr w:type="spellStart"/>
+      <w:r>
+        <w:rPr>
+          <w:lang w:val="en-US"/>
+        </w:rPr>
+        <w:t>Vbz</w:t>
+      </w:r>
+      <w:proofErr w:type="spellEnd"/>
+      <w:r>
+        <w:rPr>
+          <w:lang w:val="en-US"/>
+        </w:rPr>
+        <w:t xml:space="preserve"> NP</w:t>
+      </w:r>
+      <w:r>
+        <w:rPr>
+          <w:lang w:val="en-US"/>
+        </w:rPr>
+        <w:t xml:space="preserve"> – to support present </w:t>
+      </w:r>
+      <w:proofErr w:type="gramStart"/>
+      <w:r>
+        <w:rPr>
+          <w:lang w:val="en-US"/>
+        </w:rPr>
+        <w:t>simple</w:t>
+      </w:r>
+      <w:proofErr w:type="gramEnd"/>
+    </w:p>
+    <w:p>
+      <w:pPr>
+        <w:rPr>
+          <w:lang w:val="en-US"/>
+        </w:rPr>
+      </w:pPr>
+    </w:p>
+    <w:p>
+      <w:pPr>
+        <w:rPr>
+          <w:b/>
+          <w:bCs/>
+          <w:lang w:val="en-US"/>
+        </w:rPr>
+      </w:pPr>
+      <w:r>
+        <w:rPr>
+          <w:b/>
+          <w:bCs/>
+        </w:rPr>
+        <w:t>Furthermore, note that handling sentences (b) and (h)/(</w:t>
+      </w:r>
+      <w:proofErr w:type="spellStart"/>
+      <w:r>
+        <w:rPr>
+          <w:b/>
+          <w:bCs/>
+        </w:rPr>
+        <w:t>i</w:t>
+      </w:r>
+      <w:proofErr w:type="spellEnd"/>
+      <w:r>
+        <w:rPr>
+          <w:b/>
+          <w:bCs/>
+        </w:rPr>
+        <w:t>) can interact in a bad way, to create ungrammatical sentences. You do not need to solve this issue in this part of the assignment, but you do need to discuss it and explain what the problem is, using an example and a short explanation.</w:t>
+      </w:r>
+    </w:p>
+    <w:p>
+      <w:pPr>
+        <w:rPr>
           <w:rtl/>
           <w:lang w:val="en-US"/>
         </w:rPr>
       </w:pPr>
+      <w:r>
+        <w:rPr>
+          <w:lang w:val="en-US"/>
+        </w:rPr>
+        <w:t>In sentence (b) we</w:t>
+      </w:r>
+      <w:r>
+        <w:rPr>
+          <w:lang w:val="en-US"/>
+        </w:rPr>
+        <w:t xml:space="preserve"> created rules for conjunction between phrases</w:t>
+      </w:r>
+      <w:r>
+        <w:rPr>
+          <w:lang w:val="en-US"/>
+        </w:rPr>
+        <w:t xml:space="preserve"> and in sentences (h)/(</w:t>
+      </w:r>
+      <w:proofErr w:type="spellStart"/>
+      <w:r>
+        <w:rPr>
+          <w:lang w:val="en-US"/>
+        </w:rPr>
+        <w:t>i</w:t>
+      </w:r>
+      <w:proofErr w:type="spellEnd"/>
+      <w:r>
+        <w:rPr>
+          <w:lang w:val="en-US"/>
+        </w:rPr>
+        <w:t xml:space="preserve">) we created rules </w:t>
+      </w:r>
+      <w:r>
+        <w:rPr>
+          <w:lang w:val="en-US"/>
+        </w:rPr>
+        <w:t xml:space="preserve">for </w:t>
+      </w:r>
+      <w:r>
+        <w:rPr>
+          <w:lang w:val="en-US"/>
+        </w:rPr>
+        <w:t xml:space="preserve">linking (“is”). </w:t>
+      </w:r>
+      <w:r>
+        <w:rPr>
+          <w:lang w:val="en-US"/>
+        </w:rPr>
+        <w:t>The potential grammatical issue arises when attempting to</w:t>
+      </w:r>
+      <w:r>
+        <w:rPr>
+          <w:lang w:val="en-US"/>
+        </w:rPr>
+        <w:t xml:space="preserve"> </w:t>
+      </w:r>
+      <w:r>
+        <w:rPr>
+          <w:lang w:val="en-US"/>
+        </w:rPr>
+        <w:t>combin</w:t>
+      </w:r>
+      <w:r>
+        <w:rPr>
+          <w:lang w:val="en-US"/>
+        </w:rPr>
+        <w:t>e</w:t>
+      </w:r>
+      <w:r>
+        <w:rPr>
+          <w:lang w:val="en-US"/>
+        </w:rPr>
+        <w:t xml:space="preserve"> sentence structures</w:t>
+      </w:r>
+      <w:r>
+        <w:rPr>
+          <w:lang w:val="en-US"/>
+        </w:rPr>
+        <w:t xml:space="preserve"> (b) and (h)/(</w:t>
+      </w:r>
+      <w:proofErr w:type="spellStart"/>
+      <w:r>
+        <w:rPr>
+          <w:lang w:val="en-US"/>
+        </w:rPr>
+        <w:t>i</w:t>
+      </w:r>
+      <w:proofErr w:type="spellEnd"/>
+      <w:r>
+        <w:rPr>
+          <w:lang w:val="en-US"/>
+        </w:rPr>
+        <w:t>)</w:t>
+      </w:r>
+      <w:r>
+        <w:rPr>
+          <w:lang w:val="en-US"/>
+        </w:rPr>
+        <w:t xml:space="preserve">. example </w:t>
+      </w:r>
+      <w:r>
+        <w:rPr>
+          <w:lang w:val="en-US"/>
+        </w:rPr>
+        <w:t xml:space="preserve">for ungrammatical sentence: </w:t>
+      </w:r>
+      <w:r>
+        <w:rPr>
+          <w:lang w:val="en-US"/>
+        </w:rPr>
+        <w:t xml:space="preserve">"Sally and the president </w:t>
+      </w:r>
+      <w:r>
+        <w:rPr>
+          <w:u w:val="single"/>
+          <w:lang w:val="en-US"/>
+        </w:rPr>
+        <w:t>is</w:t>
+      </w:r>
+      <w:r>
+        <w:rPr>
+          <w:lang w:val="en-US"/>
+        </w:rPr>
+        <w:t xml:space="preserve"> lazy."</w:t>
+      </w:r>
+      <w:r>
+        <w:rPr>
+          <w:lang w:val="en-US"/>
+        </w:rPr>
+        <w:t xml:space="preserve"> </w:t>
+      </w:r>
+      <w:r>
+        <w:rPr>
+          <w:lang w:val="en-US"/>
+        </w:rPr>
+        <w:br/>
+        <w:t xml:space="preserve">The problem is when </w:t>
+      </w:r>
+      <w:r>
+        <w:rPr>
+          <w:lang w:val="en-US"/>
+        </w:rPr>
+        <w:t>coordinating</w:t>
+      </w:r>
+      <w:r>
+        <w:rPr>
+          <w:lang w:val="en-US"/>
+        </w:rPr>
+        <w:t xml:space="preserve"> </w:t>
+      </w:r>
+      <w:r>
+        <w:rPr>
+          <w:lang w:val="en-US"/>
+        </w:rPr>
+        <w:t>"Sally and the president"</w:t>
+      </w:r>
+      <w:r>
+        <w:rPr>
+          <w:lang w:val="en-US"/>
+        </w:rPr>
+        <w:t xml:space="preserve"> </w:t>
+      </w:r>
+      <w:r>
+        <w:rPr>
+          <w:lang w:val="en-US"/>
+        </w:rPr>
+        <w:t xml:space="preserve">it’s a plural subject. However, </w:t>
+      </w:r>
+      <w:r>
+        <w:rPr>
+          <w:lang w:val="en-US"/>
+        </w:rPr>
+        <w:t>combining</w:t>
+      </w:r>
+      <w:r>
+        <w:rPr>
+          <w:lang w:val="en-US"/>
+        </w:rPr>
+        <w:t xml:space="preserve"> the </w:t>
+      </w:r>
+      <w:r>
+        <w:rPr>
+          <w:lang w:val="en-US"/>
+        </w:rPr>
+        <w:t>linking “is”</w:t>
+      </w:r>
+      <w:r>
+        <w:rPr>
+          <w:lang w:val="en-US"/>
+        </w:rPr>
+        <w:t>,</w:t>
+      </w:r>
+      <w:r>
+        <w:rPr>
+          <w:lang w:val="en-US"/>
+        </w:rPr>
+        <w:t xml:space="preserve"> </w:t>
+      </w:r>
+      <w:r>
+        <w:rPr>
+          <w:lang w:val="en-US"/>
+        </w:rPr>
+        <w:t xml:space="preserve">leading to a grammatical disagreement in number. The correct form would be "Sally and the president </w:t>
+      </w:r>
+      <w:r>
+        <w:rPr>
+          <w:u w:val="single"/>
+          <w:lang w:val="en-US"/>
+        </w:rPr>
+        <w:t>are</w:t>
+      </w:r>
+      <w:r>
+        <w:rPr>
+          <w:lang w:val="en-US"/>
+        </w:rPr>
+        <w:t xml:space="preserve"> lazy"</w:t>
+      </w:r>
+      <w:r>
+        <w:rPr>
+          <w:lang w:val="en-US"/>
+        </w:rPr>
+        <w:t>.</w:t>
+      </w:r>
     </w:p>
     <w:sectPr>
       <w:pgSz w:w="11906" w:h="16838"/>
@@ -3564,7 +5977,6 @@
   <w:style w:type="character" w:default="1" w:styleId="DefaultParagraphFont">
     <w:name w:val="Default Paragraph Font"/>
     <w:uiPriority w:val="1"/>
-    <w:semiHidden/>
     <w:unhideWhenUsed/>
   </w:style>
   <w:style w:type="table" w:default="1" w:styleId="TableNormal">

</xml_diff>

<commit_message>
adding part 3 report
</commit_message>
<xml_diff>
--- a/ANSWERS.docx
+++ b/ANSWERS.docx
@@ -217,21 +217,7 @@
         <w:rPr>
           <w:lang w:val="en-US"/>
         </w:rPr>
-        <w:t xml:space="preserve"> is responsible for </w:t>
-      </w:r>
-      <w:proofErr w:type="gramStart"/>
-      <w:r>
-        <w:rPr>
-          <w:lang w:val="en-US"/>
-        </w:rPr>
-        <w:t>that phenomena</w:t>
-      </w:r>
-      <w:proofErr w:type="gramEnd"/>
-      <w:r>
-        <w:rPr>
-          <w:lang w:val="en-US"/>
-        </w:rPr>
-        <w:t xml:space="preserve">. </w:t>
+        <w:t xml:space="preserve"> is responsible for that phenomena. </w:t>
       </w:r>
       <w:r>
         <w:rPr>
@@ -336,21 +322,7 @@
         <w:rPr>
           <w:lang w:val="en-US"/>
         </w:rPr>
-        <w:t xml:space="preserve"> </w:t>
-      </w:r>
-      <w:proofErr w:type="gramStart"/>
-      <w:r>
-        <w:rPr>
-          <w:lang w:val="en-US"/>
-        </w:rPr>
-        <w:t>to</w:t>
-      </w:r>
-      <w:proofErr w:type="gramEnd"/>
-      <w:r>
-        <w:rPr>
-          <w:lang w:val="en-US"/>
-        </w:rPr>
-        <w:t xml:space="preserve"> </w:t>
+        <w:t xml:space="preserve"> to </w:t>
       </w:r>
       <w:r>
         <w:rPr>
@@ -428,21 +400,7 @@
         <w:rPr>
           <w:lang w:val="en-US"/>
         </w:rPr>
-        <w:t xml:space="preserve"> </w:t>
-      </w:r>
-      <w:proofErr w:type="gramStart"/>
-      <w:r>
-        <w:rPr>
-          <w:lang w:val="en-US"/>
-        </w:rPr>
-        <w:t>in itself the</w:t>
-      </w:r>
-      <w:proofErr w:type="gramEnd"/>
-      <w:r>
-        <w:rPr>
-          <w:lang w:val="en-US"/>
-        </w:rPr>
-        <w:t xml:space="preserve"> nonterminal NP </w:t>
+        <w:t xml:space="preserve"> in itself the nonterminal NP </w:t>
       </w:r>
       <w:r>
         <w:rPr>
@@ -545,21 +503,7 @@
         <w:rPr>
           <w:lang w:val="en-US"/>
         </w:rPr>
-        <w:t xml:space="preserve"> </w:t>
-      </w:r>
-      <w:proofErr w:type="gramStart"/>
-      <w:r>
-        <w:rPr>
-          <w:lang w:val="en-US"/>
-        </w:rPr>
-        <w:t>in order to</w:t>
-      </w:r>
-      <w:proofErr w:type="gramEnd"/>
-      <w:r>
-        <w:rPr>
-          <w:lang w:val="en-US"/>
-        </w:rPr>
-        <w:t xml:space="preserve"> get</w:t>
+        <w:t xml:space="preserve"> in order to get</w:t>
       </w:r>
       <w:r>
         <w:rPr>
@@ -806,21 +750,7 @@
         <w:rPr>
           <w:lang w:val="en-US"/>
         </w:rPr>
-        <w:t xml:space="preserve"> </w:t>
-      </w:r>
-      <w:proofErr w:type="gramStart"/>
-      <w:r>
-        <w:rPr>
-          <w:lang w:val="en-US"/>
-        </w:rPr>
-        <w:t>so</w:t>
-      </w:r>
-      <w:proofErr w:type="gramEnd"/>
-      <w:r>
-        <w:rPr>
-          <w:lang w:val="en-US"/>
-        </w:rPr>
-        <w:t xml:space="preserve"> </w:t>
+        <w:t xml:space="preserve"> so </w:t>
       </w:r>
       <w:r>
         <w:rPr>
@@ -998,39 +928,7 @@
           <w:b/>
           <w:bCs/>
         </w:rPr>
-        <w:t xml:space="preserve">What other numeric adjustments can you make to the grammar </w:t>
-      </w:r>
-      <w:proofErr w:type="gramStart"/>
-      <w:r>
-        <w:rPr>
-          <w:b/>
-          <w:bCs/>
-        </w:rPr>
-        <w:t>in order to</w:t>
-      </w:r>
-      <w:proofErr w:type="gramEnd"/>
-      <w:r>
-        <w:rPr>
-          <w:b/>
-          <w:bCs/>
-        </w:rPr>
-        <w:t xml:space="preserve"> </w:t>
-      </w:r>
-      <w:proofErr w:type="spellStart"/>
-      <w:r>
-        <w:rPr>
-          <w:b/>
-          <w:bCs/>
-        </w:rPr>
-        <w:t>favor</w:t>
-      </w:r>
-      <w:proofErr w:type="spellEnd"/>
-      <w:r>
-        <w:rPr>
-          <w:b/>
-          <w:bCs/>
-        </w:rPr>
-        <w:t xml:space="preserve"> a set of more natural sentences? Experiment and discuss.</w:t>
+        <w:t>What other numeric adjustments can you make to the grammar in order to favor a set of more natural sentences? Experiment and discuss.</w:t>
       </w:r>
     </w:p>
     <w:p>
@@ -1040,19 +938,11 @@
           <w:lang w:val="en-US"/>
         </w:rPr>
       </w:pPr>
-      <w:proofErr w:type="gramStart"/>
-      <w:r>
-        <w:rPr>
-          <w:lang w:val="en-US"/>
-        </w:rPr>
-        <w:t>In order to</w:t>
-      </w:r>
-      <w:proofErr w:type="gramEnd"/>
-      <w:r>
-        <w:rPr>
-          <w:lang w:val="en-US"/>
-        </w:rPr>
-        <w:t xml:space="preserve"> make sentences more natural, we have adjusted the weights of the rules. This adjustment reflects the likelihood of word distribution. To estimate this, we have adjusted the weights of verbs and adjectives based on the nouns they are commonly paired with. For each verb or adjective, we have assigned a weight based on how many nouns can appear with it in the same context. For instance, for the verb 'ate', we assigned the weight 2 because it can connect with two nouns out of five (one can 'ate' a sandwich and a pickle, but not a president, a chief of staff, or a floor). </w:t>
+      <w:r>
+        <w:rPr>
+          <w:lang w:val="en-US"/>
+        </w:rPr>
+        <w:t xml:space="preserve">In order to make sentences more natural, we have adjusted the weights of the rules. This adjustment reflects the likelihood of word distribution. To estimate this, we have adjusted the weights of verbs and adjectives based on the nouns they are commonly paired with. For each verb or adjective, we have assigned a weight based on how many nouns can appear with it in the same context. For instance, for the verb 'ate', we assigned the weight 2 because it can connect with two nouns out of five (one can 'ate' a sandwich and a pickle, but not a president, a chief of staff, or a floor). </w:t>
       </w:r>
       <w:r>
         <w:rPr>
@@ -1115,21 +1005,7 @@
         <w:rPr>
           <w:lang w:val="en-US"/>
         </w:rPr>
-        <w:t xml:space="preserve">We made modifications to the grammar </w:t>
-      </w:r>
-      <w:proofErr w:type="gramStart"/>
-      <w:r>
-        <w:rPr>
-          <w:lang w:val="en-US"/>
-        </w:rPr>
-        <w:t>in order to</w:t>
-      </w:r>
-      <w:proofErr w:type="gramEnd"/>
-      <w:r>
-        <w:rPr>
-          <w:lang w:val="en-US"/>
-        </w:rPr>
-        <w:t xml:space="preserve"> generate the types of phenomena illustrated in the </w:t>
+        <w:t xml:space="preserve">We made modifications to the grammar in order to generate the types of phenomena illustrated in the </w:t>
       </w:r>
       <w:r>
         <w:rPr>
@@ -1186,19 +1062,11 @@
           <w:lang w:val="en-US"/>
         </w:rPr>
       </w:pPr>
-      <w:proofErr w:type="gramStart"/>
-      <w:r>
-        <w:rPr>
-          <w:lang w:val="en-US"/>
-        </w:rPr>
-        <w:t>In order to</w:t>
-      </w:r>
-      <w:proofErr w:type="gramEnd"/>
-      <w:r>
-        <w:rPr>
-          <w:lang w:val="en-US"/>
-        </w:rPr>
-        <w:t xml:space="preserve"> </w:t>
+      <w:r>
+        <w:rPr>
+          <w:lang w:val="en-US"/>
+        </w:rPr>
+        <w:t xml:space="preserve">In order to </w:t>
       </w:r>
       <w:r>
         <w:rPr>
@@ -1321,14 +1189,12 @@
         </w:rPr>
         <w:t xml:space="preserve"> → </w:t>
       </w:r>
-      <w:proofErr w:type="spellStart"/>
       <w:r>
         <w:rPr>
           <w:lang w:val="en-US"/>
         </w:rPr>
         <w:t>Nnp</w:t>
       </w:r>
-      <w:proofErr w:type="spellEnd"/>
       <w:r>
         <w:rPr>
           <w:lang w:val="en-US"/>
@@ -1371,7 +1237,6 @@
           <w:lang w:val="en-US"/>
         </w:rPr>
       </w:pPr>
-      <w:proofErr w:type="spellStart"/>
       <w:r>
         <w:rPr>
           <w:lang w:val="en-US"/>
@@ -1384,7 +1249,6 @@
         </w:rPr>
         <w:t>np</w:t>
       </w:r>
-      <w:proofErr w:type="spellEnd"/>
       <w:r>
         <w:rPr>
           <w:lang w:val="en-US"/>
@@ -1437,18 +1301,8 @@
         <w:rPr>
           <w:lang w:val="en-US"/>
         </w:rPr>
-        <w:t xml:space="preserve"> to vocabulary as </w:t>
-      </w:r>
-      <w:proofErr w:type="spellStart"/>
-      <w:proofErr w:type="gramStart"/>
-      <w:r>
-        <w:rPr>
-          <w:lang w:val="en-US"/>
-        </w:rPr>
-        <w:t>Nnp</w:t>
-      </w:r>
-      <w:proofErr w:type="spellEnd"/>
-      <w:proofErr w:type="gramEnd"/>
+        <w:t xml:space="preserve"> to vocabulary as Nnp</w:t>
+      </w:r>
     </w:p>
     <w:p>
       <w:pPr>
@@ -1603,13 +1457,7 @@
         <w:rPr>
           <w:lang w:val="en-US"/>
         </w:rPr>
-        <w:t xml:space="preserve"> </w:t>
-      </w:r>
-      <w:r>
-        <w:rPr>
-          <w:lang w:val="en-US"/>
-        </w:rPr>
-        <w:t>(“…and…”)</w:t>
+        <w:t xml:space="preserve"> (“…and…”)</w:t>
       </w:r>
     </w:p>
     <w:p>
@@ -1651,16 +1499,8 @@
         <w:rPr>
           <w:lang w:val="en-US"/>
         </w:rPr>
-        <w:t xml:space="preserve"> – adding “and” to vocabulary as </w:t>
-      </w:r>
-      <w:proofErr w:type="gramStart"/>
-      <w:r>
-        <w:rPr>
-          <w:lang w:val="en-US"/>
-        </w:rPr>
-        <w:t>Cc</w:t>
-      </w:r>
-      <w:proofErr w:type="gramEnd"/>
+        <w:t xml:space="preserve"> – adding “and” to vocabulary as Cc</w:t>
+      </w:r>
     </w:p>
     <w:p>
       <w:pPr>
@@ -1747,16 +1587,8 @@
         <w:rPr>
           <w:lang w:val="en-US"/>
         </w:rPr>
-        <w:t xml:space="preserve">intransitive verb </w:t>
-      </w:r>
-      <w:proofErr w:type="gramStart"/>
-      <w:r>
-        <w:rPr>
-          <w:lang w:val="en-US"/>
-        </w:rPr>
-        <w:t>phrase</w:t>
-      </w:r>
-      <w:proofErr w:type="gramEnd"/>
+        <w:t>intransitive verb phrase</w:t>
+      </w:r>
     </w:p>
     <w:p>
       <w:pPr>
@@ -1817,14 +1649,12 @@
         </w:rPr>
         <w:t xml:space="preserve">” to vocabulary as </w:t>
       </w:r>
-      <w:proofErr w:type="gramStart"/>
       <w:r>
         <w:rPr>
           <w:lang w:val="en-US"/>
         </w:rPr>
         <w:t>V0</w:t>
       </w:r>
-      <w:proofErr w:type="gramEnd"/>
     </w:p>
     <w:p>
       <w:pPr>
@@ -2007,14 +1837,12 @@
         </w:rPr>
         <w:t xml:space="preserve">thought” to vocabulary as </w:t>
       </w:r>
-      <w:proofErr w:type="gramStart"/>
       <w:r>
         <w:rPr>
           <w:lang w:val="en-US"/>
         </w:rPr>
         <w:t>Verb</w:t>
       </w:r>
-      <w:proofErr w:type="gramEnd"/>
     </w:p>
     <w:p>
       <w:pPr>
@@ -2055,16 +1883,8 @@
         <w:rPr>
           <w:lang w:val="en-US"/>
         </w:rPr>
-        <w:t xml:space="preserve"> – adding “that” to vocabulary as </w:t>
-      </w:r>
-      <w:proofErr w:type="gramStart"/>
-      <w:r>
-        <w:rPr>
-          <w:lang w:val="en-US"/>
-        </w:rPr>
-        <w:t>Sc</w:t>
-      </w:r>
-      <w:proofErr w:type="gramEnd"/>
+        <w:t xml:space="preserve"> – adding “that” to vocabulary as Sc</w:t>
+      </w:r>
     </w:p>
     <w:p>
       <w:pPr>
@@ -2107,14 +1927,12 @@
         </w:rPr>
         <w:t xml:space="preserve"> </w:t>
       </w:r>
-      <w:proofErr w:type="spellStart"/>
       <w:r>
         <w:rPr>
           <w:lang w:val="en-US"/>
         </w:rPr>
         <w:t>Prp</w:t>
       </w:r>
-      <w:proofErr w:type="spellEnd"/>
       <w:r>
         <w:rPr>
           <w:lang w:val="en-US"/>
@@ -2211,16 +2029,8 @@
         <w:rPr>
           <w:lang w:val="en-US"/>
         </w:rPr>
-        <w:t xml:space="preserve"> with </w:t>
-      </w:r>
-      <w:proofErr w:type="gramStart"/>
-      <w:r>
-        <w:rPr>
-          <w:lang w:val="en-US"/>
-        </w:rPr>
-        <w:t>NP</w:t>
-      </w:r>
-      <w:proofErr w:type="gramEnd"/>
+        <w:t xml:space="preserve"> with NP</w:t>
+      </w:r>
     </w:p>
     <w:p>
       <w:pPr>
@@ -2359,19 +2169,11 @@
           <w:lang w:val="en-US"/>
         </w:rPr>
       </w:pPr>
-      <w:proofErr w:type="spellStart"/>
-      <w:r>
-        <w:rPr>
-          <w:lang w:val="en-US"/>
-        </w:rPr>
-        <w:t>Prp</w:t>
-      </w:r>
-      <w:proofErr w:type="spellEnd"/>
-      <w:r>
-        <w:rPr>
-          <w:lang w:val="en-US"/>
-        </w:rPr>
-        <w:t xml:space="preserve"> </w:t>
+      <w:r>
+        <w:rPr>
+          <w:lang w:val="en-US"/>
+        </w:rPr>
+        <w:t xml:space="preserve">Prp </w:t>
       </w:r>
       <w:r>
         <w:rPr>
@@ -2389,21 +2191,7 @@
         <w:rPr>
           <w:lang w:val="en-US"/>
         </w:rPr>
-        <w:t xml:space="preserve"> – adding “it” to vocabulary as </w:t>
-      </w:r>
-      <w:proofErr w:type="spellStart"/>
-      <w:r>
-        <w:rPr>
-          <w:lang w:val="en-US"/>
-        </w:rPr>
-        <w:t>Prp</w:t>
-      </w:r>
-      <w:proofErr w:type="spellEnd"/>
-      <w:r>
-        <w:rPr>
-          <w:lang w:val="en-US"/>
-        </w:rPr>
-        <w:t xml:space="preserve"> (personal pronoun as described above)</w:t>
+        <w:t xml:space="preserve"> – adding “it” to vocabulary as Prp (personal pronoun as described above)</w:t>
       </w:r>
     </w:p>
     <w:p>
@@ -2421,21 +2209,7 @@
         <w:rPr>
           <w:lang w:val="en-US"/>
         </w:rPr>
-        <w:t>+</w:t>
-      </w:r>
-      <w:proofErr w:type="gramStart"/>
-      <w:r>
-        <w:rPr>
-          <w:lang w:val="en-US"/>
-        </w:rPr>
-        <w:t xml:space="preserve">   (</w:t>
-      </w:r>
-      <w:proofErr w:type="gramEnd"/>
-      <w:r>
-        <w:rPr>
-          <w:lang w:val="en-US"/>
-        </w:rPr>
-        <w:t>h)</w:t>
+        <w:t>+   (h)</w:t>
       </w:r>
     </w:p>
     <w:p>
@@ -2629,16 +2403,8 @@
         <w:rPr>
           <w:lang w:val="en-US"/>
         </w:rPr>
-        <w:t xml:space="preserve"> </w:t>
-      </w:r>
-      <w:proofErr w:type="gramStart"/>
-      <w:r>
-        <w:rPr>
-          <w:lang w:val="en-US"/>
-        </w:rPr>
-        <w:t>phrase</w:t>
-      </w:r>
-      <w:proofErr w:type="gramEnd"/>
+        <w:t xml:space="preserve"> phrase</w:t>
+      </w:r>
     </w:p>
     <w:p>
       <w:pPr>
@@ -2771,19 +2537,11 @@
         </w:rPr>
         <w:t xml:space="preserve"> </w:t>
       </w:r>
-      <w:proofErr w:type="spellStart"/>
-      <w:r>
-        <w:rPr>
-          <w:lang w:val="en-US"/>
-        </w:rPr>
-        <w:t>Vbz</w:t>
-      </w:r>
-      <w:proofErr w:type="spellEnd"/>
-      <w:r>
-        <w:rPr>
-          <w:lang w:val="en-US"/>
-        </w:rPr>
-        <w:t xml:space="preserve"> ADJP</w:t>
+      <w:r>
+        <w:rPr>
+          <w:lang w:val="en-US"/>
+        </w:rPr>
+        <w:t>Vbz ADJP</w:t>
       </w:r>
       <w:r>
         <w:rPr>
@@ -2844,16 +2602,8 @@
         <w:rPr>
           <w:lang w:val="en-US"/>
         </w:rPr>
-        <w:t xml:space="preserve"> – to support adjective </w:t>
-      </w:r>
-      <w:proofErr w:type="gramStart"/>
-      <w:r>
-        <w:rPr>
-          <w:lang w:val="en-US"/>
-        </w:rPr>
-        <w:t>phrase</w:t>
-      </w:r>
-      <w:proofErr w:type="gramEnd"/>
+        <w:t xml:space="preserve"> – to support adjective phrase</w:t>
+      </w:r>
     </w:p>
     <w:p>
       <w:pPr>
@@ -2894,28 +2644,14 @@
         <w:rPr>
           <w:lang w:val="en-US"/>
         </w:rPr>
-        <w:t xml:space="preserve"> </w:t>
-      </w:r>
-      <w:r>
-        <w:rPr>
-          <w:lang w:val="en-US"/>
-        </w:rPr>
-        <w:t xml:space="preserve">– to support </w:t>
-      </w:r>
-      <w:r>
-        <w:rPr>
-          <w:lang w:val="en-US"/>
-        </w:rPr>
-        <w:t xml:space="preserve">modifying </w:t>
-      </w:r>
-      <w:proofErr w:type="gramStart"/>
-      <w:r>
-        <w:rPr>
-          <w:lang w:val="en-US"/>
-        </w:rPr>
-        <w:t>adjectives</w:t>
-      </w:r>
-      <w:proofErr w:type="gramEnd"/>
+        <w:t xml:space="preserve"> – to support </w:t>
+      </w:r>
+      <w:r>
+        <w:rPr>
+          <w:lang w:val="en-US"/>
+        </w:rPr>
+        <w:t>modifying adjectives</w:t>
+      </w:r>
     </w:p>
     <w:p>
       <w:pPr>
@@ -2956,16 +2692,8 @@
         <w:rPr>
           <w:lang w:val="en-US"/>
         </w:rPr>
-        <w:t xml:space="preserve"> – adding “lazy” to vocabulary as </w:t>
-      </w:r>
-      <w:proofErr w:type="gramStart"/>
-      <w:r>
-        <w:rPr>
-          <w:lang w:val="en-US"/>
-        </w:rPr>
-        <w:t>Adj</w:t>
-      </w:r>
-      <w:proofErr w:type="gramEnd"/>
+        <w:t xml:space="preserve"> – adding “lazy” to vocabulary as Adj</w:t>
+      </w:r>
     </w:p>
     <w:p>
       <w:pPr>
@@ -2978,14 +2706,18 @@
           <w:lang w:val="en-US"/>
         </w:rPr>
       </w:pPr>
-      <w:proofErr w:type="spellStart"/>
-      <w:r>
-        <w:rPr>
-          <w:lang w:val="en-US"/>
-        </w:rPr>
-        <w:t>Vbz</w:t>
-      </w:r>
-      <w:proofErr w:type="spellEnd"/>
+      <w:r>
+        <w:rPr>
+          <w:lang w:val="en-US"/>
+        </w:rPr>
+        <w:t xml:space="preserve">Vbz </w:t>
+      </w:r>
+      <w:r>
+        <w:rPr>
+          <w:lang w:val="en-US"/>
+        </w:rPr>
+        <w:t>→</w:t>
+      </w:r>
       <w:r>
         <w:rPr>
           <w:lang w:val="en-US"/>
@@ -2996,39 +2728,13 @@
         <w:rPr>
           <w:lang w:val="en-US"/>
         </w:rPr>
-        <w:t>→</w:t>
-      </w:r>
-      <w:r>
-        <w:rPr>
-          <w:lang w:val="en-US"/>
-        </w:rPr>
-        <w:t xml:space="preserve"> </w:t>
-      </w:r>
-      <w:r>
-        <w:rPr>
-          <w:lang w:val="en-US"/>
-        </w:rPr>
         <w:t>is</w:t>
       </w:r>
       <w:r>
         <w:rPr>
           <w:lang w:val="en-US"/>
         </w:rPr>
-        <w:t xml:space="preserve"> – adding “is” to vocabulary as </w:t>
-      </w:r>
-      <w:proofErr w:type="spellStart"/>
-      <w:r>
-        <w:rPr>
-          <w:lang w:val="en-US"/>
-        </w:rPr>
-        <w:t>Vbz</w:t>
-      </w:r>
-      <w:proofErr w:type="spellEnd"/>
-      <w:r>
-        <w:rPr>
-          <w:lang w:val="en-US"/>
-        </w:rPr>
-        <w:t xml:space="preserve"> (new preterminal, </w:t>
+        <w:t xml:space="preserve"> – adding “is” to vocabulary as Vbz (new preterminal, </w:t>
       </w:r>
       <w:r>
         <w:rPr>
@@ -3112,16 +2818,8 @@
         <w:rPr>
           <w:lang w:val="en-US"/>
         </w:rPr>
-        <w:t xml:space="preserve"> also to </w:t>
-      </w:r>
-      <w:proofErr w:type="gramStart"/>
-      <w:r>
-        <w:rPr>
-          <w:lang w:val="en-US"/>
-        </w:rPr>
-        <w:t>Verb</w:t>
-      </w:r>
-      <w:proofErr w:type="gramEnd"/>
+        <w:t xml:space="preserve"> also to Verb</w:t>
+      </w:r>
     </w:p>
     <w:p>
       <w:pPr>
@@ -3168,16 +2866,8 @@
         <w:rPr>
           <w:lang w:val="en-US"/>
         </w:rPr>
-        <w:t xml:space="preserve"> – adding “worked” to vocabulary as </w:t>
-      </w:r>
-      <w:proofErr w:type="gramStart"/>
-      <w:r>
-        <w:rPr>
-          <w:lang w:val="en-US"/>
-        </w:rPr>
-        <w:t>Verb</w:t>
-      </w:r>
-      <w:proofErr w:type="gramEnd"/>
+        <w:t xml:space="preserve"> – adding “worked” to vocabulary as Verb</w:t>
+      </w:r>
     </w:p>
     <w:p>
       <w:pPr>
@@ -3238,14 +2928,12 @@
         </w:rPr>
         <w:t xml:space="preserve">” to vocabulary as </w:t>
       </w:r>
-      <w:proofErr w:type="gramStart"/>
       <w:r>
         <w:rPr>
           <w:lang w:val="en-US"/>
         </w:rPr>
         <w:t>Noun</w:t>
       </w:r>
-      <w:proofErr w:type="gramEnd"/>
     </w:p>
     <w:p>
       <w:pPr>
@@ -3306,14 +2994,12 @@
         </w:rPr>
         <w:t xml:space="preserve">” to vocabulary as </w:t>
       </w:r>
-      <w:proofErr w:type="gramStart"/>
       <w:r>
         <w:rPr>
           <w:lang w:val="en-US"/>
         </w:rPr>
         <w:t>Noun</w:t>
       </w:r>
-      <w:proofErr w:type="gramEnd"/>
     </w:p>
     <w:p>
       <w:pPr>
@@ -3382,33 +3068,11 @@
         </w:rPr>
         <w:t xml:space="preserve"> </w:t>
       </w:r>
-      <w:proofErr w:type="spellStart"/>
-      <w:r>
-        <w:rPr>
-          <w:lang w:val="en-US"/>
-        </w:rPr>
-        <w:t>Vbz</w:t>
-      </w:r>
-      <w:proofErr w:type="spellEnd"/>
-      <w:r>
-        <w:rPr>
-          <w:lang w:val="en-US"/>
-        </w:rPr>
-        <w:t xml:space="preserve"> </w:t>
-      </w:r>
-      <w:proofErr w:type="spellStart"/>
-      <w:r>
-        <w:rPr>
-          <w:lang w:val="en-US"/>
-        </w:rPr>
-        <w:t>Vbg</w:t>
-      </w:r>
-      <w:proofErr w:type="spellEnd"/>
-      <w:r>
-        <w:rPr>
-          <w:lang w:val="en-US"/>
-        </w:rPr>
-        <w:t xml:space="preserve"> NP</w:t>
+      <w:r>
+        <w:rPr>
+          <w:lang w:val="en-US"/>
+        </w:rPr>
+        <w:t>Vbz Vbg NP</w:t>
       </w:r>
       <w:r>
         <w:rPr>
@@ -3426,16 +3090,8 @@
         <w:rPr>
           <w:lang w:val="en-US"/>
         </w:rPr>
-        <w:t xml:space="preserve">ent </w:t>
-      </w:r>
-      <w:proofErr w:type="gramStart"/>
-      <w:r>
-        <w:rPr>
-          <w:lang w:val="en-US"/>
-        </w:rPr>
-        <w:t>progressive</w:t>
-      </w:r>
-      <w:proofErr w:type="gramEnd"/>
+        <w:t>ent progressive</w:t>
+      </w:r>
     </w:p>
     <w:p>
       <w:pPr>
@@ -3448,14 +3104,18 @@
           <w:lang w:val="en-US"/>
         </w:rPr>
       </w:pPr>
-      <w:proofErr w:type="spellStart"/>
-      <w:r>
-        <w:rPr>
-          <w:lang w:val="en-US"/>
-        </w:rPr>
-        <w:t>Vbg</w:t>
-      </w:r>
-      <w:proofErr w:type="spellEnd"/>
+      <w:r>
+        <w:rPr>
+          <w:lang w:val="en-US"/>
+        </w:rPr>
+        <w:t xml:space="preserve">Vbg </w:t>
+      </w:r>
+      <w:r>
+        <w:rPr>
+          <w:lang w:val="en-US"/>
+        </w:rPr>
+        <w:t>→</w:t>
+      </w:r>
       <w:r>
         <w:rPr>
           <w:lang w:val="en-US"/>
@@ -3466,59 +3126,19 @@
         <w:rPr>
           <w:lang w:val="en-US"/>
         </w:rPr>
-        <w:t>→</w:t>
-      </w:r>
-      <w:r>
-        <w:rPr>
-          <w:lang w:val="en-US"/>
-        </w:rPr>
-        <w:t xml:space="preserve"> </w:t>
-      </w:r>
-      <w:r>
-        <w:rPr>
-          <w:lang w:val="en-US"/>
-        </w:rPr>
         <w:t>eating</w:t>
       </w:r>
       <w:r>
         <w:rPr>
           <w:lang w:val="en-US"/>
         </w:rPr>
-        <w:t xml:space="preserve"> – adding “eating” to vocabulary as </w:t>
-      </w:r>
-      <w:proofErr w:type="spellStart"/>
-      <w:r>
-        <w:rPr>
-          <w:lang w:val="en-US"/>
-        </w:rPr>
-        <w:t>Vbg</w:t>
-      </w:r>
-      <w:proofErr w:type="spellEnd"/>
-      <w:r>
-        <w:rPr>
-          <w:lang w:val="en-US"/>
-        </w:rPr>
-        <w:t xml:space="preserve"> (</w:t>
-      </w:r>
-      <w:r>
-        <w:rPr>
-          <w:lang w:val="en-US"/>
-        </w:rPr>
-        <w:t xml:space="preserve">Verb, </w:t>
-      </w:r>
-      <w:proofErr w:type="gramStart"/>
-      <w:r>
-        <w:rPr>
-          <w:lang w:val="en-US"/>
-        </w:rPr>
-        <w:t>gerund</w:t>
-      </w:r>
-      <w:proofErr w:type="gramEnd"/>
-      <w:r>
-        <w:rPr>
-          <w:lang w:val="en-US"/>
-        </w:rPr>
-        <w:t xml:space="preserve"> or present participle</w:t>
+        <w:t xml:space="preserve"> – adding “eating” to vocabulary as Vbg (</w:t>
+      </w:r>
+      <w:r>
+        <w:rPr>
+          <w:lang w:val="en-US"/>
+        </w:rPr>
+        <w:t>Verb, gerund or present participle</w:t>
       </w:r>
       <w:r>
         <w:rPr>
@@ -3534,7 +3154,6 @@
         </w:rPr>
         <w:t>-</w:t>
       </w:r>
-      <w:proofErr w:type="spellStart"/>
       <w:r>
         <w:rPr>
           <w:i/>
@@ -3543,7 +3162,6 @@
         </w:rPr>
         <w:t>ing</w:t>
       </w:r>
-      <w:proofErr w:type="spellEnd"/>
       <w:r>
         <w:rPr>
           <w:lang w:val="en-US"/>
@@ -3678,21 +3296,7 @@
         <w:rPr>
           <w:lang w:val="en-US"/>
         </w:rPr>
-        <w:t xml:space="preserve"> the </w:t>
-      </w:r>
-      <w:proofErr w:type="spellStart"/>
-      <w:r>
-        <w:rPr>
-          <w:lang w:val="en-US"/>
-        </w:rPr>
-        <w:t>Nnp</w:t>
-      </w:r>
-      <w:proofErr w:type="spellEnd"/>
-      <w:r>
-        <w:rPr>
-          <w:lang w:val="en-US"/>
-        </w:rPr>
-        <w:t xml:space="preserve"> word “Sally” and we didn’t make another terminal </w:t>
+        <w:t xml:space="preserve"> the Nnp word “Sally” and we didn’t make another terminal </w:t>
       </w:r>
       <w:r>
         <w:rPr>
@@ -3748,34 +3352,18 @@
         </w:rPr>
         <w:t xml:space="preserve"> </w:t>
       </w:r>
-      <w:proofErr w:type="spellStart"/>
-      <w:r>
-        <w:rPr>
-          <w:lang w:val="en-US"/>
-        </w:rPr>
-        <w:t>Vbz</w:t>
-      </w:r>
-      <w:proofErr w:type="spellEnd"/>
-      <w:r>
-        <w:rPr>
-          <w:lang w:val="en-US"/>
-        </w:rPr>
-        <w:t xml:space="preserve"> NP</w:t>
-      </w:r>
-      <w:r>
-        <w:rPr>
-          <w:lang w:val="en-US"/>
-        </w:rPr>
-        <w:t xml:space="preserve"> – to support present </w:t>
-      </w:r>
-      <w:proofErr w:type="gramStart"/>
-      <w:r>
-        <w:rPr>
-          <w:lang w:val="en-US"/>
-        </w:rPr>
-        <w:t>simple</w:t>
-      </w:r>
-      <w:proofErr w:type="gramEnd"/>
+      <w:r>
+        <w:rPr>
+          <w:lang w:val="en-US"/>
+        </w:rPr>
+        <w:t>Vbz NP</w:t>
+      </w:r>
+      <w:r>
+        <w:rPr>
+          <w:lang w:val="en-US"/>
+        </w:rPr>
+        <w:t xml:space="preserve"> – to support present simple</w:t>
+      </w:r>
     </w:p>
     <w:p>
       <w:pPr>
@@ -3797,29 +3385,12 @@
           <w:b/>
           <w:bCs/>
         </w:rPr>
-        <w:t>Furthermore, note that handling sentences (b) and (h)/(</w:t>
-      </w:r>
-      <w:proofErr w:type="spellStart"/>
-      <w:r>
-        <w:rPr>
-          <w:b/>
-          <w:bCs/>
-        </w:rPr>
-        <w:t>i</w:t>
-      </w:r>
-      <w:proofErr w:type="spellEnd"/>
-      <w:r>
-        <w:rPr>
-          <w:b/>
-          <w:bCs/>
-        </w:rPr>
-        <w:t>) can interact in a bad way, to create ungrammatical sentences. You do not need to solve this issue in this part of the assignment, but you do need to discuss it and explain what the problem is, using an example and a short explanation.</w:t>
-      </w:r>
-    </w:p>
-    <w:p>
-      <w:pPr>
-        <w:rPr>
-          <w:rtl/>
+        <w:t>Furthermore, note that handling sentences (b) and (h)/(i) can interact in a bad way, to create ungrammatical sentences. You do not need to solve this issue in this part of the assignment, but you do need to discuss it and explain what the problem is, using an example and a short explanation.</w:t>
+      </w:r>
+    </w:p>
+    <w:p>
+      <w:pPr>
+        <w:rPr>
           <w:lang w:val="en-US"/>
         </w:rPr>
       </w:pPr>
@@ -3839,21 +3410,7 @@
         <w:rPr>
           <w:lang w:val="en-US"/>
         </w:rPr>
-        <w:t xml:space="preserve"> and in sentences (h)/(</w:t>
-      </w:r>
-      <w:proofErr w:type="spellStart"/>
-      <w:r>
-        <w:rPr>
-          <w:lang w:val="en-US"/>
-        </w:rPr>
-        <w:t>i</w:t>
-      </w:r>
-      <w:proofErr w:type="spellEnd"/>
-      <w:r>
-        <w:rPr>
-          <w:lang w:val="en-US"/>
-        </w:rPr>
-        <w:t xml:space="preserve">) we created rules </w:t>
+        <w:t xml:space="preserve"> and in sentences (h)/(i) we created rules </w:t>
       </w:r>
       <w:r>
         <w:rPr>
@@ -3901,21 +3458,7 @@
         <w:rPr>
           <w:lang w:val="en-US"/>
         </w:rPr>
-        <w:t xml:space="preserve"> (b) and (h)/(</w:t>
-      </w:r>
-      <w:proofErr w:type="spellStart"/>
-      <w:r>
-        <w:rPr>
-          <w:lang w:val="en-US"/>
-        </w:rPr>
-        <w:t>i</w:t>
-      </w:r>
-      <w:proofErr w:type="spellEnd"/>
-      <w:r>
-        <w:rPr>
-          <w:lang w:val="en-US"/>
-        </w:rPr>
-        <w:t>)</w:t>
+        <w:t xml:space="preserve"> (b) and (h)/(i)</w:t>
       </w:r>
       <w:r>
         <w:rPr>
@@ -4039,6 +3582,117 @@
           <w:lang w:val="en-US"/>
         </w:rPr>
         <w:t xml:space="preserve"> lazy"</w:t>
+      </w:r>
+      <w:r>
+        <w:rPr>
+          <w:lang w:val="en-US"/>
+        </w:rPr>
+        <w:t>.</w:t>
+      </w:r>
+    </w:p>
+    <w:p>
+      <w:pPr>
+        <w:rPr>
+          <w:lang w:val="en-US"/>
+        </w:rPr>
+      </w:pPr>
+    </w:p>
+    <w:p>
+      <w:pPr>
+        <w:pStyle w:val="Heading2"/>
+      </w:pPr>
+      <w:r>
+        <w:t>Part 3 | Tree Structures</w:t>
+      </w:r>
+    </w:p>
+    <w:p>
+      <w:pPr>
+        <w:rPr>
+          <w:lang w:val="en-US"/>
+        </w:rPr>
+      </w:pPr>
+      <w:r>
+        <w:rPr>
+          <w:lang w:val="en-US"/>
+        </w:rPr>
+        <w:t xml:space="preserve">We added another optional command line switch -t </w:t>
+      </w:r>
+      <w:r>
+        <w:rPr>
+          <w:lang w:val="en-US"/>
+        </w:rPr>
+        <w:t xml:space="preserve">that </w:t>
+      </w:r>
+      <w:r>
+        <w:rPr>
+          <w:lang w:val="en-US"/>
+        </w:rPr>
+        <w:t>generates</w:t>
+      </w:r>
+      <w:r>
+        <w:rPr>
+          <w:lang w:val="en-US"/>
+        </w:rPr>
+        <w:t xml:space="preserve"> the sentence tree structure.</w:t>
+      </w:r>
+    </w:p>
+    <w:p>
+      <w:pPr>
+        <w:rPr>
+          <w:lang w:val="en-US"/>
+        </w:rPr>
+      </w:pPr>
+      <w:r>
+        <w:rPr>
+          <w:lang w:val="en-US"/>
+        </w:rPr>
+        <w:t xml:space="preserve">All modifications can be seen in the code </w:t>
+      </w:r>
+      <w:r>
+        <w:rPr>
+          <w:i/>
+          <w:iCs/>
+          <w:lang w:val="en-US"/>
+        </w:rPr>
+        <w:t>generate.py.</w:t>
+      </w:r>
+      <w:r>
+        <w:rPr>
+          <w:lang w:val="en-US"/>
+        </w:rPr>
+        <w:t xml:space="preserve"> specifically</w:t>
+      </w:r>
+      <w:r>
+        <w:rPr>
+          <w:lang w:val="en-US"/>
+        </w:rPr>
+        <w:t>,</w:t>
+      </w:r>
+      <w:r>
+        <w:rPr>
+          <w:lang w:val="en-US"/>
+        </w:rPr>
+        <w:t xml:space="preserve"> we </w:t>
+      </w:r>
+      <w:r>
+        <w:rPr>
+          <w:lang w:val="en-US"/>
+        </w:rPr>
+        <w:t xml:space="preserve">mainly </w:t>
+      </w:r>
+      <w:r>
+        <w:rPr>
+          <w:lang w:val="en-US"/>
+        </w:rPr>
+        <w:t xml:space="preserve">modified the function </w:t>
+      </w:r>
+      <w:r>
+        <w:rPr>
+          <w:i/>
+          <w:iCs/>
+          <w:lang w:val="en-US"/>
+        </w:rPr>
+        <w:t>gen</w:t>
       </w:r>
       <w:r>
         <w:rPr>
@@ -5977,6 +5631,7 @@
   <w:style w:type="character" w:default="1" w:styleId="DefaultParagraphFont">
     <w:name w:val="Default Paragraph Font"/>
     <w:uiPriority w:val="1"/>
+    <w:semiHidden/>
     <w:unhideWhenUsed/>
   </w:style>
   <w:style w:type="table" w:default="1" w:styleId="TableNormal">

</xml_diff>

<commit_message>
fix part 4 c grammar and generate debug
</commit_message>
<xml_diff>
--- a/ANSWERS.docx
+++ b/ANSWERS.docx
@@ -3699,6 +3699,1221 @@
           <w:lang w:val="en-US"/>
         </w:rPr>
         <w:t>.</w:t>
+      </w:r>
+    </w:p>
+    <w:p>
+      <w:pPr>
+        <w:rPr>
+          <w:lang w:val="en-US"/>
+        </w:rPr>
+      </w:pPr>
+    </w:p>
+    <w:p>
+      <w:pPr>
+        <w:rPr>
+          <w:lang w:val="en-US"/>
+        </w:rPr>
+      </w:pPr>
+    </w:p>
+    <w:p>
+      <w:pPr>
+        <w:rPr>
+          <w:lang w:val="en-US"/>
+        </w:rPr>
+      </w:pPr>
+    </w:p>
+    <w:p>
+      <w:pPr>
+        <w:pStyle w:val="Heading2"/>
+        <w:rPr>
+          <w:rtl/>
+        </w:rPr>
+      </w:pPr>
+      <w:r>
+        <w:lastRenderedPageBreak/>
+        <w:t>Part 4 | Additional Linguistic Structures</w:t>
+      </w:r>
+    </w:p>
+    <w:p>
+      <w:pPr>
+        <w:rPr>
+          <w:lang w:val="en-US"/>
+        </w:rPr>
+      </w:pPr>
+      <w:r>
+        <w:rPr>
+          <w:lang w:val="en-US"/>
+        </w:rPr>
+        <w:t xml:space="preserve">The two </w:t>
+      </w:r>
+      <w:r>
+        <w:t>linguistic phenomena</w:t>
+      </w:r>
+      <w:r>
+        <w:rPr>
+          <w:lang w:val="en-US"/>
+        </w:rPr>
+        <w:t xml:space="preserve"> we </w:t>
+      </w:r>
+      <w:r>
+        <w:rPr>
+          <w:lang w:val="en-US"/>
+        </w:rPr>
+        <w:t>chose</w:t>
+      </w:r>
+      <w:r>
+        <w:rPr>
+          <w:lang w:val="en-US"/>
+        </w:rPr>
+        <w:t xml:space="preserve"> </w:t>
+      </w:r>
+      <w:r>
+        <w:rPr>
+          <w:lang w:val="en-US"/>
+        </w:rPr>
+        <w:t xml:space="preserve">are </w:t>
+      </w:r>
+      <w:r>
+        <w:rPr>
+          <w:b/>
+          <w:bCs/>
+        </w:rPr>
+        <w:t>Relative clauses</w:t>
+      </w:r>
+      <w:r>
+        <w:rPr>
+          <w:b/>
+          <w:bCs/>
+          <w:lang w:val="en-US"/>
+        </w:rPr>
+        <w:t xml:space="preserve"> (c) and </w:t>
+      </w:r>
+      <w:r>
+        <w:rPr>
+          <w:b/>
+          <w:bCs/>
+        </w:rPr>
+        <w:t>Appositives</w:t>
+      </w:r>
+      <w:r>
+        <w:rPr>
+          <w:b/>
+          <w:bCs/>
+          <w:lang w:val="en-US"/>
+        </w:rPr>
+        <w:t xml:space="preserve"> (g)</w:t>
+      </w:r>
+      <w:r>
+        <w:rPr>
+          <w:b/>
+          <w:bCs/>
+          <w:lang w:val="en-US"/>
+        </w:rPr>
+        <w:t>.</w:t>
+      </w:r>
+    </w:p>
+    <w:p>
+      <w:pPr>
+        <w:pStyle w:val="ListParagraph"/>
+        <w:numPr>
+          <w:ilvl w:val="0"/>
+          <w:numId w:val="15"/>
+        </w:numPr>
+        <w:rPr>
+          <w:u w:val="single"/>
+          <w:lang w:val="en-US"/>
+        </w:rPr>
+      </w:pPr>
+      <w:r>
+        <w:rPr>
+          <w:u w:val="single"/>
+          <w:lang w:val="en-US"/>
+        </w:rPr>
+        <w:t>Relative clauses</w:t>
+      </w:r>
+    </w:p>
+    <w:p>
+      <w:pPr>
+        <w:pStyle w:val="ListParagraph"/>
+        <w:rPr>
+          <w:lang w:val="en-US"/>
+        </w:rPr>
+      </w:pPr>
+      <w:r>
+        <w:rPr>
+          <w:lang w:val="en-US"/>
+        </w:rPr>
+        <w:t xml:space="preserve">A relative clause, typically modifying a noun or noun phrase, is often introduced by a relative pronoun (such as which, that, who, etc.). It connects ideas by </w:t>
+      </w:r>
+      <w:r>
+        <w:rPr>
+          <w:lang w:val="en-US"/>
+        </w:rPr>
+        <w:t>using</w:t>
+      </w:r>
+      <w:r>
+        <w:rPr>
+          <w:lang w:val="en-US"/>
+        </w:rPr>
+        <w:t xml:space="preserve"> pronouns referencing previously mentioned elements, enabling the writer to unify two independent clauses into a single sentence.</w:t>
+      </w:r>
+      <w:r>
+        <w:rPr>
+          <w:lang w:val="en-US"/>
+        </w:rPr>
+        <w:t xml:space="preserve"> </w:t>
+      </w:r>
+      <w:r>
+        <w:rPr>
+          <w:lang w:val="en-US"/>
+        </w:rPr>
+        <w:t>There are two kinds of relative clause</w:t>
+      </w:r>
+      <w:r>
+        <w:rPr>
+          <w:lang w:val="en-US"/>
+        </w:rPr>
+        <w:t xml:space="preserve">: </w:t>
+      </w:r>
+      <w:r>
+        <w:rPr>
+          <w:lang w:val="en-US"/>
+        </w:rPr>
+        <w:t>to make clear which person or thing we are talking about</w:t>
+      </w:r>
+      <w:r>
+        <w:rPr>
+          <w:lang w:val="en-US"/>
+        </w:rPr>
+        <w:t xml:space="preserve"> and </w:t>
+      </w:r>
+      <w:r>
+        <w:rPr>
+          <w:lang w:val="en-US"/>
+        </w:rPr>
+        <w:t>to give more information about a person, thing or situation</w:t>
+      </w:r>
+      <w:r>
+        <w:rPr>
+          <w:lang w:val="en-US"/>
+        </w:rPr>
+        <w:t>.</w:t>
+      </w:r>
+      <w:r>
+        <w:rPr>
+          <w:lang w:val="en-US"/>
+        </w:rPr>
+        <w:br/>
+      </w:r>
+      <w:r>
+        <w:rPr>
+          <w:lang w:val="en-US"/>
+        </w:rPr>
+        <w:t>To handle this, we first had to little bit modify our grammar.</w:t>
+      </w:r>
+      <w:r>
+        <w:rPr>
+          <w:lang w:val="en-US"/>
+        </w:rPr>
+        <w:t xml:space="preserve"> The relative pronoun that we used are which, that and who.</w:t>
+      </w:r>
+      <w:r>
+        <w:rPr>
+          <w:lang w:val="en-US"/>
+        </w:rPr>
+        <w:t xml:space="preserve"> </w:t>
+      </w:r>
+      <w:r>
+        <w:rPr>
+          <w:lang w:val="en-US"/>
+        </w:rPr>
+        <w:t xml:space="preserve">But </w:t>
+      </w:r>
+      <w:r>
+        <w:rPr>
+          <w:lang w:val="en-US"/>
+        </w:rPr>
+        <w:t xml:space="preserve">which can be only attached to a “thing” and who can only attached to “people” (that can be attached to both). </w:t>
+      </w:r>
+      <w:r>
+        <w:rPr>
+          <w:lang w:val="en-US"/>
+        </w:rPr>
+        <w:t>So,</w:t>
+      </w:r>
+      <w:r>
+        <w:rPr>
+          <w:lang w:val="en-US"/>
+        </w:rPr>
+        <w:t xml:space="preserve"> to handle it</w:t>
+      </w:r>
+      <w:r>
+        <w:rPr>
+          <w:lang w:val="en-US"/>
+        </w:rPr>
+        <w:t xml:space="preserve"> we changed the Noun p</w:t>
+      </w:r>
+      <w:r>
+        <w:rPr>
+          <w:lang w:val="en-US"/>
+        </w:rPr>
+        <w:t>re</w:t>
+      </w:r>
+      <w:r>
+        <w:rPr>
+          <w:lang w:val="en-US"/>
+        </w:rPr>
+        <w:t xml:space="preserve">terminal to a new </w:t>
+      </w:r>
+      <w:r>
+        <w:rPr>
+          <w:lang w:val="en-US"/>
+        </w:rPr>
+        <w:t xml:space="preserve">nonterminal NN that can derive two noun, Nount </w:t>
+      </w:r>
+      <w:r>
+        <w:rPr>
+          <w:lang w:val="en-US"/>
+        </w:rPr>
+        <w:t>–</w:t>
+      </w:r>
+      <w:r>
+        <w:rPr>
+          <w:lang w:val="en-US"/>
+        </w:rPr>
+        <w:t xml:space="preserve"> </w:t>
+      </w:r>
+      <w:r>
+        <w:rPr>
+          <w:lang w:val="en-US"/>
+        </w:rPr>
+        <w:t>“things nouns” and Nounp – “people nouns”.</w:t>
+      </w:r>
+      <w:r>
+        <w:rPr>
+          <w:lang w:val="en-US"/>
+        </w:rPr>
+        <w:t xml:space="preserve"> For example</w:t>
+      </w:r>
+      <w:r>
+        <w:rPr>
+          <w:lang w:val="en-US"/>
+        </w:rPr>
+        <w:t>,</w:t>
+      </w:r>
+      <w:r>
+        <w:rPr>
+          <w:lang w:val="en-US"/>
+        </w:rPr>
+        <w:t xml:space="preserve"> we changed “president” to Nounp and “sandwich” to Nount.</w:t>
+      </w:r>
+      <w:r>
+        <w:rPr>
+          <w:lang w:val="en-US"/>
+        </w:rPr>
+        <w:t xml:space="preserve"> Now, to derive relative clause</w:t>
+      </w:r>
+      <w:r>
+        <w:rPr>
+          <w:lang w:val="en-US"/>
+        </w:rPr>
+        <w:t xml:space="preserve"> we used the following rules:</w:t>
+      </w:r>
+    </w:p>
+    <w:p>
+      <w:pPr>
+        <w:pStyle w:val="ListParagraph"/>
+        <w:rPr>
+          <w:lang w:val="en-US"/>
+        </w:rPr>
+      </w:pPr>
+    </w:p>
+    <w:tbl>
+      <w:tblPr>
+        <w:tblStyle w:val="TableGrid"/>
+        <w:tblW w:w="0" w:type="auto"/>
+        <w:tblInd w:w="720" w:type="dxa"/>
+        <w:tblLook w:val="04A0" w:firstRow="1" w:lastRow="0" w:firstColumn="1" w:lastColumn="0" w:noHBand="0" w:noVBand="1"/>
+      </w:tblPr>
+      <w:tblGrid>
+        <w:gridCol w:w="4804"/>
+        <w:gridCol w:w="4932"/>
+      </w:tblGrid>
+      <w:tr>
+        <w:tc>
+          <w:tcPr>
+            <w:tcW w:w="4804" w:type="dxa"/>
+          </w:tcPr>
+          <w:p>
+            <w:pPr>
+              <w:pStyle w:val="ListParagraph"/>
+              <w:ind w:left="0"/>
+              <w:rPr>
+                <w:lang w:val="en-US"/>
+              </w:rPr>
+            </w:pPr>
+            <w:r>
+              <w:rPr>
+                <w:lang w:val="en-US"/>
+              </w:rPr>
+              <w:t>NP → Det Nount RELCT</w:t>
+            </w:r>
+          </w:p>
+        </w:tc>
+        <w:tc>
+          <w:tcPr>
+            <w:tcW w:w="4932" w:type="dxa"/>
+          </w:tcPr>
+          <w:p>
+            <w:pPr>
+              <w:pStyle w:val="ListParagraph"/>
+              <w:ind w:left="0"/>
+              <w:rPr>
+                <w:lang w:val="en-US"/>
+              </w:rPr>
+            </w:pPr>
+            <w:r>
+              <w:rPr>
+                <w:lang w:val="en-US"/>
+              </w:rPr>
+              <w:t xml:space="preserve">To make clear or give more information </w:t>
+            </w:r>
+            <w:r>
+              <w:rPr>
+                <w:lang w:val="en-US"/>
+              </w:rPr>
+              <w:t>on Nount</w:t>
+            </w:r>
+          </w:p>
+        </w:tc>
+      </w:tr>
+      <w:tr>
+        <w:tc>
+          <w:tcPr>
+            <w:tcW w:w="4804" w:type="dxa"/>
+          </w:tcPr>
+          <w:p>
+            <w:pPr>
+              <w:pStyle w:val="ListParagraph"/>
+              <w:ind w:left="0"/>
+              <w:rPr>
+                <w:lang w:val="en-US"/>
+              </w:rPr>
+            </w:pPr>
+            <w:r>
+              <w:rPr>
+                <w:lang w:val="en-US"/>
+              </w:rPr>
+              <w:t>NP → Det Nounp RELCP</w:t>
+            </w:r>
+          </w:p>
+        </w:tc>
+        <w:tc>
+          <w:tcPr>
+            <w:tcW w:w="4932" w:type="dxa"/>
+          </w:tcPr>
+          <w:p>
+            <w:pPr>
+              <w:pStyle w:val="ListParagraph"/>
+              <w:ind w:left="0"/>
+              <w:rPr>
+                <w:lang w:val="en-US"/>
+              </w:rPr>
+            </w:pPr>
+            <w:r>
+              <w:rPr>
+                <w:lang w:val="en-US"/>
+              </w:rPr>
+              <w:t xml:space="preserve">To make clear or give more information </w:t>
+            </w:r>
+            <w:r>
+              <w:rPr>
+                <w:lang w:val="en-US"/>
+              </w:rPr>
+              <w:t>on</w:t>
+            </w:r>
+            <w:r>
+              <w:rPr>
+                <w:lang w:val="en-US"/>
+              </w:rPr>
+              <w:t xml:space="preserve"> Noun</w:t>
+            </w:r>
+            <w:r>
+              <w:rPr>
+                <w:lang w:val="en-US"/>
+              </w:rPr>
+              <w:t>p</w:t>
+            </w:r>
+          </w:p>
+        </w:tc>
+      </w:tr>
+      <w:tr>
+        <w:tc>
+          <w:tcPr>
+            <w:tcW w:w="4804" w:type="dxa"/>
+          </w:tcPr>
+          <w:p>
+            <w:pPr>
+              <w:pStyle w:val="ListParagraph"/>
+              <w:ind w:left="0"/>
+              <w:rPr>
+                <w:lang w:val="en-US"/>
+              </w:rPr>
+            </w:pPr>
+            <w:r>
+              <w:rPr>
+                <w:lang w:val="en-US"/>
+              </w:rPr>
+              <w:t>NP → Nnp RELCP</w:t>
+            </w:r>
+          </w:p>
+        </w:tc>
+        <w:tc>
+          <w:tcPr>
+            <w:tcW w:w="4932" w:type="dxa"/>
+          </w:tcPr>
+          <w:p>
+            <w:pPr>
+              <w:pStyle w:val="ListParagraph"/>
+              <w:ind w:left="0"/>
+              <w:rPr>
+                <w:lang w:val="en-US"/>
+              </w:rPr>
+            </w:pPr>
+            <w:r>
+              <w:rPr>
+                <w:lang w:val="en-US"/>
+              </w:rPr>
+              <w:t>Relative clau</w:t>
+            </w:r>
+            <w:r>
+              <w:rPr>
+                <w:lang w:val="en-US"/>
+              </w:rPr>
+              <w:t>se for proper noun</w:t>
+            </w:r>
+          </w:p>
+        </w:tc>
+      </w:tr>
+      <w:tr>
+        <w:tc>
+          <w:tcPr>
+            <w:tcW w:w="4804" w:type="dxa"/>
+          </w:tcPr>
+          <w:p>
+            <w:pPr>
+              <w:pStyle w:val="ListParagraph"/>
+              <w:ind w:left="0"/>
+              <w:rPr>
+                <w:lang w:val="en-US"/>
+              </w:rPr>
+            </w:pPr>
+            <w:r>
+              <w:rPr>
+                <w:lang w:val="en-US"/>
+              </w:rPr>
+              <w:t>RELCP → Relpp VP</w:t>
+            </w:r>
+          </w:p>
+        </w:tc>
+        <w:tc>
+          <w:tcPr>
+            <w:tcW w:w="4932" w:type="dxa"/>
+          </w:tcPr>
+          <w:p>
+            <w:pPr>
+              <w:pStyle w:val="ListParagraph"/>
+              <w:ind w:left="0"/>
+              <w:rPr>
+                <w:lang w:val="en-US"/>
+              </w:rPr>
+            </w:pPr>
+            <w:r>
+              <w:rPr>
+                <w:lang w:val="en-US"/>
+              </w:rPr>
+              <w:t xml:space="preserve">Relative clause for </w:t>
+            </w:r>
+            <w:r>
+              <w:rPr>
+                <w:lang w:val="en-US"/>
+              </w:rPr>
+              <w:t>people</w:t>
+            </w:r>
+            <w:r>
+              <w:rPr>
+                <w:lang w:val="en-US"/>
+              </w:rPr>
+              <w:t xml:space="preserve">. </w:t>
+            </w:r>
+            <w:r>
+              <w:rPr>
+                <w:lang w:val="en-US"/>
+              </w:rPr>
+              <w:t xml:space="preserve">typically indicating an </w:t>
+            </w:r>
+            <w:r>
+              <w:rPr>
+                <w:u w:val="single"/>
+                <w:lang w:val="en-US"/>
+              </w:rPr>
+              <w:t>action</w:t>
+            </w:r>
+            <w:r>
+              <w:rPr>
+                <w:lang w:val="en-US"/>
+              </w:rPr>
+              <w:t xml:space="preserve"> associated with the noun</w:t>
+            </w:r>
+          </w:p>
+        </w:tc>
+      </w:tr>
+      <w:tr>
+        <w:tc>
+          <w:tcPr>
+            <w:tcW w:w="4804" w:type="dxa"/>
+          </w:tcPr>
+          <w:p>
+            <w:pPr>
+              <w:pStyle w:val="ListParagraph"/>
+              <w:ind w:left="0"/>
+              <w:rPr>
+                <w:lang w:val="en-US"/>
+              </w:rPr>
+            </w:pPr>
+            <w:r>
+              <w:rPr>
+                <w:lang w:val="en-US"/>
+              </w:rPr>
+              <w:t>RELCP → Relpp S</w:t>
+            </w:r>
+          </w:p>
+        </w:tc>
+        <w:tc>
+          <w:tcPr>
+            <w:tcW w:w="4932" w:type="dxa"/>
+          </w:tcPr>
+          <w:p>
+            <w:pPr>
+              <w:pStyle w:val="ListParagraph"/>
+              <w:ind w:left="0"/>
+              <w:rPr>
+                <w:lang w:val="en-US"/>
+              </w:rPr>
+            </w:pPr>
+            <w:r>
+              <w:rPr>
+                <w:lang w:val="en-US"/>
+              </w:rPr>
+              <w:t>Relative clause for people</w:t>
+            </w:r>
+            <w:r>
+              <w:rPr>
+                <w:lang w:val="en-US"/>
+              </w:rPr>
+              <w:t xml:space="preserve">. </w:t>
+            </w:r>
+            <w:r>
+              <w:rPr>
+                <w:lang w:val="en-US"/>
+              </w:rPr>
+              <w:t xml:space="preserve">typically indicating a </w:t>
+            </w:r>
+            <w:r>
+              <w:rPr>
+                <w:u w:val="single"/>
+                <w:lang w:val="en-US"/>
+              </w:rPr>
+              <w:t>state</w:t>
+            </w:r>
+            <w:r>
+              <w:rPr>
+                <w:lang w:val="en-US"/>
+              </w:rPr>
+              <w:t xml:space="preserve"> associated with the noun</w:t>
+            </w:r>
+          </w:p>
+        </w:tc>
+      </w:tr>
+      <w:tr>
+        <w:tc>
+          <w:tcPr>
+            <w:tcW w:w="4804" w:type="dxa"/>
+          </w:tcPr>
+          <w:p>
+            <w:pPr>
+              <w:pStyle w:val="ListParagraph"/>
+              <w:ind w:left="0"/>
+              <w:rPr>
+                <w:lang w:val="en-US"/>
+              </w:rPr>
+            </w:pPr>
+            <w:r>
+              <w:rPr>
+                <w:lang w:val="en-US"/>
+              </w:rPr>
+              <w:t>RELCT → Relpt VP</w:t>
+            </w:r>
+          </w:p>
+        </w:tc>
+        <w:tc>
+          <w:tcPr>
+            <w:tcW w:w="4932" w:type="dxa"/>
+          </w:tcPr>
+          <w:p>
+            <w:pPr>
+              <w:pStyle w:val="ListParagraph"/>
+              <w:ind w:left="0"/>
+              <w:rPr>
+                <w:lang w:val="en-US"/>
+              </w:rPr>
+            </w:pPr>
+            <w:r>
+              <w:rPr>
+                <w:lang w:val="en-US"/>
+              </w:rPr>
+              <w:t xml:space="preserve">Relative clause for </w:t>
+            </w:r>
+            <w:r>
+              <w:rPr>
+                <w:lang w:val="en-US"/>
+              </w:rPr>
+              <w:t>things</w:t>
+            </w:r>
+            <w:r>
+              <w:rPr>
+                <w:lang w:val="en-US"/>
+              </w:rPr>
+              <w:t xml:space="preserve">. </w:t>
+            </w:r>
+            <w:r>
+              <w:rPr>
+                <w:lang w:val="en-US"/>
+              </w:rPr>
+              <w:t xml:space="preserve">typically indicating an </w:t>
+            </w:r>
+            <w:r>
+              <w:rPr>
+                <w:u w:val="single"/>
+                <w:lang w:val="en-US"/>
+              </w:rPr>
+              <w:t>action</w:t>
+            </w:r>
+            <w:r>
+              <w:rPr>
+                <w:lang w:val="en-US"/>
+              </w:rPr>
+              <w:t xml:space="preserve"> associated with the noun</w:t>
+            </w:r>
+          </w:p>
+        </w:tc>
+      </w:tr>
+      <w:tr>
+        <w:tc>
+          <w:tcPr>
+            <w:tcW w:w="4804" w:type="dxa"/>
+          </w:tcPr>
+          <w:p>
+            <w:pPr>
+              <w:pStyle w:val="ListParagraph"/>
+              <w:ind w:left="0"/>
+              <w:rPr>
+                <w:lang w:val="en-US"/>
+              </w:rPr>
+            </w:pPr>
+            <w:r>
+              <w:rPr>
+                <w:lang w:val="en-US"/>
+              </w:rPr>
+              <w:t>RELCT → Relpt S</w:t>
+            </w:r>
+          </w:p>
+        </w:tc>
+        <w:tc>
+          <w:tcPr>
+            <w:tcW w:w="4932" w:type="dxa"/>
+          </w:tcPr>
+          <w:p>
+            <w:pPr>
+              <w:pStyle w:val="ListParagraph"/>
+              <w:ind w:left="0"/>
+              <w:rPr>
+                <w:lang w:val="en-US"/>
+              </w:rPr>
+            </w:pPr>
+            <w:r>
+              <w:rPr>
+                <w:lang w:val="en-US"/>
+              </w:rPr>
+              <w:t xml:space="preserve">Relative clause for </w:t>
+            </w:r>
+            <w:r>
+              <w:rPr>
+                <w:lang w:val="en-US"/>
+              </w:rPr>
+              <w:t>things</w:t>
+            </w:r>
+            <w:r>
+              <w:rPr>
+                <w:lang w:val="en-US"/>
+              </w:rPr>
+              <w:t xml:space="preserve">. </w:t>
+            </w:r>
+            <w:r>
+              <w:rPr>
+                <w:lang w:val="en-US"/>
+              </w:rPr>
+              <w:t xml:space="preserve">typically indicating a </w:t>
+            </w:r>
+            <w:r>
+              <w:rPr>
+                <w:u w:val="single"/>
+                <w:lang w:val="en-US"/>
+              </w:rPr>
+              <w:t>state</w:t>
+            </w:r>
+            <w:r>
+              <w:rPr>
+                <w:lang w:val="en-US"/>
+              </w:rPr>
+              <w:t xml:space="preserve"> associated with the noun</w:t>
+            </w:r>
+          </w:p>
+        </w:tc>
+      </w:tr>
+      <w:tr>
+        <w:tc>
+          <w:tcPr>
+            <w:tcW w:w="4804" w:type="dxa"/>
+          </w:tcPr>
+          <w:p>
+            <w:pPr>
+              <w:pStyle w:val="ListParagraph"/>
+              <w:ind w:left="0"/>
+              <w:rPr>
+                <w:lang w:val="en-US"/>
+              </w:rPr>
+            </w:pPr>
+            <w:r>
+              <w:rPr>
+                <w:lang w:val="en-US"/>
+              </w:rPr>
+              <w:t>Relpp → that</w:t>
+            </w:r>
+          </w:p>
+        </w:tc>
+        <w:tc>
+          <w:tcPr>
+            <w:tcW w:w="4932" w:type="dxa"/>
+          </w:tcPr>
+          <w:p>
+            <w:pPr>
+              <w:pStyle w:val="ListParagraph"/>
+              <w:ind w:left="0"/>
+              <w:rPr>
+                <w:lang w:val="en-US"/>
+              </w:rPr>
+            </w:pPr>
+            <w:r>
+              <w:rPr>
+                <w:lang w:val="en-US"/>
+              </w:rPr>
+              <w:t>Relative pronoun for people</w:t>
+            </w:r>
+          </w:p>
+        </w:tc>
+      </w:tr>
+      <w:tr>
+        <w:tc>
+          <w:tcPr>
+            <w:tcW w:w="4804" w:type="dxa"/>
+          </w:tcPr>
+          <w:p>
+            <w:pPr>
+              <w:pStyle w:val="ListParagraph"/>
+              <w:ind w:left="0"/>
+              <w:rPr>
+                <w:lang w:val="en-US"/>
+              </w:rPr>
+            </w:pPr>
+            <w:r>
+              <w:rPr>
+                <w:lang w:val="en-US"/>
+              </w:rPr>
+              <w:t>Relpp → who</w:t>
+            </w:r>
+          </w:p>
+        </w:tc>
+        <w:tc>
+          <w:tcPr>
+            <w:tcW w:w="4932" w:type="dxa"/>
+          </w:tcPr>
+          <w:p>
+            <w:pPr>
+              <w:pStyle w:val="ListParagraph"/>
+              <w:ind w:left="0"/>
+              <w:rPr>
+                <w:lang w:val="en-US"/>
+              </w:rPr>
+            </w:pPr>
+            <w:r>
+              <w:rPr>
+                <w:lang w:val="en-US"/>
+              </w:rPr>
+              <w:t>Relative pronoun for people</w:t>
+            </w:r>
+          </w:p>
+        </w:tc>
+      </w:tr>
+      <w:tr>
+        <w:tc>
+          <w:tcPr>
+            <w:tcW w:w="4804" w:type="dxa"/>
+          </w:tcPr>
+          <w:p>
+            <w:pPr>
+              <w:pStyle w:val="ListParagraph"/>
+              <w:ind w:left="0"/>
+              <w:rPr>
+                <w:lang w:val="en-US"/>
+              </w:rPr>
+            </w:pPr>
+            <w:r>
+              <w:rPr>
+                <w:lang w:val="en-US"/>
+              </w:rPr>
+              <w:t>Relpt → that</w:t>
+            </w:r>
+          </w:p>
+        </w:tc>
+        <w:tc>
+          <w:tcPr>
+            <w:tcW w:w="4932" w:type="dxa"/>
+          </w:tcPr>
+          <w:p>
+            <w:pPr>
+              <w:pStyle w:val="ListParagraph"/>
+              <w:ind w:left="0"/>
+              <w:rPr>
+                <w:lang w:val="en-US"/>
+              </w:rPr>
+            </w:pPr>
+            <w:r>
+              <w:rPr>
+                <w:lang w:val="en-US"/>
+              </w:rPr>
+              <w:t xml:space="preserve">Relative pronoun for </w:t>
+            </w:r>
+            <w:r>
+              <w:rPr>
+                <w:lang w:val="en-US"/>
+              </w:rPr>
+              <w:t>things</w:t>
+            </w:r>
+          </w:p>
+        </w:tc>
+      </w:tr>
+      <w:tr>
+        <w:tc>
+          <w:tcPr>
+            <w:tcW w:w="4804" w:type="dxa"/>
+          </w:tcPr>
+          <w:p>
+            <w:pPr>
+              <w:pStyle w:val="ListParagraph"/>
+              <w:ind w:left="0"/>
+              <w:rPr>
+                <w:lang w:val="en-US"/>
+              </w:rPr>
+            </w:pPr>
+            <w:r>
+              <w:rPr>
+                <w:lang w:val="en-US"/>
+              </w:rPr>
+              <w:t>Relpt → which</w:t>
+            </w:r>
+          </w:p>
+        </w:tc>
+        <w:tc>
+          <w:tcPr>
+            <w:tcW w:w="4932" w:type="dxa"/>
+          </w:tcPr>
+          <w:p>
+            <w:pPr>
+              <w:pStyle w:val="ListParagraph"/>
+              <w:ind w:left="0"/>
+              <w:rPr>
+                <w:lang w:val="en-US"/>
+              </w:rPr>
+            </w:pPr>
+            <w:r>
+              <w:rPr>
+                <w:lang w:val="en-US"/>
+              </w:rPr>
+              <w:t>Relative pronoun for things</w:t>
+            </w:r>
+          </w:p>
+        </w:tc>
+      </w:tr>
+    </w:tbl>
+    <w:p>
+      <w:pPr>
+        <w:pStyle w:val="ListParagraph"/>
+        <w:rPr>
+          <w:lang w:val="en-US"/>
+        </w:rPr>
+      </w:pPr>
+    </w:p>
+    <w:p>
+      <w:pPr>
+        <w:pStyle w:val="ListParagraph"/>
+        <w:rPr>
+          <w:lang w:val="en-US"/>
+        </w:rPr>
+      </w:pPr>
+      <w:r>
+        <w:rPr>
+          <w:lang w:val="en-US"/>
+        </w:rPr>
+        <w:t>Examples:</w:t>
+      </w:r>
+    </w:p>
+    <w:p>
+      <w:pPr>
+        <w:pStyle w:val="ListParagraph"/>
+        <w:rPr>
+          <w:lang w:val="en-US"/>
+        </w:rPr>
+      </w:pPr>
+      <w:r>
+        <w:rPr>
+          <w:lang w:val="en-US"/>
+        </w:rPr>
+        <w:t>“</w:t>
+      </w:r>
+      <w:r>
+        <w:rPr>
+          <w:lang w:val="en-US"/>
+        </w:rPr>
+        <w:t>a chief of staff that worked in a sandwich is delicious !</w:t>
+      </w:r>
+      <w:r>
+        <w:rPr>
+          <w:lang w:val="en-US"/>
+        </w:rPr>
+        <w:t>”</w:t>
+      </w:r>
+    </w:p>
+    <w:p>
+      <w:pPr>
+        <w:pStyle w:val="ListParagraph"/>
+        <w:rPr>
+          <w:lang w:val="en-US"/>
+        </w:rPr>
+      </w:pPr>
+      <w:r>
+        <w:rPr>
+          <w:lang w:val="en-US"/>
+        </w:rPr>
+        <w:t>“</w:t>
+      </w:r>
+      <w:r>
+        <w:rPr>
+          <w:lang w:val="en-US"/>
+        </w:rPr>
+        <w:t>a president who sighed ate !</w:t>
+      </w:r>
+      <w:r>
+        <w:rPr>
+          <w:lang w:val="en-US"/>
+        </w:rPr>
+        <w:t>”</w:t>
+      </w:r>
+    </w:p>
+    <w:p>
+      <w:pPr>
+        <w:pStyle w:val="ListParagraph"/>
+        <w:rPr>
+          <w:lang w:val="en-US"/>
+        </w:rPr>
+      </w:pPr>
+      <w:r>
+        <w:rPr>
+          <w:lang w:val="en-US"/>
+        </w:rPr>
+        <w:t>“</w:t>
+      </w:r>
+      <w:r>
+        <w:rPr>
+          <w:lang w:val="en-US"/>
+        </w:rPr>
+        <w:t>the chief of staff that is very fine ate the floor that kissed a president that kissed in a pickle .</w:t>
+      </w:r>
+      <w:r>
+        <w:rPr>
+          <w:lang w:val="en-US"/>
+        </w:rPr>
+        <w:t>”</w:t>
+      </w:r>
+    </w:p>
+    <w:p>
+      <w:pPr>
+        <w:pStyle w:val="ListParagraph"/>
+        <w:rPr>
+          <w:lang w:val="en-US"/>
+        </w:rPr>
+      </w:pPr>
+      <w:r>
+        <w:rPr>
+          <w:lang w:val="en-US"/>
+        </w:rPr>
+        <w:t>“</w:t>
+      </w:r>
+      <w:r>
+        <w:rPr>
+          <w:lang w:val="en-US"/>
+        </w:rPr>
+        <w:t>every sandwich which wanted every chief of staff sighed .</w:t>
+      </w:r>
+      <w:r>
+        <w:rPr>
+          <w:lang w:val="en-US"/>
+        </w:rPr>
+        <w:t>”</w:t>
+      </w:r>
+    </w:p>
+    <w:p>
+      <w:pPr>
+        <w:pStyle w:val="ListParagraph"/>
+        <w:rPr>
+          <w:lang w:val="en-US"/>
+        </w:rPr>
+      </w:pPr>
+      <w:r>
+        <w:rPr>
+          <w:lang w:val="en-US"/>
+        </w:rPr>
+        <w:t>“</w:t>
+      </w:r>
+      <w:r>
+        <w:rPr>
+          <w:lang w:val="en-US"/>
+        </w:rPr>
+        <w:t>Sally who is very fine perplexed a floor !</w:t>
+      </w:r>
+      <w:r>
+        <w:rPr>
+          <w:lang w:val="en-US"/>
+        </w:rPr>
+        <w:t>”</w:t>
+      </w:r>
+    </w:p>
+    <w:p>
+      <w:pPr>
+        <w:pStyle w:val="ListParagraph"/>
+        <w:rPr>
+          <w:lang w:val="en-US"/>
+        </w:rPr>
+      </w:pPr>
+      <w:r>
+        <w:rPr>
+          <w:lang w:val="en-US"/>
+        </w:rPr>
+        <w:t>“</w:t>
+      </w:r>
+      <w:r>
+        <w:rPr>
+          <w:lang w:val="en-US"/>
+        </w:rPr>
+        <w:t>every desk wanted the chief of staff that is the president !</w:t>
+      </w:r>
+      <w:r>
+        <w:rPr>
+          <w:lang w:val="en-US"/>
+        </w:rPr>
+        <w:t>”</w:t>
+      </w:r>
+    </w:p>
+    <w:p>
+      <w:pPr>
+        <w:pStyle w:val="ListParagraph"/>
+        <w:rPr>
+          <w:lang w:val="en-US"/>
+        </w:rPr>
+      </w:pPr>
+    </w:p>
+    <w:p>
+      <w:pPr>
+        <w:pStyle w:val="ListParagraph"/>
+        <w:rPr>
+          <w:lang w:val="en-US"/>
+        </w:rPr>
+      </w:pPr>
+    </w:p>
+    <w:p>
+      <w:pPr>
+        <w:pStyle w:val="ListParagraph"/>
+        <w:rPr>
+          <w:lang w:val="en-US"/>
+        </w:rPr>
+      </w:pPr>
+    </w:p>
+    <w:p>
+      <w:pPr>
+        <w:pStyle w:val="ListParagraph"/>
+        <w:rPr>
+          <w:lang w:val="en-US"/>
+        </w:rPr>
+      </w:pPr>
+    </w:p>
+    <w:p>
+      <w:pPr>
+        <w:pStyle w:val="ListParagraph"/>
+        <w:rPr>
+          <w:lang w:val="en-US"/>
+        </w:rPr>
+      </w:pPr>
+    </w:p>
+    <w:p>
+      <w:pPr>
+        <w:pStyle w:val="ListParagraph"/>
+        <w:rPr>
+          <w:lang w:val="en-US"/>
+        </w:rPr>
+      </w:pPr>
+    </w:p>
+    <w:p>
+      <w:pPr>
+        <w:pStyle w:val="ListParagraph"/>
+        <w:numPr>
+          <w:ilvl w:val="0"/>
+          <w:numId w:val="17"/>
+        </w:numPr>
+        <w:rPr>
+          <w:u w:val="single"/>
+          <w:lang w:val="en-US"/>
+        </w:rPr>
+      </w:pPr>
+      <w:r>
+        <w:rPr>
+          <w:u w:val="single"/>
+        </w:rPr>
+        <w:lastRenderedPageBreak/>
+        <w:t>Appositives</w:t>
+      </w:r>
+    </w:p>
+    <w:p>
+      <w:pPr>
+        <w:pStyle w:val="ListParagraph"/>
+        <w:rPr>
+          <w:lang w:val="en-US"/>
+        </w:rPr>
+      </w:pPr>
+      <w:r>
+        <w:rPr>
+          <w:lang w:val="en-US"/>
+        </w:rPr>
+        <w:t>s</w:t>
       </w:r>
     </w:p>
     <w:sectPr>
@@ -4029,6 +5244,95 @@
     </w:lvl>
   </w:abstractNum>
   <w:abstractNum w:abstractNumId="3" w15:restartNumberingAfterBreak="0">
+    <w:nsid w:val="37376CEB"/>
+    <w:multiLevelType w:val="hybridMultilevel"/>
+    <w:tmpl w:val="7EA28D82"/>
+    <w:lvl w:ilvl="0" w:tplc="607E1A42">
+      <w:start w:val="6"/>
+      <w:numFmt w:val="lowerLetter"/>
+      <w:lvlText w:val="(%1)"/>
+      <w:lvlJc w:val="left"/>
+      <w:pPr>
+        <w:ind w:left="720" w:hanging="360"/>
+      </w:pPr>
+      <w:rPr>
+        <w:rFonts w:hint="default"/>
+      </w:rPr>
+    </w:lvl>
+    <w:lvl w:ilvl="1" w:tplc="20000019" w:tentative="1">
+      <w:start w:val="1"/>
+      <w:numFmt w:val="lowerLetter"/>
+      <w:lvlText w:val="%2."/>
+      <w:lvlJc w:val="left"/>
+      <w:pPr>
+        <w:ind w:left="1440" w:hanging="360"/>
+      </w:pPr>
+    </w:lvl>
+    <w:lvl w:ilvl="2" w:tplc="2000001B" w:tentative="1">
+      <w:start w:val="1"/>
+      <w:numFmt w:val="lowerRoman"/>
+      <w:lvlText w:val="%3."/>
+      <w:lvlJc w:val="right"/>
+      <w:pPr>
+        <w:ind w:left="2160" w:hanging="180"/>
+      </w:pPr>
+    </w:lvl>
+    <w:lvl w:ilvl="3" w:tplc="2000000F" w:tentative="1">
+      <w:start w:val="1"/>
+      <w:numFmt w:val="decimal"/>
+      <w:lvlText w:val="%4."/>
+      <w:lvlJc w:val="left"/>
+      <w:pPr>
+        <w:ind w:left="2880" w:hanging="360"/>
+      </w:pPr>
+    </w:lvl>
+    <w:lvl w:ilvl="4" w:tplc="20000019" w:tentative="1">
+      <w:start w:val="1"/>
+      <w:numFmt w:val="lowerLetter"/>
+      <w:lvlText w:val="%5."/>
+      <w:lvlJc w:val="left"/>
+      <w:pPr>
+        <w:ind w:left="3600" w:hanging="360"/>
+      </w:pPr>
+    </w:lvl>
+    <w:lvl w:ilvl="5" w:tplc="2000001B" w:tentative="1">
+      <w:start w:val="1"/>
+      <w:numFmt w:val="lowerRoman"/>
+      <w:lvlText w:val="%6."/>
+      <w:lvlJc w:val="right"/>
+      <w:pPr>
+        <w:ind w:left="4320" w:hanging="180"/>
+      </w:pPr>
+    </w:lvl>
+    <w:lvl w:ilvl="6" w:tplc="2000000F" w:tentative="1">
+      <w:start w:val="1"/>
+      <w:numFmt w:val="decimal"/>
+      <w:lvlText w:val="%7."/>
+      <w:lvlJc w:val="left"/>
+      <w:pPr>
+        <w:ind w:left="5040" w:hanging="360"/>
+      </w:pPr>
+    </w:lvl>
+    <w:lvl w:ilvl="7" w:tplc="20000019" w:tentative="1">
+      <w:start w:val="1"/>
+      <w:numFmt w:val="lowerLetter"/>
+      <w:lvlText w:val="%8."/>
+      <w:lvlJc w:val="left"/>
+      <w:pPr>
+        <w:ind w:left="5760" w:hanging="360"/>
+      </w:pPr>
+    </w:lvl>
+    <w:lvl w:ilvl="8" w:tplc="2000001B" w:tentative="1">
+      <w:start w:val="1"/>
+      <w:numFmt w:val="lowerRoman"/>
+      <w:lvlText w:val="%9."/>
+      <w:lvlJc w:val="right"/>
+      <w:pPr>
+        <w:ind w:left="6480" w:hanging="180"/>
+      </w:pPr>
+    </w:lvl>
+  </w:abstractNum>
+  <w:abstractNum w:abstractNumId="4" w15:restartNumberingAfterBreak="0">
     <w:nsid w:val="3E017C1E"/>
     <w:multiLevelType w:val="hybridMultilevel"/>
     <w:tmpl w:val="5C06B312"/>
@@ -4117,7 +5421,7 @@
       </w:pPr>
     </w:lvl>
   </w:abstractNum>
-  <w:abstractNum w:abstractNumId="4" w15:restartNumberingAfterBreak="0">
+  <w:abstractNum w:abstractNumId="5" w15:restartNumberingAfterBreak="0">
     <w:nsid w:val="411D3406"/>
     <w:multiLevelType w:val="hybridMultilevel"/>
     <w:tmpl w:val="2A7ADEDE"/>
@@ -4206,7 +5510,96 @@
       </w:pPr>
     </w:lvl>
   </w:abstractNum>
-  <w:abstractNum w:abstractNumId="5" w15:restartNumberingAfterBreak="0">
+  <w:abstractNum w:abstractNumId="6" w15:restartNumberingAfterBreak="0">
+    <w:nsid w:val="42FC0333"/>
+    <w:multiLevelType w:val="hybridMultilevel"/>
+    <w:tmpl w:val="F2B46D5E"/>
+    <w:lvl w:ilvl="0" w:tplc="4BF2FAD6">
+      <w:start w:val="3"/>
+      <w:numFmt w:val="lowerLetter"/>
+      <w:lvlText w:val="(%1)"/>
+      <w:lvlJc w:val="left"/>
+      <w:pPr>
+        <w:ind w:left="720" w:hanging="360"/>
+      </w:pPr>
+      <w:rPr>
+        <w:rFonts w:hint="default"/>
+      </w:rPr>
+    </w:lvl>
+    <w:lvl w:ilvl="1" w:tplc="20000019" w:tentative="1">
+      <w:start w:val="1"/>
+      <w:numFmt w:val="lowerLetter"/>
+      <w:lvlText w:val="%2."/>
+      <w:lvlJc w:val="left"/>
+      <w:pPr>
+        <w:ind w:left="1440" w:hanging="360"/>
+      </w:pPr>
+    </w:lvl>
+    <w:lvl w:ilvl="2" w:tplc="2000001B" w:tentative="1">
+      <w:start w:val="1"/>
+      <w:numFmt w:val="lowerRoman"/>
+      <w:lvlText w:val="%3."/>
+      <w:lvlJc w:val="right"/>
+      <w:pPr>
+        <w:ind w:left="2160" w:hanging="180"/>
+      </w:pPr>
+    </w:lvl>
+    <w:lvl w:ilvl="3" w:tplc="2000000F" w:tentative="1">
+      <w:start w:val="1"/>
+      <w:numFmt w:val="decimal"/>
+      <w:lvlText w:val="%4."/>
+      <w:lvlJc w:val="left"/>
+      <w:pPr>
+        <w:ind w:left="2880" w:hanging="360"/>
+      </w:pPr>
+    </w:lvl>
+    <w:lvl w:ilvl="4" w:tplc="20000019" w:tentative="1">
+      <w:start w:val="1"/>
+      <w:numFmt w:val="lowerLetter"/>
+      <w:lvlText w:val="%5."/>
+      <w:lvlJc w:val="left"/>
+      <w:pPr>
+        <w:ind w:left="3600" w:hanging="360"/>
+      </w:pPr>
+    </w:lvl>
+    <w:lvl w:ilvl="5" w:tplc="2000001B" w:tentative="1">
+      <w:start w:val="1"/>
+      <w:numFmt w:val="lowerRoman"/>
+      <w:lvlText w:val="%6."/>
+      <w:lvlJc w:val="right"/>
+      <w:pPr>
+        <w:ind w:left="4320" w:hanging="180"/>
+      </w:pPr>
+    </w:lvl>
+    <w:lvl w:ilvl="6" w:tplc="2000000F" w:tentative="1">
+      <w:start w:val="1"/>
+      <w:numFmt w:val="decimal"/>
+      <w:lvlText w:val="%7."/>
+      <w:lvlJc w:val="left"/>
+      <w:pPr>
+        <w:ind w:left="5040" w:hanging="360"/>
+      </w:pPr>
+    </w:lvl>
+    <w:lvl w:ilvl="7" w:tplc="20000019" w:tentative="1">
+      <w:start w:val="1"/>
+      <w:numFmt w:val="lowerLetter"/>
+      <w:lvlText w:val="%8."/>
+      <w:lvlJc w:val="left"/>
+      <w:pPr>
+        <w:ind w:left="5760" w:hanging="360"/>
+      </w:pPr>
+    </w:lvl>
+    <w:lvl w:ilvl="8" w:tplc="2000001B" w:tentative="1">
+      <w:start w:val="1"/>
+      <w:numFmt w:val="lowerRoman"/>
+      <w:lvlText w:val="%9."/>
+      <w:lvlJc w:val="right"/>
+      <w:pPr>
+        <w:ind w:left="6480" w:hanging="180"/>
+      </w:pPr>
+    </w:lvl>
+  </w:abstractNum>
+  <w:abstractNum w:abstractNumId="7" w15:restartNumberingAfterBreak="0">
     <w:nsid w:val="43D3261C"/>
     <w:multiLevelType w:val="hybridMultilevel"/>
     <w:tmpl w:val="128CD9A6"/>
@@ -4295,7 +5688,7 @@
       </w:pPr>
     </w:lvl>
   </w:abstractNum>
-  <w:abstractNum w:abstractNumId="6" w15:restartNumberingAfterBreak="0">
+  <w:abstractNum w:abstractNumId="8" w15:restartNumberingAfterBreak="0">
     <w:nsid w:val="470F43EC"/>
     <w:multiLevelType w:val="hybridMultilevel"/>
     <w:tmpl w:val="85D01AE4"/>
@@ -4384,7 +5777,7 @@
       </w:pPr>
     </w:lvl>
   </w:abstractNum>
-  <w:abstractNum w:abstractNumId="7" w15:restartNumberingAfterBreak="0">
+  <w:abstractNum w:abstractNumId="9" w15:restartNumberingAfterBreak="0">
     <w:nsid w:val="4B454A0C"/>
     <w:multiLevelType w:val="multilevel"/>
     <w:tmpl w:val="F2DCA9CC"/>
@@ -4497,7 +5890,96 @@
       </w:rPr>
     </w:lvl>
   </w:abstractNum>
-  <w:abstractNum w:abstractNumId="8" w15:restartNumberingAfterBreak="0">
+  <w:abstractNum w:abstractNumId="10" w15:restartNumberingAfterBreak="0">
+    <w:nsid w:val="503A75F0"/>
+    <w:multiLevelType w:val="hybridMultilevel"/>
+    <w:tmpl w:val="7CA8CAE4"/>
+    <w:lvl w:ilvl="0" w:tplc="76E81ACA">
+      <w:start w:val="7"/>
+      <w:numFmt w:val="lowerLetter"/>
+      <w:lvlText w:val="(%1)"/>
+      <w:lvlJc w:val="left"/>
+      <w:pPr>
+        <w:ind w:left="720" w:hanging="360"/>
+      </w:pPr>
+      <w:rPr>
+        <w:rFonts w:hint="default"/>
+      </w:rPr>
+    </w:lvl>
+    <w:lvl w:ilvl="1" w:tplc="20000019" w:tentative="1">
+      <w:start w:val="1"/>
+      <w:numFmt w:val="lowerLetter"/>
+      <w:lvlText w:val="%2."/>
+      <w:lvlJc w:val="left"/>
+      <w:pPr>
+        <w:ind w:left="1440" w:hanging="360"/>
+      </w:pPr>
+    </w:lvl>
+    <w:lvl w:ilvl="2" w:tplc="2000001B" w:tentative="1">
+      <w:start w:val="1"/>
+      <w:numFmt w:val="lowerRoman"/>
+      <w:lvlText w:val="%3."/>
+      <w:lvlJc w:val="right"/>
+      <w:pPr>
+        <w:ind w:left="2160" w:hanging="180"/>
+      </w:pPr>
+    </w:lvl>
+    <w:lvl w:ilvl="3" w:tplc="2000000F" w:tentative="1">
+      <w:start w:val="1"/>
+      <w:numFmt w:val="decimal"/>
+      <w:lvlText w:val="%4."/>
+      <w:lvlJc w:val="left"/>
+      <w:pPr>
+        <w:ind w:left="2880" w:hanging="360"/>
+      </w:pPr>
+    </w:lvl>
+    <w:lvl w:ilvl="4" w:tplc="20000019" w:tentative="1">
+      <w:start w:val="1"/>
+      <w:numFmt w:val="lowerLetter"/>
+      <w:lvlText w:val="%5."/>
+      <w:lvlJc w:val="left"/>
+      <w:pPr>
+        <w:ind w:left="3600" w:hanging="360"/>
+      </w:pPr>
+    </w:lvl>
+    <w:lvl w:ilvl="5" w:tplc="2000001B" w:tentative="1">
+      <w:start w:val="1"/>
+      <w:numFmt w:val="lowerRoman"/>
+      <w:lvlText w:val="%6."/>
+      <w:lvlJc w:val="right"/>
+      <w:pPr>
+        <w:ind w:left="4320" w:hanging="180"/>
+      </w:pPr>
+    </w:lvl>
+    <w:lvl w:ilvl="6" w:tplc="2000000F" w:tentative="1">
+      <w:start w:val="1"/>
+      <w:numFmt w:val="decimal"/>
+      <w:lvlText w:val="%7."/>
+      <w:lvlJc w:val="left"/>
+      <w:pPr>
+        <w:ind w:left="5040" w:hanging="360"/>
+      </w:pPr>
+    </w:lvl>
+    <w:lvl w:ilvl="7" w:tplc="20000019" w:tentative="1">
+      <w:start w:val="1"/>
+      <w:numFmt w:val="lowerLetter"/>
+      <w:lvlText w:val="%8."/>
+      <w:lvlJc w:val="left"/>
+      <w:pPr>
+        <w:ind w:left="5760" w:hanging="360"/>
+      </w:pPr>
+    </w:lvl>
+    <w:lvl w:ilvl="8" w:tplc="2000001B" w:tentative="1">
+      <w:start w:val="1"/>
+      <w:numFmt w:val="lowerRoman"/>
+      <w:lvlText w:val="%9."/>
+      <w:lvlJc w:val="right"/>
+      <w:pPr>
+        <w:ind w:left="6480" w:hanging="180"/>
+      </w:pPr>
+    </w:lvl>
+  </w:abstractNum>
+  <w:abstractNum w:abstractNumId="11" w15:restartNumberingAfterBreak="0">
     <w:nsid w:val="59677D3B"/>
     <w:multiLevelType w:val="multilevel"/>
     <w:tmpl w:val="07E416D2"/>
@@ -4610,7 +6092,7 @@
       </w:rPr>
     </w:lvl>
   </w:abstractNum>
-  <w:abstractNum w:abstractNumId="9" w15:restartNumberingAfterBreak="0">
+  <w:abstractNum w:abstractNumId="12" w15:restartNumberingAfterBreak="0">
     <w:nsid w:val="636D1A6E"/>
     <w:multiLevelType w:val="hybridMultilevel"/>
     <w:tmpl w:val="4B24FC72"/>
@@ -4723,7 +6205,7 @@
       </w:rPr>
     </w:lvl>
   </w:abstractNum>
-  <w:abstractNum w:abstractNumId="10" w15:restartNumberingAfterBreak="0">
+  <w:abstractNum w:abstractNumId="13" w15:restartNumberingAfterBreak="0">
     <w:nsid w:val="694F4667"/>
     <w:multiLevelType w:val="hybridMultilevel"/>
     <w:tmpl w:val="1450A69A"/>
@@ -4813,7 +6295,7 @@
       </w:pPr>
     </w:lvl>
   </w:abstractNum>
-  <w:abstractNum w:abstractNumId="11" w15:restartNumberingAfterBreak="0">
+  <w:abstractNum w:abstractNumId="14" w15:restartNumberingAfterBreak="0">
     <w:nsid w:val="6BCF2212"/>
     <w:multiLevelType w:val="hybridMultilevel"/>
     <w:tmpl w:val="77100284"/>
@@ -4899,7 +6381,7 @@
       </w:pPr>
     </w:lvl>
   </w:abstractNum>
-  <w:abstractNum w:abstractNumId="12" w15:restartNumberingAfterBreak="0">
+  <w:abstractNum w:abstractNumId="15" w15:restartNumberingAfterBreak="0">
     <w:nsid w:val="6C6C418C"/>
     <w:multiLevelType w:val="hybridMultilevel"/>
     <w:tmpl w:val="0DA61BB0"/>
@@ -4988,35 +6470,124 @@
       </w:pPr>
     </w:lvl>
   </w:abstractNum>
+  <w:abstractNum w:abstractNumId="16" w15:restartNumberingAfterBreak="0">
+    <w:nsid w:val="6CA42701"/>
+    <w:multiLevelType w:val="hybridMultilevel"/>
+    <w:tmpl w:val="FB4E7D4C"/>
+    <w:lvl w:ilvl="0" w:tplc="FFBA50AE">
+      <w:start w:val="1"/>
+      <w:numFmt w:val="lowerLetter"/>
+      <w:lvlText w:val="(%1)"/>
+      <w:lvlJc w:val="left"/>
+      <w:pPr>
+        <w:ind w:left="720" w:hanging="360"/>
+      </w:pPr>
+      <w:rPr>
+        <w:rFonts w:hint="default"/>
+      </w:rPr>
+    </w:lvl>
+    <w:lvl w:ilvl="1" w:tplc="20000019" w:tentative="1">
+      <w:start w:val="1"/>
+      <w:numFmt w:val="lowerLetter"/>
+      <w:lvlText w:val="%2."/>
+      <w:lvlJc w:val="left"/>
+      <w:pPr>
+        <w:ind w:left="1440" w:hanging="360"/>
+      </w:pPr>
+    </w:lvl>
+    <w:lvl w:ilvl="2" w:tplc="2000001B" w:tentative="1">
+      <w:start w:val="1"/>
+      <w:numFmt w:val="lowerRoman"/>
+      <w:lvlText w:val="%3."/>
+      <w:lvlJc w:val="right"/>
+      <w:pPr>
+        <w:ind w:left="2160" w:hanging="180"/>
+      </w:pPr>
+    </w:lvl>
+    <w:lvl w:ilvl="3" w:tplc="2000000F" w:tentative="1">
+      <w:start w:val="1"/>
+      <w:numFmt w:val="decimal"/>
+      <w:lvlText w:val="%4."/>
+      <w:lvlJc w:val="left"/>
+      <w:pPr>
+        <w:ind w:left="2880" w:hanging="360"/>
+      </w:pPr>
+    </w:lvl>
+    <w:lvl w:ilvl="4" w:tplc="20000019" w:tentative="1">
+      <w:start w:val="1"/>
+      <w:numFmt w:val="lowerLetter"/>
+      <w:lvlText w:val="%5."/>
+      <w:lvlJc w:val="left"/>
+      <w:pPr>
+        <w:ind w:left="3600" w:hanging="360"/>
+      </w:pPr>
+    </w:lvl>
+    <w:lvl w:ilvl="5" w:tplc="2000001B" w:tentative="1">
+      <w:start w:val="1"/>
+      <w:numFmt w:val="lowerRoman"/>
+      <w:lvlText w:val="%6."/>
+      <w:lvlJc w:val="right"/>
+      <w:pPr>
+        <w:ind w:left="4320" w:hanging="180"/>
+      </w:pPr>
+    </w:lvl>
+    <w:lvl w:ilvl="6" w:tplc="2000000F" w:tentative="1">
+      <w:start w:val="1"/>
+      <w:numFmt w:val="decimal"/>
+      <w:lvlText w:val="%7."/>
+      <w:lvlJc w:val="left"/>
+      <w:pPr>
+        <w:ind w:left="5040" w:hanging="360"/>
+      </w:pPr>
+    </w:lvl>
+    <w:lvl w:ilvl="7" w:tplc="20000019" w:tentative="1">
+      <w:start w:val="1"/>
+      <w:numFmt w:val="lowerLetter"/>
+      <w:lvlText w:val="%8."/>
+      <w:lvlJc w:val="left"/>
+      <w:pPr>
+        <w:ind w:left="5760" w:hanging="360"/>
+      </w:pPr>
+    </w:lvl>
+    <w:lvl w:ilvl="8" w:tplc="2000001B" w:tentative="1">
+      <w:start w:val="1"/>
+      <w:numFmt w:val="lowerRoman"/>
+      <w:lvlText w:val="%9."/>
+      <w:lvlJc w:val="right"/>
+      <w:pPr>
+        <w:ind w:left="6480" w:hanging="180"/>
+      </w:pPr>
+    </w:lvl>
+  </w:abstractNum>
   <w:num w:numId="1" w16cid:durableId="627050575">
-    <w:abstractNumId w:val="11"/>
+    <w:abstractNumId w:val="14"/>
   </w:num>
   <w:num w:numId="2" w16cid:durableId="2101175727">
-    <w:abstractNumId w:val="3"/>
+    <w:abstractNumId w:val="4"/>
   </w:num>
   <w:num w:numId="3" w16cid:durableId="1237786852">
-    <w:abstractNumId w:val="4"/>
+    <w:abstractNumId w:val="5"/>
   </w:num>
   <w:num w:numId="4" w16cid:durableId="1481075942">
-    <w:abstractNumId w:val="5"/>
+    <w:abstractNumId w:val="7"/>
   </w:num>
   <w:num w:numId="5" w16cid:durableId="2026596345">
-    <w:abstractNumId w:val="12"/>
+    <w:abstractNumId w:val="15"/>
   </w:num>
   <w:num w:numId="6" w16cid:durableId="1053772540">
-    <w:abstractNumId w:val="7"/>
+    <w:abstractNumId w:val="9"/>
   </w:num>
   <w:num w:numId="7" w16cid:durableId="1447771067">
-    <w:abstractNumId w:val="6"/>
+    <w:abstractNumId w:val="8"/>
   </w:num>
   <w:num w:numId="8" w16cid:durableId="2114519428">
-    <w:abstractNumId w:val="8"/>
+    <w:abstractNumId w:val="11"/>
   </w:num>
   <w:num w:numId="9" w16cid:durableId="376859325">
     <w:abstractNumId w:val="0"/>
   </w:num>
   <w:num w:numId="10" w16cid:durableId="307830420">
-    <w:abstractNumId w:val="10"/>
+    <w:abstractNumId w:val="13"/>
   </w:num>
   <w:num w:numId="11" w16cid:durableId="1636639295">
     <w:abstractNumId w:val="1"/>
@@ -5025,7 +6596,19 @@
     <w:abstractNumId w:val="2"/>
   </w:num>
   <w:num w:numId="13" w16cid:durableId="2037802303">
-    <w:abstractNumId w:val="9"/>
+    <w:abstractNumId w:val="12"/>
+  </w:num>
+  <w:num w:numId="14" w16cid:durableId="538858170">
+    <w:abstractNumId w:val="16"/>
+  </w:num>
+  <w:num w:numId="15" w16cid:durableId="1188369887">
+    <w:abstractNumId w:val="6"/>
+  </w:num>
+  <w:num w:numId="16" w16cid:durableId="1295067062">
+    <w:abstractNumId w:val="3"/>
+  </w:num>
+  <w:num w:numId="17" w16cid:durableId="52584763">
+    <w:abstractNumId w:val="10"/>
   </w:num>
 </w:numbering>
 </file>

</xml_diff>

<commit_message>
part 4 more work
</commit_message>
<xml_diff>
--- a/ANSWERS.docx
+++ b/ANSWERS.docx
@@ -928,7 +928,23 @@
           <w:b/>
           <w:bCs/>
         </w:rPr>
-        <w:t>What other numeric adjustments can you make to the grammar in order to favor a set of more natural sentences? Experiment and discuss.</w:t>
+        <w:t xml:space="preserve">What other numeric adjustments can you make to the grammar in order to </w:t>
+      </w:r>
+      <w:proofErr w:type="spellStart"/>
+      <w:r>
+        <w:rPr>
+          <w:b/>
+          <w:bCs/>
+        </w:rPr>
+        <w:t>favor</w:t>
+      </w:r>
+      <w:proofErr w:type="spellEnd"/>
+      <w:r>
+        <w:rPr>
+          <w:b/>
+          <w:bCs/>
+        </w:rPr>
+        <w:t xml:space="preserve"> a set of more natural sentences? Experiment and discuss.</w:t>
       </w:r>
     </w:p>
     <w:p>
@@ -1189,12 +1205,14 @@
         </w:rPr>
         <w:t xml:space="preserve"> → </w:t>
       </w:r>
+      <w:proofErr w:type="spellStart"/>
       <w:r>
         <w:rPr>
           <w:lang w:val="en-US"/>
         </w:rPr>
         <w:t>Nnp</w:t>
       </w:r>
+      <w:proofErr w:type="spellEnd"/>
       <w:r>
         <w:rPr>
           <w:lang w:val="en-US"/>
@@ -1237,6 +1255,7 @@
           <w:lang w:val="en-US"/>
         </w:rPr>
       </w:pPr>
+      <w:proofErr w:type="spellStart"/>
       <w:r>
         <w:rPr>
           <w:lang w:val="en-US"/>
@@ -1249,6 +1268,7 @@
         </w:rPr>
         <w:t>np</w:t>
       </w:r>
+      <w:proofErr w:type="spellEnd"/>
       <w:r>
         <w:rPr>
           <w:lang w:val="en-US"/>
@@ -1301,8 +1321,16 @@
         <w:rPr>
           <w:lang w:val="en-US"/>
         </w:rPr>
-        <w:t xml:space="preserve"> to vocabulary as Nnp</w:t>
-      </w:r>
+        <w:t xml:space="preserve"> to vocabulary as </w:t>
+      </w:r>
+      <w:proofErr w:type="spellStart"/>
+      <w:r>
+        <w:rPr>
+          <w:lang w:val="en-US"/>
+        </w:rPr>
+        <w:t>Nnp</w:t>
+      </w:r>
+      <w:proofErr w:type="spellEnd"/>
     </w:p>
     <w:p>
       <w:pPr>
@@ -1927,12 +1955,14 @@
         </w:rPr>
         <w:t xml:space="preserve"> </w:t>
       </w:r>
+      <w:proofErr w:type="spellStart"/>
       <w:r>
         <w:rPr>
           <w:lang w:val="en-US"/>
         </w:rPr>
         <w:t>Prp</w:t>
       </w:r>
+      <w:proofErr w:type="spellEnd"/>
       <w:r>
         <w:rPr>
           <w:lang w:val="en-US"/>
@@ -2169,11 +2199,19 @@
           <w:lang w:val="en-US"/>
         </w:rPr>
       </w:pPr>
-      <w:r>
-        <w:rPr>
-          <w:lang w:val="en-US"/>
-        </w:rPr>
-        <w:t xml:space="preserve">Prp </w:t>
+      <w:proofErr w:type="spellStart"/>
+      <w:r>
+        <w:rPr>
+          <w:lang w:val="en-US"/>
+        </w:rPr>
+        <w:t>Prp</w:t>
+      </w:r>
+      <w:proofErr w:type="spellEnd"/>
+      <w:r>
+        <w:rPr>
+          <w:lang w:val="en-US"/>
+        </w:rPr>
+        <w:t xml:space="preserve"> </w:t>
       </w:r>
       <w:r>
         <w:rPr>
@@ -2191,7 +2229,21 @@
         <w:rPr>
           <w:lang w:val="en-US"/>
         </w:rPr>
-        <w:t xml:space="preserve"> – adding “it” to vocabulary as Prp (personal pronoun as described above)</w:t>
+        <w:t xml:space="preserve"> – adding “it” to vocabulary as </w:t>
+      </w:r>
+      <w:proofErr w:type="spellStart"/>
+      <w:r>
+        <w:rPr>
+          <w:lang w:val="en-US"/>
+        </w:rPr>
+        <w:t>Prp</w:t>
+      </w:r>
+      <w:proofErr w:type="spellEnd"/>
+      <w:r>
+        <w:rPr>
+          <w:lang w:val="en-US"/>
+        </w:rPr>
+        <w:t xml:space="preserve"> (personal pronoun as described above)</w:t>
       </w:r>
     </w:p>
     <w:p>
@@ -2537,11 +2589,19 @@
         </w:rPr>
         <w:t xml:space="preserve"> </w:t>
       </w:r>
-      <w:r>
-        <w:rPr>
-          <w:lang w:val="en-US"/>
-        </w:rPr>
-        <w:t>Vbz ADJP</w:t>
+      <w:proofErr w:type="spellStart"/>
+      <w:r>
+        <w:rPr>
+          <w:lang w:val="en-US"/>
+        </w:rPr>
+        <w:t>Vbz</w:t>
+      </w:r>
+      <w:proofErr w:type="spellEnd"/>
+      <w:r>
+        <w:rPr>
+          <w:lang w:val="en-US"/>
+        </w:rPr>
+        <w:t xml:space="preserve"> ADJP</w:t>
       </w:r>
       <w:r>
         <w:rPr>
@@ -2706,11 +2766,19 @@
           <w:lang w:val="en-US"/>
         </w:rPr>
       </w:pPr>
-      <w:r>
-        <w:rPr>
-          <w:lang w:val="en-US"/>
-        </w:rPr>
-        <w:t xml:space="preserve">Vbz </w:t>
+      <w:proofErr w:type="spellStart"/>
+      <w:r>
+        <w:rPr>
+          <w:lang w:val="en-US"/>
+        </w:rPr>
+        <w:t>Vbz</w:t>
+      </w:r>
+      <w:proofErr w:type="spellEnd"/>
+      <w:r>
+        <w:rPr>
+          <w:lang w:val="en-US"/>
+        </w:rPr>
+        <w:t xml:space="preserve"> </w:t>
       </w:r>
       <w:r>
         <w:rPr>
@@ -2734,7 +2802,21 @@
         <w:rPr>
           <w:lang w:val="en-US"/>
         </w:rPr>
-        <w:t xml:space="preserve"> – adding “is” to vocabulary as Vbz (new preterminal, </w:t>
+        <w:t xml:space="preserve"> – adding “is” to vocabulary as </w:t>
+      </w:r>
+      <w:proofErr w:type="spellStart"/>
+      <w:r>
+        <w:rPr>
+          <w:lang w:val="en-US"/>
+        </w:rPr>
+        <w:t>Vbz</w:t>
+      </w:r>
+      <w:proofErr w:type="spellEnd"/>
+      <w:r>
+        <w:rPr>
+          <w:lang w:val="en-US"/>
+        </w:rPr>
+        <w:t xml:space="preserve"> (new preterminal, </w:t>
       </w:r>
       <w:r>
         <w:rPr>
@@ -3068,11 +3150,33 @@
         </w:rPr>
         <w:t xml:space="preserve"> </w:t>
       </w:r>
-      <w:r>
-        <w:rPr>
-          <w:lang w:val="en-US"/>
-        </w:rPr>
-        <w:t>Vbz Vbg NP</w:t>
+      <w:proofErr w:type="spellStart"/>
+      <w:r>
+        <w:rPr>
+          <w:lang w:val="en-US"/>
+        </w:rPr>
+        <w:t>Vbz</w:t>
+      </w:r>
+      <w:proofErr w:type="spellEnd"/>
+      <w:r>
+        <w:rPr>
+          <w:lang w:val="en-US"/>
+        </w:rPr>
+        <w:t xml:space="preserve"> </w:t>
+      </w:r>
+      <w:proofErr w:type="spellStart"/>
+      <w:r>
+        <w:rPr>
+          <w:lang w:val="en-US"/>
+        </w:rPr>
+        <w:t>Vbg</w:t>
+      </w:r>
+      <w:proofErr w:type="spellEnd"/>
+      <w:r>
+        <w:rPr>
+          <w:lang w:val="en-US"/>
+        </w:rPr>
+        <w:t xml:space="preserve"> NP</w:t>
       </w:r>
       <w:r>
         <w:rPr>
@@ -3104,11 +3208,19 @@
           <w:lang w:val="en-US"/>
         </w:rPr>
       </w:pPr>
-      <w:r>
-        <w:rPr>
-          <w:lang w:val="en-US"/>
-        </w:rPr>
-        <w:t xml:space="preserve">Vbg </w:t>
+      <w:proofErr w:type="spellStart"/>
+      <w:r>
+        <w:rPr>
+          <w:lang w:val="en-US"/>
+        </w:rPr>
+        <w:t>Vbg</w:t>
+      </w:r>
+      <w:proofErr w:type="spellEnd"/>
+      <w:r>
+        <w:rPr>
+          <w:lang w:val="en-US"/>
+        </w:rPr>
+        <w:t xml:space="preserve"> </w:t>
       </w:r>
       <w:r>
         <w:rPr>
@@ -3132,7 +3244,21 @@
         <w:rPr>
           <w:lang w:val="en-US"/>
         </w:rPr>
-        <w:t xml:space="preserve"> – adding “eating” to vocabulary as Vbg (</w:t>
+        <w:t xml:space="preserve"> – adding “eating” to vocabulary as </w:t>
+      </w:r>
+      <w:proofErr w:type="spellStart"/>
+      <w:r>
+        <w:rPr>
+          <w:lang w:val="en-US"/>
+        </w:rPr>
+        <w:t>Vbg</w:t>
+      </w:r>
+      <w:proofErr w:type="spellEnd"/>
+      <w:r>
+        <w:rPr>
+          <w:lang w:val="en-US"/>
+        </w:rPr>
+        <w:t xml:space="preserve"> (</w:t>
       </w:r>
       <w:r>
         <w:rPr>
@@ -3154,6 +3280,7 @@
         </w:rPr>
         <w:t>-</w:t>
       </w:r>
+      <w:proofErr w:type="spellStart"/>
       <w:r>
         <w:rPr>
           <w:i/>
@@ -3162,6 +3289,7 @@
         </w:rPr>
         <w:t>ing</w:t>
       </w:r>
+      <w:proofErr w:type="spellEnd"/>
       <w:r>
         <w:rPr>
           <w:lang w:val="en-US"/>
@@ -3296,7 +3424,21 @@
         <w:rPr>
           <w:lang w:val="en-US"/>
         </w:rPr>
-        <w:t xml:space="preserve"> the Nnp word “Sally” and we didn’t make another terminal </w:t>
+        <w:t xml:space="preserve"> the </w:t>
+      </w:r>
+      <w:proofErr w:type="spellStart"/>
+      <w:r>
+        <w:rPr>
+          <w:lang w:val="en-US"/>
+        </w:rPr>
+        <w:t>Nnp</w:t>
+      </w:r>
+      <w:proofErr w:type="spellEnd"/>
+      <w:r>
+        <w:rPr>
+          <w:lang w:val="en-US"/>
+        </w:rPr>
+        <w:t xml:space="preserve"> word “Sally” and we didn’t make another terminal </w:t>
       </w:r>
       <w:r>
         <w:rPr>
@@ -3352,11 +3494,19 @@
         </w:rPr>
         <w:t xml:space="preserve"> </w:t>
       </w:r>
-      <w:r>
-        <w:rPr>
-          <w:lang w:val="en-US"/>
-        </w:rPr>
-        <w:t>Vbz NP</w:t>
+      <w:proofErr w:type="spellStart"/>
+      <w:r>
+        <w:rPr>
+          <w:lang w:val="en-US"/>
+        </w:rPr>
+        <w:t>Vbz</w:t>
+      </w:r>
+      <w:proofErr w:type="spellEnd"/>
+      <w:r>
+        <w:rPr>
+          <w:lang w:val="en-US"/>
+        </w:rPr>
+        <w:t xml:space="preserve"> NP</w:t>
       </w:r>
       <w:r>
         <w:rPr>
@@ -3385,7 +3535,23 @@
           <w:b/>
           <w:bCs/>
         </w:rPr>
-        <w:t>Furthermore, note that handling sentences (b) and (h)/(i) can interact in a bad way, to create ungrammatical sentences. You do not need to solve this issue in this part of the assignment, but you do need to discuss it and explain what the problem is, using an example and a short explanation.</w:t>
+        <w:t>Furthermore, note that handling sentences (b) and (h)/(</w:t>
+      </w:r>
+      <w:proofErr w:type="spellStart"/>
+      <w:r>
+        <w:rPr>
+          <w:b/>
+          <w:bCs/>
+        </w:rPr>
+        <w:t>i</w:t>
+      </w:r>
+      <w:proofErr w:type="spellEnd"/>
+      <w:r>
+        <w:rPr>
+          <w:b/>
+          <w:bCs/>
+        </w:rPr>
+        <w:t>) can interact in a bad way, to create ungrammatical sentences. You do not need to solve this issue in this part of the assignment, but you do need to discuss it and explain what the problem is, using an example and a short explanation.</w:t>
       </w:r>
     </w:p>
     <w:p>
@@ -3410,7 +3576,21 @@
         <w:rPr>
           <w:lang w:val="en-US"/>
         </w:rPr>
-        <w:t xml:space="preserve"> and in sentences (h)/(i) we created rules </w:t>
+        <w:t xml:space="preserve"> and in sentences (h)/(</w:t>
+      </w:r>
+      <w:proofErr w:type="spellStart"/>
+      <w:r>
+        <w:rPr>
+          <w:lang w:val="en-US"/>
+        </w:rPr>
+        <w:t>i</w:t>
+      </w:r>
+      <w:proofErr w:type="spellEnd"/>
+      <w:r>
+        <w:rPr>
+          <w:lang w:val="en-US"/>
+        </w:rPr>
+        <w:t xml:space="preserve">) we created rules </w:t>
       </w:r>
       <w:r>
         <w:rPr>
@@ -3458,7 +3638,21 @@
         <w:rPr>
           <w:lang w:val="en-US"/>
         </w:rPr>
-        <w:t xml:space="preserve"> (b) and (h)/(i)</w:t>
+        <w:t xml:space="preserve"> (b) and (h)/(</w:t>
+      </w:r>
+      <w:proofErr w:type="spellStart"/>
+      <w:r>
+        <w:rPr>
+          <w:lang w:val="en-US"/>
+        </w:rPr>
+        <w:t>i</w:t>
+      </w:r>
+      <w:proofErr w:type="spellEnd"/>
+      <w:r>
+        <w:rPr>
+          <w:lang w:val="en-US"/>
+        </w:rPr>
+        <w:t>)</w:t>
       </w:r>
       <w:r>
         <w:rPr>
@@ -3788,20 +3982,45 @@
         </w:rPr>
         <w:t xml:space="preserve"> (c) and </w:t>
       </w:r>
+      <w:proofErr w:type="spellStart"/>
       <w:r>
         <w:rPr>
           <w:b/>
           <w:bCs/>
         </w:rPr>
-        <w:t>Appositives</w:t>
-      </w:r>
+        <w:t>WH-word</w:t>
+      </w:r>
+      <w:proofErr w:type="spellEnd"/>
       <w:r>
         <w:rPr>
           <w:b/>
           <w:bCs/>
-          <w:lang w:val="en-US"/>
-        </w:rPr>
-        <w:t xml:space="preserve"> (g)</w:t>
+        </w:rPr>
+        <w:t xml:space="preserve"> questions</w:t>
+      </w:r>
+      <w:r>
+        <w:rPr>
+          <w:b/>
+          <w:bCs/>
+          <w:lang w:val="en-US"/>
+        </w:rPr>
+        <w:t xml:space="preserve"> (</w:t>
+      </w:r>
+      <w:r>
+        <w:rPr>
+          <w:b/>
+          <w:bCs/>
+          <w:lang w:val="en-US"/>
+        </w:rPr>
+        <w:t>d</w:t>
+      </w:r>
+      <w:r>
+        <w:rPr>
+          <w:b/>
+          <w:bCs/>
+          <w:lang w:val="en-US"/>
+        </w:rPr>
+        <w:t>)</w:t>
       </w:r>
       <w:r>
         <w:rPr>
@@ -3987,7 +4206,21 @@
         <w:rPr>
           <w:lang w:val="en-US"/>
         </w:rPr>
-        <w:t>“things nouns” and Nounp – “people nouns”.</w:t>
+        <w:t xml:space="preserve">“things nouns” and </w:t>
+      </w:r>
+      <w:proofErr w:type="spellStart"/>
+      <w:r>
+        <w:rPr>
+          <w:lang w:val="en-US"/>
+        </w:rPr>
+        <w:t>Nounp</w:t>
+      </w:r>
+      <w:proofErr w:type="spellEnd"/>
+      <w:r>
+        <w:rPr>
+          <w:lang w:val="en-US"/>
+        </w:rPr>
+        <w:t xml:space="preserve"> – “people nouns”.</w:t>
       </w:r>
       <w:r>
         <w:rPr>
@@ -4005,7 +4238,21 @@
         <w:rPr>
           <w:lang w:val="en-US"/>
         </w:rPr>
-        <w:t xml:space="preserve"> we changed “president” to Nounp and “sandwich” to Nount.</w:t>
+        <w:t xml:space="preserve"> we changed “president” to </w:t>
+      </w:r>
+      <w:proofErr w:type="spellStart"/>
+      <w:r>
+        <w:rPr>
+          <w:lang w:val="en-US"/>
+        </w:rPr>
+        <w:t>Nounp</w:t>
+      </w:r>
+      <w:proofErr w:type="spellEnd"/>
+      <w:r>
+        <w:rPr>
+          <w:lang w:val="en-US"/>
+        </w:rPr>
+        <w:t xml:space="preserve"> and “sandwich” to Nount.</w:t>
       </w:r>
       <w:r>
         <w:rPr>
@@ -4104,7 +4351,21 @@
               <w:rPr>
                 <w:lang w:val="en-US"/>
               </w:rPr>
-              <w:t>NP → Det Nounp RELCP</w:t>
+              <w:t xml:space="preserve">NP → Det </w:t>
+            </w:r>
+            <w:proofErr w:type="spellStart"/>
+            <w:r>
+              <w:rPr>
+                <w:lang w:val="en-US"/>
+              </w:rPr>
+              <w:t>Nounp</w:t>
+            </w:r>
+            <w:proofErr w:type="spellEnd"/>
+            <w:r>
+              <w:rPr>
+                <w:lang w:val="en-US"/>
+              </w:rPr>
+              <w:t xml:space="preserve"> RELCP</w:t>
             </w:r>
           </w:p>
         </w:tc>
@@ -4124,8 +4385,16 @@
               <w:rPr>
                 <w:lang w:val="en-US"/>
               </w:rPr>
-              <w:t>To make clear or give more information on Nounp</w:t>
+              <w:t xml:space="preserve">To make clear or give more information on </w:t>
             </w:r>
+            <w:proofErr w:type="spellStart"/>
+            <w:r>
+              <w:rPr>
+                <w:lang w:val="en-US"/>
+              </w:rPr>
+              <w:t>Nounp</w:t>
+            </w:r>
+            <w:proofErr w:type="spellEnd"/>
           </w:p>
         </w:tc>
       </w:tr>
@@ -4146,7 +4415,21 @@
               <w:rPr>
                 <w:lang w:val="en-US"/>
               </w:rPr>
-              <w:t>NP → Nnp RELCP</w:t>
+              <w:t xml:space="preserve">NP → </w:t>
+            </w:r>
+            <w:proofErr w:type="spellStart"/>
+            <w:r>
+              <w:rPr>
+                <w:lang w:val="en-US"/>
+              </w:rPr>
+              <w:t>Nnp</w:t>
+            </w:r>
+            <w:proofErr w:type="spellEnd"/>
+            <w:r>
+              <w:rPr>
+                <w:lang w:val="en-US"/>
+              </w:rPr>
+              <w:t xml:space="preserve"> RELCP</w:t>
             </w:r>
           </w:p>
         </w:tc>
@@ -4188,7 +4471,21 @@
               <w:rPr>
                 <w:lang w:val="en-US"/>
               </w:rPr>
-              <w:t>RELCP → Relpp VP</w:t>
+              <w:t xml:space="preserve">RELCP → </w:t>
+            </w:r>
+            <w:proofErr w:type="spellStart"/>
+            <w:r>
+              <w:rPr>
+                <w:lang w:val="en-US"/>
+              </w:rPr>
+              <w:t>Relpp</w:t>
+            </w:r>
+            <w:proofErr w:type="spellEnd"/>
+            <w:r>
+              <w:rPr>
+                <w:lang w:val="en-US"/>
+              </w:rPr>
+              <w:t xml:space="preserve"> VP</w:t>
             </w:r>
           </w:p>
         </w:tc>
@@ -4249,7 +4546,21 @@
               <w:rPr>
                 <w:lang w:val="en-US"/>
               </w:rPr>
-              <w:t>RELCP → Relpp S</w:t>
+              <w:t xml:space="preserve">RELCP → </w:t>
+            </w:r>
+            <w:proofErr w:type="spellStart"/>
+            <w:r>
+              <w:rPr>
+                <w:lang w:val="en-US"/>
+              </w:rPr>
+              <w:t>Relpp</w:t>
+            </w:r>
+            <w:proofErr w:type="spellEnd"/>
+            <w:r>
+              <w:rPr>
+                <w:lang w:val="en-US"/>
+              </w:rPr>
+              <w:t xml:space="preserve"> S</w:t>
             </w:r>
           </w:p>
         </w:tc>
@@ -4316,7 +4627,21 @@
               <w:rPr>
                 <w:lang w:val="en-US"/>
               </w:rPr>
-              <w:t>RELCT → Relpt VP</w:t>
+              <w:t xml:space="preserve">RELCT → </w:t>
+            </w:r>
+            <w:proofErr w:type="spellStart"/>
+            <w:r>
+              <w:rPr>
+                <w:lang w:val="en-US"/>
+              </w:rPr>
+              <w:t>Relpt</w:t>
+            </w:r>
+            <w:proofErr w:type="spellEnd"/>
+            <w:r>
+              <w:rPr>
+                <w:lang w:val="en-US"/>
+              </w:rPr>
+              <w:t xml:space="preserve"> VP</w:t>
             </w:r>
           </w:p>
         </w:tc>
@@ -4383,7 +4708,21 @@
               <w:rPr>
                 <w:lang w:val="en-US"/>
               </w:rPr>
-              <w:t>RELCT → Relpt S</w:t>
+              <w:t xml:space="preserve">RELCT → </w:t>
+            </w:r>
+            <w:proofErr w:type="spellStart"/>
+            <w:r>
+              <w:rPr>
+                <w:lang w:val="en-US"/>
+              </w:rPr>
+              <w:t>Relpt</w:t>
+            </w:r>
+            <w:proofErr w:type="spellEnd"/>
+            <w:r>
+              <w:rPr>
+                <w:lang w:val="en-US"/>
+              </w:rPr>
+              <w:t xml:space="preserve"> S</w:t>
             </w:r>
           </w:p>
         </w:tc>
@@ -4446,11 +4785,19 @@
                 <w:lang w:val="en-US"/>
               </w:rPr>
             </w:pPr>
+            <w:proofErr w:type="spellStart"/>
             <w:r>
               <w:rPr>
                 <w:lang w:val="en-US"/>
               </w:rPr>
-              <w:t>Relpp → that</w:t>
+              <w:t>Relpp</w:t>
+            </w:r>
+            <w:proofErr w:type="spellEnd"/>
+            <w:r>
+              <w:rPr>
+                <w:lang w:val="en-US"/>
+              </w:rPr>
+              <w:t xml:space="preserve"> → that</w:t>
             </w:r>
           </w:p>
         </w:tc>
@@ -4488,11 +4835,19 @@
                 <w:lang w:val="en-US"/>
               </w:rPr>
             </w:pPr>
+            <w:proofErr w:type="spellStart"/>
             <w:r>
               <w:rPr>
                 <w:lang w:val="en-US"/>
               </w:rPr>
-              <w:t>Relpp → who</w:t>
+              <w:t>Relpp</w:t>
+            </w:r>
+            <w:proofErr w:type="spellEnd"/>
+            <w:r>
+              <w:rPr>
+                <w:lang w:val="en-US"/>
+              </w:rPr>
+              <w:t xml:space="preserve"> → who</w:t>
             </w:r>
           </w:p>
         </w:tc>
@@ -4530,11 +4885,19 @@
                 <w:lang w:val="en-US"/>
               </w:rPr>
             </w:pPr>
+            <w:proofErr w:type="spellStart"/>
             <w:r>
               <w:rPr>
                 <w:lang w:val="en-US"/>
               </w:rPr>
-              <w:t>Relpt → that</w:t>
+              <w:t>Relpt</w:t>
+            </w:r>
+            <w:proofErr w:type="spellEnd"/>
+            <w:r>
+              <w:rPr>
+                <w:lang w:val="en-US"/>
+              </w:rPr>
+              <w:t xml:space="preserve"> → that</w:t>
             </w:r>
           </w:p>
         </w:tc>
@@ -4572,11 +4935,19 @@
                 <w:lang w:val="en-US"/>
               </w:rPr>
             </w:pPr>
+            <w:proofErr w:type="spellStart"/>
             <w:r>
               <w:rPr>
                 <w:lang w:val="en-US"/>
               </w:rPr>
-              <w:t>Relpt → which</w:t>
+              <w:t>Relpt</w:t>
+            </w:r>
+            <w:proofErr w:type="spellEnd"/>
+            <w:r>
+              <w:rPr>
+                <w:lang w:val="en-US"/>
+              </w:rPr>
+              <w:t xml:space="preserve"> → which</w:t>
             </w:r>
           </w:p>
         </w:tc>
@@ -4833,19 +5204,27 @@
         <w:pStyle w:val="ListParagraph"/>
         <w:numPr>
           <w:ilvl w:val="0"/>
-          <w:numId w:val="17"/>
+          <w:numId w:val="15"/>
         </w:numPr>
         <w:rPr>
           <w:u w:val="single"/>
           <w:lang w:val="en-US"/>
         </w:rPr>
       </w:pPr>
+      <w:proofErr w:type="spellStart"/>
       <w:r>
         <w:rPr>
           <w:u w:val="single"/>
         </w:rPr>
         <w:lastRenderedPageBreak/>
-        <w:t>Appositives</w:t>
+        <w:t>WH-word</w:t>
+      </w:r>
+      <w:proofErr w:type="spellEnd"/>
+      <w:r>
+        <w:rPr>
+          <w:u w:val="single"/>
+        </w:rPr>
+        <w:t xml:space="preserve"> questions</w:t>
       </w:r>
     </w:p>
     <w:p>
@@ -4859,20 +5238,1508 @@
         <w:rPr>
           <w:lang w:val="en-US"/>
         </w:rPr>
-        <w:t xml:space="preserve">We started g </w:t>
-      </w:r>
-      <w:r>
-        <w:rPr>
-          <w:lang w:val="en-US"/>
-        </w:rPr>
-        <w:t xml:space="preserve">and we realize we need some more modification to previous </w:t>
-      </w:r>
-      <w:r>
-        <w:rPr>
-          <w:lang w:val="en-US"/>
-        </w:rPr>
-        <w:t>adds (c)</w:t>
-      </w:r>
+        <w:t xml:space="preserve">We didn’t do </w:t>
+      </w:r>
+      <w:r>
+        <w:rPr>
+          <w:lang w:val="en-US"/>
+        </w:rPr>
+        <w:t>(</w:t>
+      </w:r>
+      <w:r>
+        <w:rPr>
+          <w:lang w:val="en-US"/>
+        </w:rPr>
+        <w:t>b</w:t>
+      </w:r>
+      <w:r>
+        <w:rPr>
+          <w:lang w:val="en-US"/>
+        </w:rPr>
+        <w:t>)</w:t>
+      </w:r>
+      <w:r>
+        <w:rPr>
+          <w:lang w:val="en-US"/>
+        </w:rPr>
+        <w:t xml:space="preserve"> so we made our life easier by </w:t>
+      </w:r>
+      <w:r>
+        <w:rPr>
+          <w:lang w:val="en-US"/>
+        </w:rPr>
+        <w:t>handling “I wonder” sentences with so-called “embedded questions”</w:t>
+      </w:r>
+      <w:r>
+        <w:rPr>
+          <w:lang w:val="en-US"/>
+        </w:rPr>
+        <w:t>.</w:t>
+      </w:r>
+      <w:r>
+        <w:rPr>
+          <w:lang w:val="en-US"/>
+        </w:rPr>
+        <w:t xml:space="preserve"> </w:t>
+      </w:r>
+      <w:r>
+        <w:rPr>
+          <w:lang w:val="en-US"/>
+        </w:rPr>
+        <w:t>Embedded questions are</w:t>
+      </w:r>
+      <w:r>
+        <w:rPr>
+          <w:lang w:val="en-US"/>
+        </w:rPr>
+        <w:t xml:space="preserve"> part of </w:t>
+      </w:r>
+      <w:r>
+        <w:rPr>
+          <w:lang w:val="en-US"/>
+        </w:rPr>
+        <w:t xml:space="preserve">a </w:t>
+      </w:r>
+      <w:r>
+        <w:rPr>
+          <w:lang w:val="en-US"/>
+        </w:rPr>
+        <w:t xml:space="preserve">statement (in our </w:t>
+      </w:r>
+      <w:r>
+        <w:rPr>
+          <w:lang w:val="en-US"/>
+        </w:rPr>
+        <w:t xml:space="preserve">case “I wonder”). Also unlike regular questions, </w:t>
+      </w:r>
+      <w:r>
+        <w:rPr>
+          <w:lang w:val="en-US"/>
+        </w:rPr>
+        <w:t xml:space="preserve">embedded questions ends with </w:t>
+      </w:r>
+      <w:r>
+        <w:rPr>
+          <w:lang w:val="en-US"/>
+        </w:rPr>
+        <w:t>period instead of question mark</w:t>
+      </w:r>
+      <w:r>
+        <w:rPr>
+          <w:lang w:val="en-US"/>
+        </w:rPr>
+        <w:t xml:space="preserve">, </w:t>
+      </w:r>
+      <w:r>
+        <w:rPr>
+          <w:lang w:val="en-US"/>
+        </w:rPr>
+        <w:t>don’t invert word order</w:t>
+      </w:r>
+      <w:r>
+        <w:rPr>
+          <w:lang w:val="en-US"/>
+        </w:rPr>
+        <w:t xml:space="preserve">, </w:t>
+      </w:r>
+      <w:r>
+        <w:rPr>
+          <w:lang w:val="en-US"/>
+        </w:rPr>
+        <w:t xml:space="preserve"> </w:t>
+      </w:r>
+    </w:p>
+    <w:p>
+      <w:pPr>
+        <w:pStyle w:val="ListParagraph"/>
+        <w:rPr>
+          <w:lang w:val="en-US"/>
+        </w:rPr>
+      </w:pPr>
+    </w:p>
+    <w:tbl>
+      <w:tblPr>
+        <w:tblStyle w:val="TableGrid"/>
+        <w:tblW w:w="0" w:type="auto"/>
+        <w:tblLayout w:type="fixed"/>
+        <w:tblLook w:val="04A0" w:firstRow="1" w:lastRow="0" w:firstColumn="1" w:lastColumn="0" w:noHBand="0" w:noVBand="1"/>
+      </w:tblPr>
+      <w:tblGrid>
+        <w:gridCol w:w="1591"/>
+        <w:gridCol w:w="1271"/>
+        <w:gridCol w:w="1361"/>
+        <w:gridCol w:w="1489"/>
+        <w:gridCol w:w="1186"/>
+        <w:gridCol w:w="1186"/>
+        <w:gridCol w:w="1186"/>
+        <w:gridCol w:w="1186"/>
+      </w:tblGrid>
+      <w:tr>
+        <w:tc>
+          <w:tcPr>
+            <w:tcW w:w="1591" w:type="dxa"/>
+          </w:tcPr>
+          <w:p>
+            <w:pPr>
+              <w:pStyle w:val="ListParagraph"/>
+              <w:ind w:left="0"/>
+              <w:rPr>
+                <w:lang w:val="en-US"/>
+              </w:rPr>
+            </w:pPr>
+          </w:p>
+        </w:tc>
+        <w:tc>
+          <w:tcPr>
+            <w:tcW w:w="1271" w:type="dxa"/>
+          </w:tcPr>
+          <w:p>
+            <w:pPr>
+              <w:pStyle w:val="ListParagraph"/>
+              <w:ind w:left="0"/>
+              <w:rPr>
+                <w:lang w:val="en-US"/>
+              </w:rPr>
+            </w:pPr>
+            <w:r>
+              <w:rPr>
+                <w:lang w:val="en-US"/>
+              </w:rPr>
+              <w:t>S</w:t>
+            </w:r>
+          </w:p>
+        </w:tc>
+        <w:tc>
+          <w:tcPr>
+            <w:tcW w:w="1361" w:type="dxa"/>
+          </w:tcPr>
+          <w:p>
+            <w:pPr>
+              <w:pStyle w:val="ListParagraph"/>
+              <w:ind w:left="0"/>
+              <w:rPr>
+                <w:lang w:val="en-US"/>
+              </w:rPr>
+            </w:pPr>
+            <w:r>
+              <w:rPr>
+                <w:lang w:val="en-US"/>
+              </w:rPr>
+              <w:t>VP</w:t>
+            </w:r>
+          </w:p>
+        </w:tc>
+        <w:tc>
+          <w:tcPr>
+            <w:tcW w:w="1489" w:type="dxa"/>
+          </w:tcPr>
+          <w:p>
+            <w:pPr>
+              <w:pStyle w:val="ListParagraph"/>
+              <w:ind w:left="0"/>
+              <w:rPr>
+                <w:lang w:val="en-US"/>
+              </w:rPr>
+            </w:pPr>
+            <w:r>
+              <w:rPr>
+                <w:lang w:val="en-US"/>
+              </w:rPr>
+              <w:t>S Prep</w:t>
+            </w:r>
+          </w:p>
+        </w:tc>
+        <w:tc>
+          <w:tcPr>
+            <w:tcW w:w="1186" w:type="dxa"/>
+          </w:tcPr>
+          <w:p>
+            <w:pPr>
+              <w:pStyle w:val="ListParagraph"/>
+              <w:ind w:left="0"/>
+              <w:rPr>
+                <w:lang w:val="en-US"/>
+              </w:rPr>
+            </w:pPr>
+            <w:r>
+              <w:rPr>
+                <w:lang w:val="en-US"/>
+              </w:rPr>
+              <w:t>Nount S</w:t>
+            </w:r>
+          </w:p>
+        </w:tc>
+        <w:tc>
+          <w:tcPr>
+            <w:tcW w:w="1186" w:type="dxa"/>
+          </w:tcPr>
+          <w:p>
+            <w:pPr>
+              <w:pStyle w:val="ListParagraph"/>
+              <w:ind w:left="0"/>
+              <w:rPr>
+                <w:lang w:val="en-US"/>
+              </w:rPr>
+            </w:pPr>
+            <w:r>
+              <w:rPr>
+                <w:lang w:val="en-US"/>
+              </w:rPr>
+              <w:t>Nount S Prep</w:t>
+            </w:r>
+          </w:p>
+        </w:tc>
+        <w:tc>
+          <w:tcPr>
+            <w:tcW w:w="1186" w:type="dxa"/>
+          </w:tcPr>
+          <w:p>
+            <w:pPr>
+              <w:pStyle w:val="ListParagraph"/>
+              <w:ind w:left="0"/>
+              <w:rPr>
+                <w:lang w:val="en-US"/>
+              </w:rPr>
+            </w:pPr>
+            <w:r>
+              <w:rPr>
+                <w:lang w:val="en-US"/>
+              </w:rPr>
+              <w:t>Adj NP is</w:t>
+            </w:r>
+          </w:p>
+        </w:tc>
+        <w:tc>
+          <w:tcPr>
+            <w:tcW w:w="1186" w:type="dxa"/>
+          </w:tcPr>
+          <w:p>
+            <w:pPr>
+              <w:pStyle w:val="ListParagraph"/>
+              <w:ind w:left="0"/>
+              <w:rPr>
+                <w:lang w:val="en-US"/>
+              </w:rPr>
+            </w:pPr>
+            <w:r>
+              <w:rPr>
+                <w:lang w:val="en-US"/>
+              </w:rPr>
+              <w:t>NP is</w:t>
+            </w:r>
+          </w:p>
+        </w:tc>
+      </w:tr>
+      <w:tr>
+        <w:tc>
+          <w:tcPr>
+            <w:tcW w:w="1591" w:type="dxa"/>
+          </w:tcPr>
+          <w:p>
+            <w:pPr>
+              <w:pStyle w:val="ListParagraph"/>
+              <w:ind w:left="0"/>
+              <w:rPr>
+                <w:lang w:val="en-US"/>
+              </w:rPr>
+            </w:pPr>
+            <w:r>
+              <w:t>what</w:t>
+            </w:r>
+          </w:p>
+        </w:tc>
+        <w:tc>
+          <w:tcPr>
+            <w:tcW w:w="1271" w:type="dxa"/>
+          </w:tcPr>
+          <w:p>
+            <w:pPr>
+              <w:pStyle w:val="ListParagraph"/>
+              <w:ind w:left="0"/>
+              <w:jc w:val="center"/>
+              <w:rPr>
+                <w:lang w:val="en-US"/>
+              </w:rPr>
+            </w:pPr>
+            <w:r>
+              <w:rPr>
+                <w:lang w:val="en-US"/>
+              </w:rPr>
+              <w:t>V</w:t>
+            </w:r>
+          </w:p>
+        </w:tc>
+        <w:tc>
+          <w:tcPr>
+            <w:tcW w:w="1361" w:type="dxa"/>
+          </w:tcPr>
+          <w:p>
+            <w:pPr>
+              <w:pStyle w:val="ListParagraph"/>
+              <w:ind w:left="0"/>
+              <w:jc w:val="center"/>
+              <w:rPr>
+                <w:lang w:val="en-US"/>
+              </w:rPr>
+            </w:pPr>
+            <w:r>
+              <w:rPr>
+                <w:lang w:val="en-US"/>
+              </w:rPr>
+              <w:t>V</w:t>
+            </w:r>
+          </w:p>
+        </w:tc>
+        <w:tc>
+          <w:tcPr>
+            <w:tcW w:w="1489" w:type="dxa"/>
+          </w:tcPr>
+          <w:p>
+            <w:pPr>
+              <w:pStyle w:val="ListParagraph"/>
+              <w:ind w:left="0"/>
+              <w:jc w:val="center"/>
+              <w:rPr>
+                <w:lang w:val="en-US"/>
+              </w:rPr>
+            </w:pPr>
+            <w:r>
+              <w:rPr>
+                <w:lang w:val="en-US"/>
+              </w:rPr>
+              <w:t>V</w:t>
+            </w:r>
+          </w:p>
+        </w:tc>
+        <w:tc>
+          <w:tcPr>
+            <w:tcW w:w="1186" w:type="dxa"/>
+          </w:tcPr>
+          <w:p>
+            <w:pPr>
+              <w:pStyle w:val="ListParagraph"/>
+              <w:ind w:left="0"/>
+              <w:jc w:val="center"/>
+              <w:rPr>
+                <w:lang w:val="en-US"/>
+              </w:rPr>
+            </w:pPr>
+            <w:r>
+              <w:rPr>
+                <w:lang w:val="en-US"/>
+              </w:rPr>
+              <w:t>V</w:t>
+            </w:r>
+          </w:p>
+        </w:tc>
+        <w:tc>
+          <w:tcPr>
+            <w:tcW w:w="1186" w:type="dxa"/>
+          </w:tcPr>
+          <w:p>
+            <w:pPr>
+              <w:pStyle w:val="ListParagraph"/>
+              <w:ind w:left="0"/>
+              <w:jc w:val="center"/>
+              <w:rPr>
+                <w:lang w:val="en-US"/>
+              </w:rPr>
+            </w:pPr>
+            <w:r>
+              <w:rPr>
+                <w:lang w:val="en-US"/>
+              </w:rPr>
+              <w:t>V</w:t>
+            </w:r>
+          </w:p>
+        </w:tc>
+        <w:tc>
+          <w:tcPr>
+            <w:tcW w:w="1186" w:type="dxa"/>
+          </w:tcPr>
+          <w:p>
+            <w:pPr>
+              <w:pStyle w:val="ListParagraph"/>
+              <w:ind w:left="0"/>
+              <w:jc w:val="center"/>
+              <w:rPr>
+                <w:lang w:val="en-US"/>
+              </w:rPr>
+            </w:pPr>
+          </w:p>
+        </w:tc>
+        <w:tc>
+          <w:tcPr>
+            <w:tcW w:w="1186" w:type="dxa"/>
+          </w:tcPr>
+          <w:p>
+            <w:pPr>
+              <w:pStyle w:val="ListParagraph"/>
+              <w:ind w:left="0"/>
+              <w:jc w:val="center"/>
+              <w:rPr>
+                <w:lang w:val="en-US"/>
+              </w:rPr>
+            </w:pPr>
+            <w:r>
+              <w:rPr>
+                <w:lang w:val="en-US"/>
+              </w:rPr>
+              <w:t>V</w:t>
+            </w:r>
+          </w:p>
+        </w:tc>
+      </w:tr>
+      <w:tr>
+        <w:tc>
+          <w:tcPr>
+            <w:tcW w:w="1591" w:type="dxa"/>
+          </w:tcPr>
+          <w:p>
+            <w:pPr>
+              <w:pStyle w:val="ListParagraph"/>
+              <w:ind w:left="0"/>
+              <w:rPr>
+                <w:lang w:val="en-US"/>
+              </w:rPr>
+            </w:pPr>
+            <w:r>
+              <w:t>where</w:t>
+            </w:r>
+          </w:p>
+        </w:tc>
+        <w:tc>
+          <w:tcPr>
+            <w:tcW w:w="1271" w:type="dxa"/>
+          </w:tcPr>
+          <w:p>
+            <w:pPr>
+              <w:pStyle w:val="ListParagraph"/>
+              <w:ind w:left="0"/>
+              <w:jc w:val="center"/>
+              <w:rPr>
+                <w:lang w:val="en-US"/>
+              </w:rPr>
+            </w:pPr>
+            <w:r>
+              <w:rPr>
+                <w:lang w:val="en-US"/>
+              </w:rPr>
+              <w:t>V</w:t>
+            </w:r>
+          </w:p>
+        </w:tc>
+        <w:tc>
+          <w:tcPr>
+            <w:tcW w:w="1361" w:type="dxa"/>
+          </w:tcPr>
+          <w:p>
+            <w:pPr>
+              <w:pStyle w:val="ListParagraph"/>
+              <w:ind w:left="0"/>
+              <w:jc w:val="center"/>
+              <w:rPr>
+                <w:lang w:val="en-US"/>
+              </w:rPr>
+            </w:pPr>
+          </w:p>
+        </w:tc>
+        <w:tc>
+          <w:tcPr>
+            <w:tcW w:w="1489" w:type="dxa"/>
+          </w:tcPr>
+          <w:p>
+            <w:pPr>
+              <w:pStyle w:val="ListParagraph"/>
+              <w:ind w:left="0"/>
+              <w:jc w:val="center"/>
+              <w:rPr>
+                <w:lang w:val="en-US"/>
+              </w:rPr>
+            </w:pPr>
+            <w:r>
+              <w:rPr>
+                <w:lang w:val="en-US"/>
+              </w:rPr>
+              <w:t>V</w:t>
+            </w:r>
+          </w:p>
+        </w:tc>
+        <w:tc>
+          <w:tcPr>
+            <w:tcW w:w="1186" w:type="dxa"/>
+          </w:tcPr>
+          <w:p>
+            <w:pPr>
+              <w:pStyle w:val="ListParagraph"/>
+              <w:ind w:left="0"/>
+              <w:jc w:val="center"/>
+              <w:rPr>
+                <w:lang w:val="en-US"/>
+              </w:rPr>
+            </w:pPr>
+          </w:p>
+        </w:tc>
+        <w:tc>
+          <w:tcPr>
+            <w:tcW w:w="1186" w:type="dxa"/>
+          </w:tcPr>
+          <w:p>
+            <w:pPr>
+              <w:pStyle w:val="ListParagraph"/>
+              <w:ind w:left="0"/>
+              <w:jc w:val="center"/>
+              <w:rPr>
+                <w:lang w:val="en-US"/>
+              </w:rPr>
+            </w:pPr>
+          </w:p>
+        </w:tc>
+        <w:tc>
+          <w:tcPr>
+            <w:tcW w:w="1186" w:type="dxa"/>
+          </w:tcPr>
+          <w:p>
+            <w:pPr>
+              <w:pStyle w:val="ListParagraph"/>
+              <w:ind w:left="0"/>
+              <w:jc w:val="center"/>
+              <w:rPr>
+                <w:lang w:val="en-US"/>
+              </w:rPr>
+            </w:pPr>
+          </w:p>
+        </w:tc>
+        <w:tc>
+          <w:tcPr>
+            <w:tcW w:w="1186" w:type="dxa"/>
+          </w:tcPr>
+          <w:p>
+            <w:pPr>
+              <w:pStyle w:val="ListParagraph"/>
+              <w:ind w:left="0"/>
+              <w:jc w:val="center"/>
+              <w:rPr>
+                <w:lang w:val="en-US"/>
+              </w:rPr>
+            </w:pPr>
+            <w:r>
+              <w:rPr>
+                <w:lang w:val="en-US"/>
+              </w:rPr>
+              <w:t>V</w:t>
+            </w:r>
+          </w:p>
+        </w:tc>
+      </w:tr>
+      <w:tr>
+        <w:tc>
+          <w:tcPr>
+            <w:tcW w:w="1591" w:type="dxa"/>
+          </w:tcPr>
+          <w:p>
+            <w:pPr>
+              <w:pStyle w:val="ListParagraph"/>
+              <w:ind w:left="0"/>
+              <w:rPr>
+                <w:lang w:val="en-US"/>
+              </w:rPr>
+            </w:pPr>
+            <w:r>
+              <w:t>when</w:t>
+            </w:r>
+          </w:p>
+        </w:tc>
+        <w:tc>
+          <w:tcPr>
+            <w:tcW w:w="1271" w:type="dxa"/>
+          </w:tcPr>
+          <w:p>
+            <w:pPr>
+              <w:pStyle w:val="ListParagraph"/>
+              <w:ind w:left="0"/>
+              <w:jc w:val="center"/>
+              <w:rPr>
+                <w:lang w:val="en-US"/>
+              </w:rPr>
+            </w:pPr>
+            <w:r>
+              <w:rPr>
+                <w:lang w:val="en-US"/>
+              </w:rPr>
+              <w:t>V</w:t>
+            </w:r>
+          </w:p>
+        </w:tc>
+        <w:tc>
+          <w:tcPr>
+            <w:tcW w:w="1361" w:type="dxa"/>
+          </w:tcPr>
+          <w:p>
+            <w:pPr>
+              <w:pStyle w:val="ListParagraph"/>
+              <w:ind w:left="0"/>
+              <w:jc w:val="center"/>
+              <w:rPr>
+                <w:lang w:val="en-US"/>
+              </w:rPr>
+            </w:pPr>
+          </w:p>
+        </w:tc>
+        <w:tc>
+          <w:tcPr>
+            <w:tcW w:w="1489" w:type="dxa"/>
+          </w:tcPr>
+          <w:p>
+            <w:pPr>
+              <w:pStyle w:val="ListParagraph"/>
+              <w:ind w:left="0"/>
+              <w:jc w:val="center"/>
+              <w:rPr>
+                <w:lang w:val="en-US"/>
+              </w:rPr>
+            </w:pPr>
+          </w:p>
+        </w:tc>
+        <w:tc>
+          <w:tcPr>
+            <w:tcW w:w="1186" w:type="dxa"/>
+          </w:tcPr>
+          <w:p>
+            <w:pPr>
+              <w:pStyle w:val="ListParagraph"/>
+              <w:ind w:left="0"/>
+              <w:jc w:val="center"/>
+              <w:rPr>
+                <w:lang w:val="en-US"/>
+              </w:rPr>
+            </w:pPr>
+          </w:p>
+        </w:tc>
+        <w:tc>
+          <w:tcPr>
+            <w:tcW w:w="1186" w:type="dxa"/>
+          </w:tcPr>
+          <w:p>
+            <w:pPr>
+              <w:pStyle w:val="ListParagraph"/>
+              <w:ind w:left="0"/>
+              <w:jc w:val="center"/>
+              <w:rPr>
+                <w:lang w:val="en-US"/>
+              </w:rPr>
+            </w:pPr>
+          </w:p>
+        </w:tc>
+        <w:tc>
+          <w:tcPr>
+            <w:tcW w:w="1186" w:type="dxa"/>
+          </w:tcPr>
+          <w:p>
+            <w:pPr>
+              <w:pStyle w:val="ListParagraph"/>
+              <w:ind w:left="0"/>
+              <w:jc w:val="center"/>
+              <w:rPr>
+                <w:lang w:val="en-US"/>
+              </w:rPr>
+            </w:pPr>
+          </w:p>
+        </w:tc>
+        <w:tc>
+          <w:tcPr>
+            <w:tcW w:w="1186" w:type="dxa"/>
+          </w:tcPr>
+          <w:p>
+            <w:pPr>
+              <w:pStyle w:val="ListParagraph"/>
+              <w:ind w:left="0"/>
+              <w:jc w:val="center"/>
+              <w:rPr>
+                <w:lang w:val="en-US"/>
+              </w:rPr>
+            </w:pPr>
+          </w:p>
+        </w:tc>
+      </w:tr>
+      <w:tr>
+        <w:tc>
+          <w:tcPr>
+            <w:tcW w:w="1591" w:type="dxa"/>
+          </w:tcPr>
+          <w:p>
+            <w:pPr>
+              <w:pStyle w:val="ListParagraph"/>
+              <w:ind w:left="0"/>
+              <w:rPr>
+                <w:lang w:val="en-US"/>
+              </w:rPr>
+            </w:pPr>
+            <w:r>
+              <w:t>who</w:t>
+            </w:r>
+          </w:p>
+        </w:tc>
+        <w:tc>
+          <w:tcPr>
+            <w:tcW w:w="1271" w:type="dxa"/>
+          </w:tcPr>
+          <w:p>
+            <w:pPr>
+              <w:pStyle w:val="ListParagraph"/>
+              <w:ind w:left="0"/>
+              <w:jc w:val="center"/>
+              <w:rPr>
+                <w:lang w:val="en-US"/>
+              </w:rPr>
+            </w:pPr>
+          </w:p>
+        </w:tc>
+        <w:tc>
+          <w:tcPr>
+            <w:tcW w:w="1361" w:type="dxa"/>
+          </w:tcPr>
+          <w:p>
+            <w:pPr>
+              <w:pStyle w:val="ListParagraph"/>
+              <w:ind w:left="0"/>
+              <w:jc w:val="center"/>
+              <w:rPr>
+                <w:lang w:val="en-US"/>
+              </w:rPr>
+            </w:pPr>
+            <w:r>
+              <w:rPr>
+                <w:lang w:val="en-US"/>
+              </w:rPr>
+              <w:t>V</w:t>
+            </w:r>
+          </w:p>
+        </w:tc>
+        <w:tc>
+          <w:tcPr>
+            <w:tcW w:w="1489" w:type="dxa"/>
+          </w:tcPr>
+          <w:p>
+            <w:pPr>
+              <w:pStyle w:val="ListParagraph"/>
+              <w:ind w:left="0"/>
+              <w:jc w:val="center"/>
+              <w:rPr>
+                <w:lang w:val="en-US"/>
+              </w:rPr>
+            </w:pPr>
+            <w:r>
+              <w:rPr>
+                <w:lang w:val="en-US"/>
+              </w:rPr>
+              <w:t>V</w:t>
+            </w:r>
+          </w:p>
+        </w:tc>
+        <w:tc>
+          <w:tcPr>
+            <w:tcW w:w="1186" w:type="dxa"/>
+          </w:tcPr>
+          <w:p>
+            <w:pPr>
+              <w:pStyle w:val="ListParagraph"/>
+              <w:ind w:left="0"/>
+              <w:jc w:val="center"/>
+              <w:rPr>
+                <w:lang w:val="en-US"/>
+              </w:rPr>
+            </w:pPr>
+          </w:p>
+        </w:tc>
+        <w:tc>
+          <w:tcPr>
+            <w:tcW w:w="1186" w:type="dxa"/>
+          </w:tcPr>
+          <w:p>
+            <w:pPr>
+              <w:pStyle w:val="ListParagraph"/>
+              <w:ind w:left="0"/>
+              <w:jc w:val="center"/>
+              <w:rPr>
+                <w:lang w:val="en-US"/>
+              </w:rPr>
+            </w:pPr>
+          </w:p>
+        </w:tc>
+        <w:tc>
+          <w:tcPr>
+            <w:tcW w:w="1186" w:type="dxa"/>
+          </w:tcPr>
+          <w:p>
+            <w:pPr>
+              <w:pStyle w:val="ListParagraph"/>
+              <w:ind w:left="0"/>
+              <w:jc w:val="center"/>
+              <w:rPr>
+                <w:lang w:val="en-US"/>
+              </w:rPr>
+            </w:pPr>
+          </w:p>
+        </w:tc>
+        <w:tc>
+          <w:tcPr>
+            <w:tcW w:w="1186" w:type="dxa"/>
+          </w:tcPr>
+          <w:p>
+            <w:pPr>
+              <w:pStyle w:val="ListParagraph"/>
+              <w:ind w:left="0"/>
+              <w:jc w:val="center"/>
+              <w:rPr>
+                <w:lang w:val="en-US"/>
+              </w:rPr>
+            </w:pPr>
+            <w:r>
+              <w:rPr>
+                <w:lang w:val="en-US"/>
+              </w:rPr>
+              <w:t>V</w:t>
+            </w:r>
+          </w:p>
+        </w:tc>
+      </w:tr>
+      <w:tr>
+        <w:tc>
+          <w:tcPr>
+            <w:tcW w:w="1591" w:type="dxa"/>
+          </w:tcPr>
+          <w:p>
+            <w:pPr>
+              <w:pStyle w:val="ListParagraph"/>
+              <w:ind w:left="0"/>
+              <w:rPr>
+                <w:lang w:val="en-US"/>
+              </w:rPr>
+            </w:pPr>
+            <w:r>
+              <w:t>which</w:t>
+            </w:r>
+          </w:p>
+        </w:tc>
+        <w:tc>
+          <w:tcPr>
+            <w:tcW w:w="1271" w:type="dxa"/>
+          </w:tcPr>
+          <w:p>
+            <w:pPr>
+              <w:pStyle w:val="ListParagraph"/>
+              <w:ind w:left="0"/>
+              <w:jc w:val="center"/>
+              <w:rPr>
+                <w:lang w:val="en-US"/>
+              </w:rPr>
+            </w:pPr>
+          </w:p>
+        </w:tc>
+        <w:tc>
+          <w:tcPr>
+            <w:tcW w:w="1361" w:type="dxa"/>
+          </w:tcPr>
+          <w:p>
+            <w:pPr>
+              <w:pStyle w:val="ListParagraph"/>
+              <w:ind w:left="0"/>
+              <w:jc w:val="center"/>
+              <w:rPr>
+                <w:lang w:val="en-US"/>
+              </w:rPr>
+            </w:pPr>
+          </w:p>
+        </w:tc>
+        <w:tc>
+          <w:tcPr>
+            <w:tcW w:w="1489" w:type="dxa"/>
+          </w:tcPr>
+          <w:p>
+            <w:pPr>
+              <w:pStyle w:val="ListParagraph"/>
+              <w:ind w:left="0"/>
+              <w:jc w:val="center"/>
+              <w:rPr>
+                <w:lang w:val="en-US"/>
+              </w:rPr>
+            </w:pPr>
+          </w:p>
+        </w:tc>
+        <w:tc>
+          <w:tcPr>
+            <w:tcW w:w="1186" w:type="dxa"/>
+          </w:tcPr>
+          <w:p>
+            <w:pPr>
+              <w:pStyle w:val="ListParagraph"/>
+              <w:ind w:left="0"/>
+              <w:jc w:val="center"/>
+              <w:rPr>
+                <w:lang w:val="en-US"/>
+              </w:rPr>
+            </w:pPr>
+            <w:r>
+              <w:rPr>
+                <w:lang w:val="en-US"/>
+              </w:rPr>
+              <w:t>V</w:t>
+            </w:r>
+          </w:p>
+        </w:tc>
+        <w:tc>
+          <w:tcPr>
+            <w:tcW w:w="1186" w:type="dxa"/>
+          </w:tcPr>
+          <w:p>
+            <w:pPr>
+              <w:pStyle w:val="ListParagraph"/>
+              <w:ind w:left="0"/>
+              <w:jc w:val="center"/>
+              <w:rPr>
+                <w:lang w:val="en-US"/>
+              </w:rPr>
+            </w:pPr>
+            <w:r>
+              <w:rPr>
+                <w:lang w:val="en-US"/>
+              </w:rPr>
+              <w:t>V</w:t>
+            </w:r>
+          </w:p>
+        </w:tc>
+        <w:tc>
+          <w:tcPr>
+            <w:tcW w:w="1186" w:type="dxa"/>
+          </w:tcPr>
+          <w:p>
+            <w:pPr>
+              <w:pStyle w:val="ListParagraph"/>
+              <w:ind w:left="0"/>
+              <w:jc w:val="center"/>
+              <w:rPr>
+                <w:lang w:val="en-US"/>
+              </w:rPr>
+            </w:pPr>
+          </w:p>
+        </w:tc>
+        <w:tc>
+          <w:tcPr>
+            <w:tcW w:w="1186" w:type="dxa"/>
+          </w:tcPr>
+          <w:p>
+            <w:pPr>
+              <w:pStyle w:val="ListParagraph"/>
+              <w:ind w:left="0"/>
+              <w:jc w:val="center"/>
+              <w:rPr>
+                <w:lang w:val="en-US"/>
+              </w:rPr>
+            </w:pPr>
+          </w:p>
+        </w:tc>
+      </w:tr>
+      <w:tr>
+        <w:tc>
+          <w:tcPr>
+            <w:tcW w:w="1591" w:type="dxa"/>
+          </w:tcPr>
+          <w:p>
+            <w:pPr>
+              <w:pStyle w:val="ListParagraph"/>
+              <w:ind w:left="0"/>
+              <w:rPr>
+                <w:lang w:val="en-US"/>
+              </w:rPr>
+            </w:pPr>
+            <w:r>
+              <w:t>why</w:t>
+            </w:r>
+          </w:p>
+        </w:tc>
+        <w:tc>
+          <w:tcPr>
+            <w:tcW w:w="1271" w:type="dxa"/>
+          </w:tcPr>
+          <w:p>
+            <w:pPr>
+              <w:pStyle w:val="ListParagraph"/>
+              <w:ind w:left="0"/>
+              <w:jc w:val="center"/>
+              <w:rPr>
+                <w:lang w:val="en-US"/>
+              </w:rPr>
+            </w:pPr>
+            <w:r>
+              <w:rPr>
+                <w:lang w:val="en-US"/>
+              </w:rPr>
+              <w:t>V</w:t>
+            </w:r>
+          </w:p>
+        </w:tc>
+        <w:tc>
+          <w:tcPr>
+            <w:tcW w:w="1361" w:type="dxa"/>
+          </w:tcPr>
+          <w:p>
+            <w:pPr>
+              <w:pStyle w:val="ListParagraph"/>
+              <w:ind w:left="0"/>
+              <w:jc w:val="center"/>
+              <w:rPr>
+                <w:lang w:val="en-US"/>
+              </w:rPr>
+            </w:pPr>
+          </w:p>
+        </w:tc>
+        <w:tc>
+          <w:tcPr>
+            <w:tcW w:w="1489" w:type="dxa"/>
+          </w:tcPr>
+          <w:p>
+            <w:pPr>
+              <w:pStyle w:val="ListParagraph"/>
+              <w:ind w:left="0"/>
+              <w:jc w:val="center"/>
+              <w:rPr>
+                <w:lang w:val="en-US"/>
+              </w:rPr>
+            </w:pPr>
+          </w:p>
+        </w:tc>
+        <w:tc>
+          <w:tcPr>
+            <w:tcW w:w="1186" w:type="dxa"/>
+          </w:tcPr>
+          <w:p>
+            <w:pPr>
+              <w:pStyle w:val="ListParagraph"/>
+              <w:ind w:left="0"/>
+              <w:jc w:val="center"/>
+              <w:rPr>
+                <w:lang w:val="en-US"/>
+              </w:rPr>
+            </w:pPr>
+          </w:p>
+        </w:tc>
+        <w:tc>
+          <w:tcPr>
+            <w:tcW w:w="1186" w:type="dxa"/>
+          </w:tcPr>
+          <w:p>
+            <w:pPr>
+              <w:pStyle w:val="ListParagraph"/>
+              <w:ind w:left="0"/>
+              <w:jc w:val="center"/>
+              <w:rPr>
+                <w:lang w:val="en-US"/>
+              </w:rPr>
+            </w:pPr>
+          </w:p>
+        </w:tc>
+        <w:tc>
+          <w:tcPr>
+            <w:tcW w:w="1186" w:type="dxa"/>
+          </w:tcPr>
+          <w:p>
+            <w:pPr>
+              <w:pStyle w:val="ListParagraph"/>
+              <w:ind w:left="0"/>
+              <w:jc w:val="center"/>
+              <w:rPr>
+                <w:lang w:val="en-US"/>
+              </w:rPr>
+            </w:pPr>
+          </w:p>
+        </w:tc>
+        <w:tc>
+          <w:tcPr>
+            <w:tcW w:w="1186" w:type="dxa"/>
+          </w:tcPr>
+          <w:p>
+            <w:pPr>
+              <w:pStyle w:val="ListParagraph"/>
+              <w:ind w:left="0"/>
+              <w:jc w:val="center"/>
+              <w:rPr>
+                <w:lang w:val="en-US"/>
+              </w:rPr>
+            </w:pPr>
+          </w:p>
+        </w:tc>
+      </w:tr>
+      <w:tr>
+        <w:tc>
+          <w:tcPr>
+            <w:tcW w:w="1591" w:type="dxa"/>
+          </w:tcPr>
+          <w:p>
+            <w:pPr>
+              <w:pStyle w:val="ListParagraph"/>
+              <w:ind w:left="0"/>
+              <w:rPr>
+                <w:lang w:val="en-US"/>
+              </w:rPr>
+            </w:pPr>
+            <w:r>
+              <w:t>how</w:t>
+            </w:r>
+          </w:p>
+        </w:tc>
+        <w:tc>
+          <w:tcPr>
+            <w:tcW w:w="1271" w:type="dxa"/>
+          </w:tcPr>
+          <w:p>
+            <w:pPr>
+              <w:pStyle w:val="ListParagraph"/>
+              <w:ind w:left="0"/>
+              <w:jc w:val="center"/>
+              <w:rPr>
+                <w:lang w:val="en-US"/>
+              </w:rPr>
+            </w:pPr>
+            <w:r>
+              <w:rPr>
+                <w:lang w:val="en-US"/>
+              </w:rPr>
+              <w:t>V</w:t>
+            </w:r>
+          </w:p>
+        </w:tc>
+        <w:tc>
+          <w:tcPr>
+            <w:tcW w:w="1361" w:type="dxa"/>
+          </w:tcPr>
+          <w:p>
+            <w:pPr>
+              <w:pStyle w:val="ListParagraph"/>
+              <w:ind w:left="0"/>
+              <w:jc w:val="center"/>
+              <w:rPr>
+                <w:lang w:val="en-US"/>
+              </w:rPr>
+            </w:pPr>
+          </w:p>
+        </w:tc>
+        <w:tc>
+          <w:tcPr>
+            <w:tcW w:w="1489" w:type="dxa"/>
+          </w:tcPr>
+          <w:p>
+            <w:pPr>
+              <w:pStyle w:val="ListParagraph"/>
+              <w:ind w:left="0"/>
+              <w:jc w:val="center"/>
+              <w:rPr>
+                <w:lang w:val="en-US"/>
+              </w:rPr>
+            </w:pPr>
+          </w:p>
+        </w:tc>
+        <w:tc>
+          <w:tcPr>
+            <w:tcW w:w="1186" w:type="dxa"/>
+          </w:tcPr>
+          <w:p>
+            <w:pPr>
+              <w:pStyle w:val="ListParagraph"/>
+              <w:ind w:left="0"/>
+              <w:jc w:val="center"/>
+              <w:rPr>
+                <w:lang w:val="en-US"/>
+              </w:rPr>
+            </w:pPr>
+          </w:p>
+        </w:tc>
+        <w:tc>
+          <w:tcPr>
+            <w:tcW w:w="1186" w:type="dxa"/>
+          </w:tcPr>
+          <w:p>
+            <w:pPr>
+              <w:pStyle w:val="ListParagraph"/>
+              <w:ind w:left="0"/>
+              <w:jc w:val="center"/>
+              <w:rPr>
+                <w:lang w:val="en-US"/>
+              </w:rPr>
+            </w:pPr>
+          </w:p>
+        </w:tc>
+        <w:tc>
+          <w:tcPr>
+            <w:tcW w:w="1186" w:type="dxa"/>
+          </w:tcPr>
+          <w:p>
+            <w:pPr>
+              <w:pStyle w:val="ListParagraph"/>
+              <w:ind w:left="0"/>
+              <w:jc w:val="center"/>
+              <w:rPr>
+                <w:lang w:val="en-US"/>
+              </w:rPr>
+            </w:pPr>
+            <w:r>
+              <w:rPr>
+                <w:lang w:val="en-US"/>
+              </w:rPr>
+              <w:t>V</w:t>
+            </w:r>
+          </w:p>
+        </w:tc>
+        <w:tc>
+          <w:tcPr>
+            <w:tcW w:w="1186" w:type="dxa"/>
+          </w:tcPr>
+          <w:p>
+            <w:pPr>
+              <w:pStyle w:val="ListParagraph"/>
+              <w:ind w:left="0"/>
+              <w:jc w:val="center"/>
+              <w:rPr>
+                <w:lang w:val="en-US"/>
+              </w:rPr>
+            </w:pPr>
+          </w:p>
+        </w:tc>
+      </w:tr>
+    </w:tbl>
+    <w:p>
+      <w:pPr>
+        <w:rPr>
+          <w:lang w:val="en-US"/>
+        </w:rPr>
+      </w:pPr>
+    </w:p>
+    <w:p>
+      <w:pPr>
+        <w:rPr>
+          <w:lang w:val="en-US"/>
+        </w:rPr>
+      </w:pPr>
+    </w:p>
+    <w:p>
+      <w:pPr>
+        <w:rPr>
+          <w:lang w:val="en-US"/>
+        </w:rPr>
+      </w:pPr>
+    </w:p>
+    <w:p>
+      <w:pPr>
+        <w:rPr>
+          <w:lang w:val="en-US"/>
+        </w:rPr>
+      </w:pPr>
+    </w:p>
+    <w:p>
+      <w:pPr>
+        <w:rPr>
+          <w:lang w:val="en-US"/>
+        </w:rPr>
+      </w:pPr>
+    </w:p>
+    <w:p>
+      <w:pPr>
+        <w:rPr>
+          <w:lang w:val="en-US"/>
+        </w:rPr>
+      </w:pPr>
+    </w:p>
+    <w:p>
+      <w:pPr>
+        <w:rPr>
+          <w:lang w:val="en-US"/>
+        </w:rPr>
+      </w:pPr>
+    </w:p>
+    <w:p>
+      <w:pPr>
+        <w:rPr>
+          <w:lang w:val="en-US"/>
+        </w:rPr>
+      </w:pPr>
+    </w:p>
+    <w:p>
+      <w:pPr>
+        <w:rPr>
+          <w:lang w:val="en-US"/>
+        </w:rPr>
+      </w:pPr>
+    </w:p>
+    <w:p>
+      <w:pPr>
+        <w:rPr>
+          <w:lang w:val="en-US"/>
+        </w:rPr>
+      </w:pPr>
+    </w:p>
+    <w:p>
+      <w:pPr>
+        <w:rPr>
+          <w:lang w:val="en-US"/>
+        </w:rPr>
+      </w:pPr>
+    </w:p>
+    <w:p>
+      <w:pPr>
+        <w:rPr>
+          <w:lang w:val="en-US"/>
+        </w:rPr>
+      </w:pPr>
+    </w:p>
+    <w:p>
+      <w:pPr>
+        <w:rPr>
+          <w:lang w:val="en-US"/>
+        </w:rPr>
+      </w:pPr>
+    </w:p>
+    <w:p>
+      <w:pPr>
+        <w:rPr>
+          <w:lang w:val="en-US"/>
+        </w:rPr>
+      </w:pPr>
+    </w:p>
+    <w:p>
+      <w:pPr>
+        <w:rPr>
+          <w:lang w:val="en-US"/>
+        </w:rPr>
+      </w:pPr>
+    </w:p>
+    <w:p>
+      <w:pPr>
+        <w:rPr>
+          <w:lang w:val="en-US"/>
+        </w:rPr>
+      </w:pPr>
+    </w:p>
+    <w:p>
+      <w:pPr>
+        <w:rPr>
+          <w:lang w:val="en-US"/>
+        </w:rPr>
+      </w:pPr>
+    </w:p>
+    <w:p>
+      <w:pPr>
+        <w:rPr>
+          <w:lang w:val="en-US"/>
+        </w:rPr>
+      </w:pPr>
+    </w:p>
+    <w:p>
+      <w:pPr>
+        <w:rPr>
+          <w:lang w:val="en-US"/>
+        </w:rPr>
+      </w:pPr>
+    </w:p>
+    <w:p>
+      <w:pPr>
+        <w:rPr>
+          <w:lang w:val="en-US"/>
+        </w:rPr>
+      </w:pPr>
+    </w:p>
+    <w:p>
+      <w:pPr>
+        <w:rPr>
+          <w:lang w:val="en-US"/>
+        </w:rPr>
+      </w:pPr>
+    </w:p>
+    <w:p>
+      <w:pPr>
+        <w:rPr>
+          <w:lang w:val="en-US"/>
+        </w:rPr>
+      </w:pPr>
+    </w:p>
+    <w:p>
+      <w:pPr>
+        <w:rPr>
+          <w:lang w:val="en-US"/>
+        </w:rPr>
+      </w:pPr>
+    </w:p>
+    <w:p>
+      <w:pPr>
+        <w:pStyle w:val="Heading2"/>
+      </w:pPr>
+      <w:r>
+        <w:t>Part 5 | Extra</w:t>
+      </w:r>
+    </w:p>
+    <w:p>
+      <w:pPr>
+        <w:rPr>
+          <w:lang w:val="en-US"/>
+        </w:rPr>
+      </w:pPr>
+      <w:r>
+        <w:rPr>
+          <w:lang w:val="en-US"/>
+        </w:rPr>
+        <w:t>Post process (appositives, capitals)</w:t>
+      </w:r>
+    </w:p>
+    <w:p>
+      <w:pPr>
+        <w:rPr>
+          <w:lang w:val="en-US"/>
+        </w:rPr>
+      </w:pPr>
+      <w:r>
+        <w:rPr>
+          <w:lang w:val="en-US"/>
+        </w:rPr>
+        <w:t xml:space="preserve">Quotes (“S”, </w:t>
+      </w:r>
+      <w:proofErr w:type="spellStart"/>
+      <w:r>
+        <w:rPr>
+          <w:lang w:val="en-US"/>
+        </w:rPr>
+        <w:t>Nnp</w:t>
+      </w:r>
+      <w:proofErr w:type="spellEnd"/>
+      <w:r>
+        <w:rPr>
+          <w:lang w:val="en-US"/>
+        </w:rPr>
+        <w:t>/</w:t>
+      </w:r>
+      <w:r>
+        <w:rPr>
+          <w:lang w:val="en-US"/>
+        </w:rPr>
+        <w:t>he/she</w:t>
+      </w:r>
+      <w:r>
+        <w:rPr>
+          <w:lang w:val="en-US"/>
+        </w:rPr>
+        <w:t>(person)</w:t>
+      </w:r>
+      <w:r>
+        <w:rPr>
+          <w:lang w:val="en-US"/>
+        </w:rPr>
+        <w:t xml:space="preserve"> said .)</w:t>
+      </w:r>
+    </w:p>
+    <w:p>
+      <w:pPr>
+        <w:rPr>
+          <w:lang w:val="en-US"/>
+        </w:rPr>
+      </w:pPr>
     </w:p>
     <w:sectPr>
       <w:pgSz w:w="11906" w:h="16838"/>

</xml_diff>

<commit_message>
part 5 post process
</commit_message>
<xml_diff>
--- a/ANSWERS.docx
+++ b/ANSWERS.docx
@@ -7833,34 +7833,1129 @@
     </w:p>
     <w:p>
       <w:pPr>
-        <w:rPr>
-          <w:lang w:val="en-US"/>
-        </w:rPr>
-      </w:pPr>
-      <w:r>
-        <w:rPr>
-          <w:lang w:val="en-US"/>
-        </w:rPr>
-        <w:t>Post process (appositives, capitals)</w:t>
-      </w:r>
-    </w:p>
-    <w:p>
-      <w:pPr>
-        <w:rPr>
-          <w:lang w:val="en-US"/>
-        </w:rPr>
-      </w:pPr>
-      <w:r>
-        <w:rPr>
-          <w:lang w:val="en-US"/>
-        </w:rPr>
-        <w:t xml:space="preserve">Quotes (“S”, </w:t>
+        <w:pStyle w:val="Subtitle"/>
+        <w:numPr>
+          <w:ilvl w:val="0"/>
+          <w:numId w:val="20"/>
+        </w:numPr>
+        <w:rPr>
+          <w:lang w:val="en-US"/>
+        </w:rPr>
+      </w:pPr>
+      <w:r>
+        <w:rPr>
+          <w:lang w:val="en-US"/>
+        </w:rPr>
+        <w:t>Post-processing</w:t>
+      </w:r>
+    </w:p>
+    <w:p>
+      <w:pPr>
+        <w:pStyle w:val="ListParagraph"/>
+        <w:ind w:left="1080"/>
+        <w:rPr>
+          <w:lang w:val="en-US"/>
+        </w:rPr>
+      </w:pPr>
+      <w:r>
+        <w:rPr>
+          <w:lang w:val="en-US"/>
+        </w:rPr>
+        <w:t xml:space="preserve">To let the parts of the sentence </w:t>
+      </w:r>
+      <w:r>
+        <w:rPr>
+          <w:lang w:val="en-US"/>
+        </w:rPr>
+        <w:t>coordinate more closely</w:t>
+      </w:r>
+      <w:r>
+        <w:rPr>
+          <w:lang w:val="en-US"/>
+        </w:rPr>
+        <w:t xml:space="preserve"> </w:t>
+      </w:r>
+      <w:r>
+        <w:rPr>
+          <w:lang w:val="en-US"/>
+        </w:rPr>
+        <w:t xml:space="preserve">you may add </w:t>
+      </w:r>
+      <w:r>
+        <w:rPr>
+          <w:lang w:val="en-US"/>
+        </w:rPr>
+        <w:t>features to non</w:t>
+      </w:r>
+      <w:r>
+        <w:rPr>
+          <w:lang w:val="en-US"/>
+        </w:rPr>
+        <w:t>-</w:t>
+      </w:r>
+      <w:r>
+        <w:rPr>
+          <w:lang w:val="en-US"/>
+        </w:rPr>
+        <w:t>terminals</w:t>
+      </w:r>
+      <w:r>
+        <w:rPr>
+          <w:lang w:val="en-US"/>
+        </w:rPr>
+        <w:t xml:space="preserve">, this means </w:t>
+      </w:r>
+      <w:r>
+        <w:rPr>
+          <w:lang w:val="en-US"/>
+        </w:rPr>
+        <w:t>to duplicate r</w:t>
+      </w:r>
+      <w:r>
+        <w:rPr>
+          <w:lang w:val="en-US"/>
+        </w:rPr>
+        <w:t>ules and distinguish them by adding suffix to the rule for example.</w:t>
+      </w:r>
+      <w:r>
+        <w:rPr>
+          <w:lang w:val="en-US"/>
+        </w:rPr>
+        <w:t xml:space="preserve"> </w:t>
+      </w:r>
+      <w:r>
+        <w:rPr>
+          <w:lang w:val="en-US"/>
+        </w:rPr>
+        <w:t>Ho</w:t>
+      </w:r>
+      <w:r>
+        <w:rPr>
+          <w:lang w:val="en-US"/>
+        </w:rPr>
+        <w:t>w</w:t>
+      </w:r>
+      <w:r>
+        <w:rPr>
+          <w:lang w:val="en-US"/>
+        </w:rPr>
+        <w:t>ever</w:t>
+      </w:r>
+      <w:r>
+        <w:rPr>
+          <w:lang w:val="en-US"/>
+        </w:rPr>
+        <w:t>,</w:t>
+      </w:r>
+      <w:r>
+        <w:rPr>
+          <w:lang w:val="en-US"/>
+        </w:rPr>
+        <w:t xml:space="preserve"> </w:t>
+      </w:r>
+      <w:r>
+        <w:rPr>
+          <w:lang w:val="en-US"/>
+        </w:rPr>
+        <w:t>it’s</w:t>
+      </w:r>
+      <w:r>
+        <w:rPr>
+          <w:lang w:val="en-US"/>
+        </w:rPr>
+        <w:t xml:space="preserve"> hard to handle everything with tons of attrib</w:t>
+      </w:r>
+      <w:r>
+        <w:rPr>
+          <w:lang w:val="en-US"/>
+        </w:rPr>
+        <w:t>utes on the nonterminal.</w:t>
+      </w:r>
+      <w:r>
+        <w:rPr>
+          <w:lang w:val="en-US"/>
+        </w:rPr>
+        <w:t xml:space="preserve"> </w:t>
+      </w:r>
+      <w:r>
+        <w:rPr>
+          <w:lang w:val="en-US"/>
+        </w:rPr>
+        <w:t>We came up with a</w:t>
+      </w:r>
+      <w:r>
+        <w:rPr>
+          <w:lang w:val="en-US"/>
+        </w:rPr>
+        <w:t xml:space="preserve"> solution </w:t>
+      </w:r>
+      <w:r>
+        <w:rPr>
+          <w:lang w:val="en-US"/>
+        </w:rPr>
+        <w:t xml:space="preserve">to </w:t>
+      </w:r>
+      <w:r>
+        <w:rPr>
+          <w:lang w:val="en-US"/>
+        </w:rPr>
+        <w:t xml:space="preserve">compose the </w:t>
+      </w:r>
+      <w:r>
+        <w:rPr>
+          <w:lang w:val="en-US"/>
+        </w:rPr>
+        <w:t xml:space="preserve">PCFG with </w:t>
+      </w:r>
+      <w:r>
+        <w:rPr>
+          <w:lang w:val="en-US"/>
+        </w:rPr>
+        <w:t xml:space="preserve">a </w:t>
+      </w:r>
+      <w:r>
+        <w:rPr>
+          <w:lang w:val="en-US"/>
+        </w:rPr>
+        <w:t>post</w:t>
+      </w:r>
+      <w:r>
+        <w:rPr>
+          <w:lang w:val="en-US"/>
+        </w:rPr>
+        <w:t>-</w:t>
+      </w:r>
+      <w:r>
+        <w:rPr>
+          <w:lang w:val="en-US"/>
+        </w:rPr>
+        <w:t xml:space="preserve">processor. </w:t>
+      </w:r>
+      <w:r>
+        <w:rPr>
+          <w:lang w:val="en-US"/>
+        </w:rPr>
+        <w:t>First,</w:t>
+      </w:r>
+      <w:r>
+        <w:rPr>
+          <w:lang w:val="en-US"/>
+        </w:rPr>
+        <w:t xml:space="preserve"> we generate </w:t>
+      </w:r>
+      <w:r>
+        <w:rPr>
+          <w:lang w:val="en-US"/>
+        </w:rPr>
+        <w:t xml:space="preserve">a </w:t>
+      </w:r>
+      <w:r>
+        <w:rPr>
+          <w:lang w:val="en-US"/>
+        </w:rPr>
+        <w:t>basic sentence then we run it through a post processor</w:t>
+      </w:r>
+      <w:r>
+        <w:rPr>
+          <w:lang w:val="en-US"/>
+        </w:rPr>
+        <w:t xml:space="preserve"> to clean it up for </w:t>
+      </w:r>
+      <w:r>
+        <w:rPr>
+          <w:lang w:val="en-US"/>
+        </w:rPr>
+        <w:t>external</w:t>
+      </w:r>
+      <w:r>
+        <w:rPr>
+          <w:lang w:val="en-US"/>
+        </w:rPr>
+        <w:t xml:space="preserve"> presentation. Some ex</w:t>
+      </w:r>
+      <w:r>
+        <w:rPr>
+          <w:lang w:val="en-US"/>
+        </w:rPr>
+        <w:t xml:space="preserve">amples of usage we will </w:t>
+      </w:r>
+      <w:r>
+        <w:rPr>
+          <w:lang w:val="en-US"/>
+        </w:rPr>
+        <w:t xml:space="preserve">show here are capitalization, handling </w:t>
+      </w:r>
+      <w:r>
+        <w:rPr>
+          <w:lang w:val="en-US"/>
+        </w:rPr>
+        <w:t>unnecessary symbols such as commas and spaces</w:t>
+      </w:r>
+      <w:r>
+        <w:rPr>
+          <w:lang w:val="en-US"/>
+        </w:rPr>
+        <w:t xml:space="preserve"> (</w:t>
+      </w:r>
+      <w:r>
+        <w:rPr>
+          <w:lang w:val="en-US"/>
+        </w:rPr>
+        <w:t>it's</w:t>
+      </w:r>
+      <w:r>
+        <w:rPr>
+          <w:lang w:val="en-US"/>
+        </w:rPr>
+        <w:t xml:space="preserve"> mostly for presentation but </w:t>
+      </w:r>
+      <w:r>
+        <w:rPr>
+          <w:lang w:val="en-US"/>
+        </w:rPr>
+        <w:t>it</w:t>
+      </w:r>
+      <w:r>
+        <w:rPr>
+          <w:lang w:val="en-US"/>
+        </w:rPr>
+        <w:t xml:space="preserve"> can also help us in some cases as we will se</w:t>
+      </w:r>
+      <w:r>
+        <w:rPr>
+          <w:lang w:val="en-US"/>
+        </w:rPr>
+        <w:t>e</w:t>
+      </w:r>
+      <w:r>
+        <w:rPr>
+          <w:lang w:val="en-US"/>
+        </w:rPr>
+        <w:t xml:space="preserve"> for appositives</w:t>
+      </w:r>
+      <w:r>
+        <w:rPr>
+          <w:lang w:val="en-US"/>
+        </w:rPr>
+        <w:t>)</w:t>
+      </w:r>
+      <w:r>
+        <w:rPr>
+          <w:lang w:val="en-US"/>
+        </w:rPr>
+        <w:t>,</w:t>
+      </w:r>
+      <w:r>
+        <w:rPr>
+          <w:lang w:val="en-US"/>
+        </w:rPr>
+        <w:t xml:space="preserve"> </w:t>
+      </w:r>
+      <w:r>
+        <w:rPr>
+          <w:lang w:val="en-US"/>
+        </w:rPr>
+        <w:t>changing</w:t>
+      </w:r>
+      <w:r>
+        <w:rPr>
+          <w:lang w:val="en-US"/>
+        </w:rPr>
+        <w:t xml:space="preserve"> “a” to “an” before a vowel</w:t>
+      </w:r>
+      <w:r>
+        <w:rPr>
+          <w:lang w:val="en-US"/>
+        </w:rPr>
+        <w:t xml:space="preserve"> and some</w:t>
+      </w:r>
+      <w:r>
+        <w:rPr>
+          <w:lang w:val="en-US"/>
+        </w:rPr>
+        <w:t xml:space="preserve"> beautifications.</w:t>
+      </w:r>
+    </w:p>
+    <w:p>
+      <w:pPr>
+        <w:pStyle w:val="ListParagraph"/>
+        <w:ind w:left="1080"/>
+        <w:rPr>
+          <w:lang w:val="en-US"/>
+        </w:rPr>
+      </w:pPr>
+    </w:p>
+    <w:p>
+      <w:pPr>
+        <w:pStyle w:val="ListParagraph"/>
+        <w:ind w:left="1080"/>
+        <w:rPr>
+          <w:u w:val="single"/>
+          <w:lang w:val="en-US"/>
+        </w:rPr>
+      </w:pPr>
+      <w:r>
+        <w:rPr>
+          <w:u w:val="single"/>
+          <w:lang w:val="en-US"/>
+        </w:rPr>
+        <w:t>C</w:t>
+      </w:r>
+      <w:r>
+        <w:rPr>
+          <w:u w:val="single"/>
+          <w:lang w:val="en-US"/>
+        </w:rPr>
+        <w:t>apitalizatio</w:t>
+      </w:r>
+      <w:r>
+        <w:rPr>
+          <w:u w:val="single"/>
+          <w:lang w:val="en-US"/>
+        </w:rPr>
+        <w:t>n:</w:t>
+      </w:r>
+    </w:p>
+    <w:p>
+      <w:pPr>
+        <w:pStyle w:val="ListParagraph"/>
+        <w:ind w:left="1080"/>
+        <w:rPr>
+          <w:lang w:val="en-US"/>
+        </w:rPr>
+      </w:pPr>
+      <w:r>
+        <w:rPr>
+          <w:lang w:val="en-US"/>
+        </w:rPr>
+        <w:t xml:space="preserve">Our basic sentences </w:t>
+      </w:r>
+      <w:r>
+        <w:rPr>
+          <w:lang w:val="en-US"/>
+        </w:rPr>
+        <w:t xml:space="preserve">mostly </w:t>
+      </w:r>
+      <w:proofErr w:type="gramStart"/>
+      <w:r>
+        <w:rPr>
+          <w:lang w:val="en-US"/>
+        </w:rPr>
+        <w:t>starts</w:t>
+      </w:r>
+      <w:proofErr w:type="gramEnd"/>
+      <w:r>
+        <w:rPr>
+          <w:lang w:val="en-US"/>
+        </w:rPr>
+        <w:t xml:space="preserve"> </w:t>
+      </w:r>
+      <w:r>
+        <w:rPr>
+          <w:lang w:val="en-US"/>
+        </w:rPr>
+        <w:t xml:space="preserve">lowercased so </w:t>
+      </w:r>
+      <w:r>
+        <w:rPr>
+          <w:lang w:val="en-US"/>
+        </w:rPr>
+        <w:t>we capitalize</w:t>
+      </w:r>
+      <w:r>
+        <w:rPr>
+          <w:lang w:val="en-US"/>
+        </w:rPr>
+        <w:t xml:space="preserve"> the sentences.</w:t>
+      </w:r>
+      <w:r>
+        <w:rPr>
+          <w:lang w:val="en-US"/>
+        </w:rPr>
+        <w:t xml:space="preserve"> </w:t>
+      </w:r>
+    </w:p>
+    <w:p>
+      <w:pPr>
+        <w:pStyle w:val="ListParagraph"/>
+        <w:ind w:left="1080"/>
+        <w:rPr>
+          <w:lang w:val="en-US"/>
+        </w:rPr>
+      </w:pPr>
+      <w:r>
+        <w:rPr>
+          <w:lang w:val="en-US"/>
+        </w:rPr>
+        <w:t>Examples:</w:t>
+      </w:r>
+    </w:p>
+    <w:p>
+      <w:pPr>
+        <w:pStyle w:val="ListParagraph"/>
+        <w:ind w:left="1080"/>
+        <w:rPr>
+          <w:lang w:val="en-US"/>
+        </w:rPr>
+      </w:pPr>
+      <w:r>
+        <w:rPr>
+          <w:lang w:val="en-US"/>
+        </w:rPr>
+        <w:t>“</w:t>
+      </w:r>
+      <w:r>
+        <w:rPr>
+          <w:lang w:val="en-US"/>
+        </w:rPr>
+        <w:t xml:space="preserve">The officer kissed a very pickled </w:t>
+      </w:r>
+      <w:proofErr w:type="gramStart"/>
+      <w:r>
+        <w:rPr>
+          <w:lang w:val="en-US"/>
+        </w:rPr>
+        <w:t>president</w:t>
+      </w:r>
+      <w:r>
+        <w:rPr>
+          <w:lang w:val="en-US"/>
+        </w:rPr>
+        <w:t xml:space="preserve"> .</w:t>
+      </w:r>
+      <w:proofErr w:type="gramEnd"/>
+      <w:r>
+        <w:rPr>
+          <w:lang w:val="en-US"/>
+        </w:rPr>
+        <w:t>”</w:t>
+      </w:r>
+    </w:p>
+    <w:p>
+      <w:pPr>
+        <w:pStyle w:val="ListParagraph"/>
+        <w:ind w:left="1080"/>
+        <w:rPr>
+          <w:lang w:val="en-US"/>
+        </w:rPr>
+      </w:pPr>
+      <w:r>
+        <w:rPr>
+          <w:lang w:val="en-US"/>
+        </w:rPr>
+        <w:t>“</w:t>
+      </w:r>
+      <w:r>
+        <w:rPr>
+          <w:lang w:val="en-US"/>
+        </w:rPr>
+        <w:t xml:space="preserve">A president that wanted a very </w:t>
       </w:r>
       <w:proofErr w:type="spellStart"/>
       <w:r>
         <w:rPr>
           <w:lang w:val="en-US"/>
         </w:rPr>
+        <w:t>very</w:t>
+      </w:r>
+      <w:proofErr w:type="spellEnd"/>
+      <w:r>
+        <w:rPr>
+          <w:lang w:val="en-US"/>
+        </w:rPr>
+        <w:t xml:space="preserve"> </w:t>
+      </w:r>
+      <w:proofErr w:type="spellStart"/>
+      <w:r>
+        <w:rPr>
+          <w:lang w:val="en-US"/>
+        </w:rPr>
+        <w:t>very</w:t>
+      </w:r>
+      <w:proofErr w:type="spellEnd"/>
+      <w:r>
+        <w:rPr>
+          <w:lang w:val="en-US"/>
+        </w:rPr>
+        <w:t xml:space="preserve"> fine chief of staff</w:t>
+      </w:r>
+      <w:r>
+        <w:rPr>
+          <w:lang w:val="en-US"/>
+        </w:rPr>
+        <w:t xml:space="preserve"> </w:t>
+      </w:r>
+      <w:r>
+        <w:rPr>
+          <w:lang w:val="en-US"/>
+        </w:rPr>
+        <w:t xml:space="preserve">ate on </w:t>
+      </w:r>
+      <w:proofErr w:type="gramStart"/>
+      <w:r>
+        <w:rPr>
+          <w:lang w:val="en-US"/>
+        </w:rPr>
+        <w:t>it</w:t>
+      </w:r>
+      <w:r>
+        <w:rPr>
+          <w:lang w:val="en-US"/>
+        </w:rPr>
+        <w:t xml:space="preserve"> </w:t>
+      </w:r>
+      <w:r>
+        <w:rPr>
+          <w:lang w:val="en-US"/>
+        </w:rPr>
+        <w:t>.</w:t>
+      </w:r>
+      <w:proofErr w:type="gramEnd"/>
+      <w:r>
+        <w:rPr>
+          <w:lang w:val="en-US"/>
+        </w:rPr>
+        <w:t>”</w:t>
+      </w:r>
+    </w:p>
+    <w:p>
+      <w:pPr>
+        <w:pStyle w:val="ListParagraph"/>
+        <w:ind w:left="1080"/>
+        <w:rPr>
+          <w:lang w:val="en-US"/>
+        </w:rPr>
+      </w:pPr>
+    </w:p>
+    <w:p>
+      <w:pPr>
+        <w:pStyle w:val="ListParagraph"/>
+        <w:ind w:left="1080"/>
+        <w:rPr>
+          <w:u w:val="single"/>
+          <w:lang w:val="en-US"/>
+        </w:rPr>
+      </w:pPr>
+      <w:r>
+        <w:rPr>
+          <w:u w:val="single"/>
+          <w:lang w:val="en-US"/>
+        </w:rPr>
+        <w:t>handling unnecessary symbols such as commas and spaces</w:t>
+      </w:r>
+      <w:r>
+        <w:rPr>
+          <w:u w:val="single"/>
+          <w:lang w:val="en-US"/>
+        </w:rPr>
+        <w:t xml:space="preserve"> (appositives)</w:t>
+      </w:r>
+      <w:r>
+        <w:rPr>
+          <w:u w:val="single"/>
+          <w:lang w:val="en-US"/>
+        </w:rPr>
+        <w:t>:</w:t>
+      </w:r>
+    </w:p>
+    <w:p>
+      <w:pPr>
+        <w:pStyle w:val="ListParagraph"/>
+        <w:ind w:left="1080"/>
+        <w:rPr>
+          <w:lang w:val="en-US"/>
+        </w:rPr>
+      </w:pPr>
+      <w:r>
+        <w:rPr>
+          <w:lang w:val="en-US"/>
+        </w:rPr>
+        <w:t>When</w:t>
+      </w:r>
+      <w:r>
+        <w:rPr>
+          <w:lang w:val="en-US"/>
+        </w:rPr>
+        <w:t xml:space="preserve"> working on part 4 we </w:t>
+      </w:r>
+      <w:r>
+        <w:rPr>
+          <w:lang w:val="en-US"/>
+        </w:rPr>
+        <w:t xml:space="preserve">experimented with </w:t>
+      </w:r>
+      <w:r>
+        <w:t>phenomena</w:t>
+      </w:r>
+      <w:r>
+        <w:rPr>
+          <w:lang w:val="en-US"/>
+        </w:rPr>
+        <w:t xml:space="preserve"> (g), appositives. </w:t>
+      </w:r>
+      <w:r>
+        <w:rPr>
+          <w:lang w:val="en-US"/>
+        </w:rPr>
+        <w:t xml:space="preserve">We </w:t>
+      </w:r>
+      <w:r>
+        <w:rPr>
+          <w:lang w:val="en-US"/>
+        </w:rPr>
+        <w:t>struggled</w:t>
+      </w:r>
+      <w:r>
+        <w:rPr>
+          <w:lang w:val="en-US"/>
+        </w:rPr>
+        <w:t xml:space="preserve"> with </w:t>
+      </w:r>
+      <w:r>
+        <w:rPr>
+          <w:lang w:val="en-US"/>
+        </w:rPr>
+        <w:t xml:space="preserve">it. </w:t>
+      </w:r>
+      <w:r>
+        <w:rPr>
+          <w:lang w:val="en-US"/>
+        </w:rPr>
+        <w:t>T</w:t>
+      </w:r>
+      <w:r>
+        <w:rPr>
+          <w:lang w:val="en-US"/>
+        </w:rPr>
+        <w:t xml:space="preserve">he tricky parts are (a) </w:t>
+      </w:r>
+      <w:r>
+        <w:rPr>
+          <w:lang w:val="en-US"/>
+        </w:rPr>
+        <w:t>handling</w:t>
+      </w:r>
+      <w:r>
+        <w:rPr>
+          <w:lang w:val="en-US"/>
+        </w:rPr>
+        <w:t xml:space="preserve"> multiple commas (b)</w:t>
+      </w:r>
+      <w:r>
+        <w:rPr>
+          <w:lang w:val="en-US"/>
+        </w:rPr>
+        <w:t xml:space="preserve"> </w:t>
+      </w:r>
+      <w:r>
+        <w:rPr>
+          <w:lang w:val="en-US"/>
+        </w:rPr>
+        <w:t>ending</w:t>
+      </w:r>
+      <w:r>
+        <w:rPr>
+          <w:lang w:val="en-US"/>
+        </w:rPr>
+        <w:t xml:space="preserve"> each appositive with </w:t>
+      </w:r>
+      <w:r>
+        <w:rPr>
+          <w:lang w:val="en-US"/>
+        </w:rPr>
+        <w:t xml:space="preserve">a </w:t>
+      </w:r>
+      <w:r>
+        <w:rPr>
+          <w:lang w:val="en-US"/>
+        </w:rPr>
+        <w:t xml:space="preserve">comma </w:t>
+      </w:r>
+      <w:r>
+        <w:rPr>
+          <w:lang w:val="en-US"/>
+        </w:rPr>
+        <w:t xml:space="preserve">unless </w:t>
+      </w:r>
+      <w:r>
+        <w:rPr>
+          <w:lang w:val="en-US"/>
+        </w:rPr>
+        <w:t>it comes</w:t>
+      </w:r>
+      <w:r>
+        <w:rPr>
+          <w:lang w:val="en-US"/>
+        </w:rPr>
+        <w:t xml:space="preserve"> at the end of </w:t>
+      </w:r>
+      <w:r>
+        <w:rPr>
+          <w:lang w:val="en-US"/>
+        </w:rPr>
+        <w:t xml:space="preserve">a </w:t>
+      </w:r>
+      <w:r>
+        <w:rPr>
+          <w:lang w:val="en-US"/>
+        </w:rPr>
+        <w:t>sentence</w:t>
+      </w:r>
+      <w:r>
+        <w:rPr>
+          <w:lang w:val="en-US"/>
+        </w:rPr>
+        <w:t>.</w:t>
+      </w:r>
+      <w:r>
+        <w:rPr>
+          <w:lang w:val="en-US"/>
+        </w:rPr>
+        <w:t xml:space="preserve"> We </w:t>
+      </w:r>
+      <w:proofErr w:type="gramStart"/>
+      <w:r>
+        <w:rPr>
+          <w:lang w:val="en-US"/>
+        </w:rPr>
+        <w:t>actually found</w:t>
+      </w:r>
+      <w:proofErr w:type="gramEnd"/>
+      <w:r>
+        <w:rPr>
+          <w:lang w:val="en-US"/>
+        </w:rPr>
+        <w:t xml:space="preserve"> a way to handle each </w:t>
+      </w:r>
+      <w:r>
+        <w:rPr>
+          <w:lang w:val="en-US"/>
+        </w:rPr>
+        <w:t>problem,</w:t>
+      </w:r>
+      <w:r>
+        <w:rPr>
+          <w:lang w:val="en-US"/>
+        </w:rPr>
+        <w:t xml:space="preserve"> </w:t>
+      </w:r>
+      <w:r>
+        <w:rPr>
+          <w:lang w:val="en-US"/>
+        </w:rPr>
+        <w:t xml:space="preserve">but </w:t>
+      </w:r>
+      <w:r>
+        <w:rPr>
+          <w:lang w:val="en-US"/>
+        </w:rPr>
+        <w:t xml:space="preserve">the problem was that </w:t>
+      </w:r>
+      <w:r>
+        <w:rPr>
+          <w:lang w:val="en-US"/>
+        </w:rPr>
+        <w:t>one</w:t>
+      </w:r>
+      <w:r>
+        <w:rPr>
+          <w:lang w:val="en-US"/>
+        </w:rPr>
+        <w:t xml:space="preserve"> came at the expense of the other</w:t>
+      </w:r>
+      <w:r>
+        <w:rPr>
+          <w:lang w:val="en-US"/>
+        </w:rPr>
+        <w:t>.</w:t>
+      </w:r>
+      <w:r>
+        <w:rPr>
+          <w:lang w:val="en-US"/>
+        </w:rPr>
+        <w:t xml:space="preserve"> There </w:t>
+      </w:r>
+      <w:r>
+        <w:rPr>
+          <w:lang w:val="en-US"/>
+        </w:rPr>
+        <w:t>were</w:t>
+      </w:r>
+      <w:r>
+        <w:rPr>
+          <w:lang w:val="en-US"/>
+        </w:rPr>
+        <w:t xml:space="preserve"> also some more minor </w:t>
+      </w:r>
+      <w:r>
+        <w:rPr>
+          <w:lang w:val="en-US"/>
+        </w:rPr>
+        <w:t>problems</w:t>
+      </w:r>
+      <w:r>
+        <w:rPr>
+          <w:lang w:val="en-US"/>
+        </w:rPr>
+        <w:t xml:space="preserve"> to address like </w:t>
+      </w:r>
+      <w:r>
+        <w:rPr>
+          <w:lang w:val="en-US"/>
+        </w:rPr>
+        <w:t>preventing</w:t>
+      </w:r>
+      <w:r>
+        <w:rPr>
+          <w:lang w:val="en-US"/>
+        </w:rPr>
+        <w:t xml:space="preserve"> “that” </w:t>
+      </w:r>
+      <w:r>
+        <w:rPr>
+          <w:lang w:val="en-US"/>
+        </w:rPr>
+        <w:t>from following</w:t>
+      </w:r>
+      <w:r>
+        <w:rPr>
+          <w:lang w:val="en-US"/>
+        </w:rPr>
+        <w:t xml:space="preserve"> a comma</w:t>
+      </w:r>
+      <w:r>
+        <w:rPr>
+          <w:lang w:val="en-US"/>
+        </w:rPr>
+        <w:t>.</w:t>
+      </w:r>
+      <w:r>
+        <w:rPr>
+          <w:lang w:val="en-US"/>
+        </w:rPr>
+        <w:t xml:space="preserve"> Eventually</w:t>
+      </w:r>
+      <w:r>
+        <w:rPr>
+          <w:lang w:val="en-US"/>
+        </w:rPr>
+        <w:t>,</w:t>
+      </w:r>
+      <w:r>
+        <w:rPr>
+          <w:lang w:val="en-US"/>
+        </w:rPr>
+        <w:t xml:space="preserve"> we </w:t>
+      </w:r>
+      <w:r>
+        <w:rPr>
+          <w:lang w:val="en-US"/>
+        </w:rPr>
+        <w:t>did (d) WH questions and</w:t>
+      </w:r>
+      <w:r>
+        <w:rPr>
+          <w:lang w:val="en-US"/>
+        </w:rPr>
+        <w:t xml:space="preserve"> </w:t>
+      </w:r>
+      <w:r>
+        <w:rPr>
+          <w:lang w:val="en-US"/>
+        </w:rPr>
+        <w:t>abandoned appositives.</w:t>
+      </w:r>
+      <w:r>
+        <w:rPr>
+          <w:lang w:val="en-US"/>
+        </w:rPr>
+        <w:t xml:space="preserve"> But when the idea to post-process came </w:t>
+      </w:r>
+      <w:r>
+        <w:rPr>
+          <w:lang w:val="en-US"/>
+        </w:rPr>
+        <w:t>up,</w:t>
+      </w:r>
+      <w:r>
+        <w:rPr>
+          <w:lang w:val="en-US"/>
+        </w:rPr>
+        <w:t xml:space="preserve"> we also realized that we </w:t>
+      </w:r>
+      <w:r>
+        <w:rPr>
+          <w:lang w:val="en-US"/>
+        </w:rPr>
+        <w:t>could</w:t>
+      </w:r>
+      <w:r>
+        <w:rPr>
+          <w:lang w:val="en-US"/>
+        </w:rPr>
+        <w:t xml:space="preserve"> implement </w:t>
+      </w:r>
+      <w:r>
+        <w:rPr>
+          <w:lang w:val="en-US"/>
+        </w:rPr>
+        <w:t xml:space="preserve">this </w:t>
+      </w:r>
+      <w:r>
+        <w:rPr>
+          <w:lang w:val="en-US"/>
+        </w:rPr>
+        <w:t xml:space="preserve">more easily. </w:t>
+      </w:r>
+      <w:r>
+        <w:rPr>
+          <w:lang w:val="en-US"/>
+        </w:rPr>
+        <w:t>So,</w:t>
+      </w:r>
+      <w:r>
+        <w:rPr>
+          <w:lang w:val="en-US"/>
+        </w:rPr>
+        <w:t xml:space="preserve"> we already had the rules for creating appositives but with the limitations of </w:t>
+      </w:r>
+      <w:r>
+        <w:rPr>
+          <w:lang w:val="en-US"/>
+        </w:rPr>
+        <w:t>duplicates and trailing commas</w:t>
+      </w:r>
+      <w:r>
+        <w:rPr>
+          <w:lang w:val="en-US"/>
+        </w:rPr>
+        <w:t>,</w:t>
+      </w:r>
+      <w:r>
+        <w:rPr>
+          <w:lang w:val="en-US"/>
+        </w:rPr>
+        <w:t xml:space="preserve"> so we added those rules to the grammar and a step in the post-process to handle it. The rules:</w:t>
+      </w:r>
+    </w:p>
+    <w:p>
+      <w:pPr>
+        <w:pStyle w:val="ListParagraph"/>
+        <w:numPr>
+          <w:ilvl w:val="2"/>
+          <w:numId w:val="20"/>
+        </w:numPr>
+        <w:rPr>
+          <w:lang w:val="en-US"/>
+        </w:rPr>
+      </w:pPr>
+      <w:r>
+        <w:rPr>
+          <w:lang w:val="en-US"/>
+        </w:rPr>
+        <w:t>NP</w:t>
+      </w:r>
+      <w:r>
+        <w:rPr>
+          <w:lang w:val="en-US"/>
+        </w:rPr>
+        <w:t xml:space="preserve"> </w:t>
+      </w:r>
+      <w:r>
+        <w:rPr>
+          <w:lang w:val="en-US"/>
+        </w:rPr>
+        <w:t>→</w:t>
+      </w:r>
+      <w:r>
+        <w:rPr>
+          <w:lang w:val="en-US"/>
+        </w:rPr>
+        <w:t xml:space="preserve"> </w:t>
+      </w:r>
+      <w:r>
+        <w:rPr>
+          <w:lang w:val="en-US"/>
+        </w:rPr>
+        <w:t>Det NN Comma APP Comma</w:t>
+      </w:r>
+    </w:p>
+    <w:p>
+      <w:pPr>
+        <w:pStyle w:val="ListParagraph"/>
+        <w:numPr>
+          <w:ilvl w:val="2"/>
+          <w:numId w:val="20"/>
+        </w:numPr>
+        <w:rPr>
+          <w:lang w:val="en-US"/>
+        </w:rPr>
+      </w:pPr>
+      <w:r>
+        <w:rPr>
+          <w:lang w:val="en-US"/>
+        </w:rPr>
+        <w:t xml:space="preserve">NP </w:t>
+      </w:r>
+      <w:r>
+        <w:rPr>
+          <w:lang w:val="en-US"/>
+        </w:rPr>
+        <w:t>→</w:t>
+      </w:r>
+      <w:r>
+        <w:rPr>
+          <w:lang w:val="en-US"/>
+        </w:rPr>
+        <w:t xml:space="preserve"> </w:t>
+      </w:r>
+      <w:r>
+        <w:rPr>
+          <w:lang w:val="en-US"/>
+        </w:rPr>
+        <w:t>Det ADJP NN Comma APP Comma</w:t>
+      </w:r>
+    </w:p>
+    <w:p>
+      <w:pPr>
+        <w:pStyle w:val="ListParagraph"/>
+        <w:numPr>
+          <w:ilvl w:val="2"/>
+          <w:numId w:val="20"/>
+        </w:numPr>
+        <w:rPr>
+          <w:lang w:val="en-US"/>
+        </w:rPr>
+      </w:pPr>
+      <w:r>
+        <w:rPr>
+          <w:lang w:val="en-US"/>
+        </w:rPr>
+        <w:t>NP</w:t>
+      </w:r>
+      <w:r>
+        <w:rPr>
+          <w:lang w:val="en-US"/>
+        </w:rPr>
+        <w:t xml:space="preserve"> </w:t>
+      </w:r>
+      <w:r>
+        <w:rPr>
+          <w:lang w:val="en-US"/>
+        </w:rPr>
+        <w:t>→</w:t>
+      </w:r>
+      <w:r>
+        <w:rPr>
+          <w:lang w:val="en-US"/>
+        </w:rPr>
+        <w:t xml:space="preserve"> </w:t>
+      </w:r>
+      <w:proofErr w:type="spellStart"/>
+      <w:r>
+        <w:rPr>
+          <w:lang w:val="en-US"/>
+        </w:rPr>
         <w:t>Nnp</w:t>
       </w:r>
       <w:proofErr w:type="spellEnd"/>
@@ -7868,19 +8963,25 @@
         <w:rPr>
           <w:lang w:val="en-US"/>
         </w:rPr>
-        <w:t>/</w:t>
-      </w:r>
-      <w:r>
-        <w:rPr>
-          <w:lang w:val="en-US"/>
-        </w:rPr>
-        <w:t>he/she</w:t>
-      </w:r>
-      <w:r>
-        <w:rPr>
-          <w:lang w:val="en-US"/>
-        </w:rPr>
-        <w:t>(person)</w:t>
+        <w:t xml:space="preserve"> Comma APP Comma</w:t>
+      </w:r>
+    </w:p>
+    <w:p>
+      <w:pPr>
+        <w:pStyle w:val="ListParagraph"/>
+        <w:numPr>
+          <w:ilvl w:val="2"/>
+          <w:numId w:val="20"/>
+        </w:numPr>
+        <w:rPr>
+          <w:lang w:val="en-US"/>
+        </w:rPr>
+      </w:pPr>
+      <w:r>
+        <w:rPr>
+          <w:lang w:val="en-US"/>
+        </w:rPr>
+        <w:t>APP</w:t>
       </w:r>
       <w:r>
         <w:rPr>
@@ -7888,11 +8989,1170 @@
         </w:rPr>
         <w:t xml:space="preserve"> </w:t>
       </w:r>
+      <w:r>
+        <w:rPr>
+          <w:lang w:val="en-US"/>
+        </w:rPr>
+        <w:t>→</w:t>
+      </w:r>
+      <w:r>
+        <w:rPr>
+          <w:lang w:val="en-US"/>
+        </w:rPr>
+        <w:t xml:space="preserve"> </w:t>
+      </w:r>
+      <w:r>
+        <w:rPr>
+          <w:lang w:val="en-US"/>
+        </w:rPr>
+        <w:t>APP Comma APP</w:t>
+      </w:r>
+    </w:p>
+    <w:p>
+      <w:pPr>
+        <w:pStyle w:val="ListParagraph"/>
+        <w:numPr>
+          <w:ilvl w:val="2"/>
+          <w:numId w:val="20"/>
+        </w:numPr>
+        <w:rPr>
+          <w:lang w:val="en-US"/>
+        </w:rPr>
+      </w:pPr>
+      <w:r>
+        <w:rPr>
+          <w:lang w:val="en-US"/>
+        </w:rPr>
+        <w:t xml:space="preserve">APP </w:t>
+      </w:r>
+      <w:r>
+        <w:rPr>
+          <w:lang w:val="en-US"/>
+        </w:rPr>
+        <w:t>→</w:t>
+      </w:r>
+      <w:r>
+        <w:rPr>
+          <w:lang w:val="en-US"/>
+        </w:rPr>
+        <w:t xml:space="preserve"> </w:t>
+      </w:r>
+      <w:r>
+        <w:rPr>
+          <w:lang w:val="en-US"/>
+        </w:rPr>
+        <w:t>YEARSOLD</w:t>
+      </w:r>
+    </w:p>
+    <w:p>
+      <w:pPr>
+        <w:pStyle w:val="ListParagraph"/>
+        <w:numPr>
+          <w:ilvl w:val="2"/>
+          <w:numId w:val="20"/>
+        </w:numPr>
+        <w:rPr>
+          <w:lang w:val="en-US"/>
+        </w:rPr>
+      </w:pPr>
+      <w:r>
+        <w:rPr>
+          <w:lang w:val="en-US"/>
+        </w:rPr>
+        <w:t xml:space="preserve">APP </w:t>
+      </w:r>
+      <w:r>
+        <w:rPr>
+          <w:lang w:val="en-US"/>
+        </w:rPr>
+        <w:t>→</w:t>
+      </w:r>
+      <w:r>
+        <w:rPr>
+          <w:lang w:val="en-US"/>
+        </w:rPr>
+        <w:t xml:space="preserve"> </w:t>
+      </w:r>
+      <w:proofErr w:type="spellStart"/>
+      <w:r>
+        <w:rPr>
+          <w:lang w:val="en-US"/>
+        </w:rPr>
+        <w:t>Nnp</w:t>
+      </w:r>
+      <w:proofErr w:type="spellEnd"/>
+    </w:p>
+    <w:p>
+      <w:pPr>
+        <w:pStyle w:val="ListParagraph"/>
+        <w:numPr>
+          <w:ilvl w:val="2"/>
+          <w:numId w:val="20"/>
+        </w:numPr>
+        <w:rPr>
+          <w:lang w:val="en-US"/>
+        </w:rPr>
+      </w:pPr>
+      <w:r>
+        <w:rPr>
+          <w:lang w:val="en-US"/>
+        </w:rPr>
+        <w:t>APP</w:t>
+      </w:r>
+      <w:r>
+        <w:rPr>
+          <w:lang w:val="en-US"/>
+        </w:rPr>
+        <w:t xml:space="preserve"> </w:t>
+      </w:r>
+      <w:r>
+        <w:rPr>
+          <w:lang w:val="en-US"/>
+        </w:rPr>
+        <w:t>→</w:t>
+      </w:r>
+      <w:r>
+        <w:rPr>
+          <w:lang w:val="en-US"/>
+        </w:rPr>
+        <w:t xml:space="preserve"> RELCP </w:t>
+      </w:r>
+    </w:p>
+    <w:p>
+      <w:pPr>
+        <w:pStyle w:val="ListParagraph"/>
+        <w:numPr>
+          <w:ilvl w:val="2"/>
+          <w:numId w:val="20"/>
+        </w:numPr>
+        <w:rPr>
+          <w:lang w:val="en-US"/>
+        </w:rPr>
+      </w:pPr>
+      <w:r>
+        <w:rPr>
+          <w:lang w:val="en-US"/>
+        </w:rPr>
+        <w:t xml:space="preserve">APP </w:t>
+      </w:r>
+      <w:r>
+        <w:rPr>
+          <w:lang w:val="en-US"/>
+        </w:rPr>
+        <w:t>→</w:t>
+      </w:r>
+      <w:r>
+        <w:rPr>
+          <w:lang w:val="en-US"/>
+        </w:rPr>
+        <w:t xml:space="preserve"> </w:t>
+      </w:r>
+      <w:r>
+        <w:rPr>
+          <w:lang w:val="en-US"/>
+        </w:rPr>
+        <w:t>RELCT</w:t>
+      </w:r>
+    </w:p>
+    <w:p>
+      <w:pPr>
+        <w:pStyle w:val="ListParagraph"/>
+        <w:numPr>
+          <w:ilvl w:val="2"/>
+          <w:numId w:val="20"/>
+        </w:numPr>
+        <w:rPr>
+          <w:lang w:val="en-US"/>
+        </w:rPr>
+      </w:pPr>
+      <w:r>
+        <w:rPr>
+          <w:lang w:val="en-US"/>
+        </w:rPr>
+        <w:t>Comma</w:t>
+      </w:r>
+      <w:r>
+        <w:rPr>
+          <w:lang w:val="en-US"/>
+        </w:rPr>
+        <w:t xml:space="preserve"> </w:t>
+      </w:r>
       <w:proofErr w:type="gramStart"/>
       <w:r>
         <w:rPr>
           <w:lang w:val="en-US"/>
         </w:rPr>
+        <w:t>→</w:t>
+      </w:r>
+      <w:r>
+        <w:rPr>
+          <w:lang w:val="en-US"/>
+        </w:rPr>
+        <w:t xml:space="preserve"> ,</w:t>
+      </w:r>
+      <w:proofErr w:type="gramEnd"/>
+    </w:p>
+    <w:p>
+      <w:pPr>
+        <w:pStyle w:val="ListParagraph"/>
+        <w:numPr>
+          <w:ilvl w:val="2"/>
+          <w:numId w:val="20"/>
+        </w:numPr>
+        <w:rPr>
+          <w:lang w:val="en-US"/>
+        </w:rPr>
+      </w:pPr>
+      <w:r>
+        <w:rPr>
+          <w:lang w:val="en-US"/>
+        </w:rPr>
+        <w:t xml:space="preserve">YEARSOLD </w:t>
+      </w:r>
+      <w:r>
+        <w:rPr>
+          <w:lang w:val="en-US"/>
+        </w:rPr>
+        <w:t>→</w:t>
+      </w:r>
+      <w:r>
+        <w:rPr>
+          <w:lang w:val="en-US"/>
+        </w:rPr>
+        <w:t xml:space="preserve"> </w:t>
+      </w:r>
+      <w:r>
+        <w:rPr>
+          <w:lang w:val="en-US"/>
+        </w:rPr>
+        <w:t>Num years old</w:t>
+      </w:r>
+    </w:p>
+    <w:p>
+      <w:pPr>
+        <w:pStyle w:val="ListParagraph"/>
+        <w:numPr>
+          <w:ilvl w:val="2"/>
+          <w:numId w:val="20"/>
+        </w:numPr>
+        <w:rPr>
+          <w:lang w:val="en-US"/>
+        </w:rPr>
+      </w:pPr>
+      <w:r>
+        <w:rPr>
+          <w:lang w:val="en-US"/>
+        </w:rPr>
+        <w:t xml:space="preserve">Num </w:t>
+      </w:r>
+      <w:r>
+        <w:rPr>
+          <w:lang w:val="en-US"/>
+        </w:rPr>
+        <w:t>→</w:t>
+      </w:r>
+      <w:r>
+        <w:rPr>
+          <w:lang w:val="en-US"/>
+        </w:rPr>
+        <w:t xml:space="preserve"> </w:t>
+      </w:r>
+      <w:r>
+        <w:rPr>
+          <w:lang w:val="en-US"/>
+        </w:rPr>
+        <w:t>25</w:t>
+      </w:r>
+      <w:r>
+        <w:rPr>
+          <w:lang w:val="en-US"/>
+        </w:rPr>
+        <w:t xml:space="preserve"> | 59 | 18 | 72</w:t>
+      </w:r>
+    </w:p>
+    <w:p>
+      <w:pPr>
+        <w:pStyle w:val="ListParagraph"/>
+        <w:ind w:left="1080"/>
+        <w:rPr>
+          <w:lang w:val="en-US"/>
+        </w:rPr>
+      </w:pPr>
+      <w:r>
+        <w:rPr>
+          <w:lang w:val="en-US"/>
+        </w:rPr>
+        <w:t>Examples:</w:t>
+      </w:r>
+    </w:p>
+    <w:p>
+      <w:pPr>
+        <w:pStyle w:val="ListParagraph"/>
+        <w:ind w:left="1080"/>
+        <w:rPr>
+          <w:lang w:val="en-US"/>
+        </w:rPr>
+      </w:pPr>
+      <w:r>
+        <w:rPr>
+          <w:lang w:val="en-US"/>
+        </w:rPr>
+        <w:t>“</w:t>
+      </w:r>
+      <w:r>
+        <w:rPr>
+          <w:lang w:val="en-US"/>
+        </w:rPr>
+        <w:t xml:space="preserve">I wonder what </w:t>
+      </w:r>
+      <w:r>
+        <w:rPr>
+          <w:lang w:val="en-US"/>
+        </w:rPr>
+        <w:t>sandwich</w:t>
+      </w:r>
+      <w:r>
+        <w:rPr>
+          <w:lang w:val="en-US"/>
+        </w:rPr>
+        <w:t xml:space="preserve"> </w:t>
+      </w:r>
+      <w:proofErr w:type="gramStart"/>
+      <w:r>
+        <w:rPr>
+          <w:lang w:val="en-US"/>
+        </w:rPr>
+        <w:t>Sally</w:t>
+      </w:r>
+      <w:r>
+        <w:rPr>
+          <w:lang w:val="en-US"/>
+        </w:rPr>
+        <w:t xml:space="preserve"> </w:t>
+      </w:r>
+      <w:r>
+        <w:rPr>
+          <w:lang w:val="en-US"/>
+        </w:rPr>
+        <w:t>,</w:t>
+      </w:r>
+      <w:proofErr w:type="gramEnd"/>
+      <w:r>
+        <w:rPr>
+          <w:lang w:val="en-US"/>
+        </w:rPr>
+        <w:t xml:space="preserve"> 18 years old</w:t>
+      </w:r>
+      <w:r>
+        <w:rPr>
+          <w:lang w:val="en-US"/>
+        </w:rPr>
+        <w:t xml:space="preserve"> </w:t>
+      </w:r>
+      <w:r>
+        <w:rPr>
+          <w:lang w:val="en-US"/>
+        </w:rPr>
+        <w:t>, ate it with</w:t>
+      </w:r>
+      <w:r>
+        <w:rPr>
+          <w:lang w:val="en-US"/>
+        </w:rPr>
+        <w:t xml:space="preserve"> </w:t>
+      </w:r>
+      <w:r>
+        <w:rPr>
+          <w:lang w:val="en-US"/>
+        </w:rPr>
+        <w:t>.</w:t>
+      </w:r>
+      <w:r>
+        <w:rPr>
+          <w:lang w:val="en-US"/>
+        </w:rPr>
+        <w:t>”</w:t>
+      </w:r>
+    </w:p>
+    <w:p>
+      <w:pPr>
+        <w:pStyle w:val="ListParagraph"/>
+        <w:ind w:left="1080"/>
+        <w:rPr>
+          <w:lang w:val="en-US"/>
+        </w:rPr>
+      </w:pPr>
+      <w:r>
+        <w:rPr>
+          <w:lang w:val="en-US"/>
+        </w:rPr>
+        <w:t>“</w:t>
+      </w:r>
+      <w:r>
+        <w:rPr>
+          <w:lang w:val="en-US"/>
+        </w:rPr>
+        <w:t xml:space="preserve">Is it true that a chief of </w:t>
+      </w:r>
+      <w:proofErr w:type="gramStart"/>
+      <w:r>
+        <w:rPr>
+          <w:lang w:val="en-US"/>
+        </w:rPr>
+        <w:t>staff</w:t>
+      </w:r>
+      <w:r>
+        <w:rPr>
+          <w:lang w:val="en-US"/>
+        </w:rPr>
+        <w:t xml:space="preserve"> </w:t>
+      </w:r>
+      <w:r>
+        <w:rPr>
+          <w:lang w:val="en-US"/>
+        </w:rPr>
+        <w:t>,</w:t>
+      </w:r>
+      <w:proofErr w:type="gramEnd"/>
+      <w:r>
+        <w:rPr>
+          <w:lang w:val="en-US"/>
+        </w:rPr>
+        <w:t xml:space="preserve"> 59 years old</w:t>
+      </w:r>
+      <w:r>
+        <w:rPr>
+          <w:lang w:val="en-US"/>
+        </w:rPr>
+        <w:t xml:space="preserve"> </w:t>
+      </w:r>
+      <w:r>
+        <w:rPr>
+          <w:lang w:val="en-US"/>
+        </w:rPr>
+        <w:t>, is fine</w:t>
+      </w:r>
+      <w:r>
+        <w:rPr>
+          <w:lang w:val="en-US"/>
+        </w:rPr>
+        <w:t xml:space="preserve"> </w:t>
+      </w:r>
+      <w:r>
+        <w:rPr>
+          <w:lang w:val="en-US"/>
+        </w:rPr>
+        <w:t>?</w:t>
+      </w:r>
+      <w:r>
+        <w:rPr>
+          <w:lang w:val="en-US"/>
+        </w:rPr>
+        <w:t>”</w:t>
+      </w:r>
+    </w:p>
+    <w:p>
+      <w:pPr>
+        <w:pStyle w:val="ListParagraph"/>
+        <w:ind w:left="1080"/>
+        <w:rPr>
+          <w:lang w:val="en-US"/>
+        </w:rPr>
+      </w:pPr>
+    </w:p>
+    <w:p>
+      <w:pPr>
+        <w:pStyle w:val="ListParagraph"/>
+        <w:ind w:left="1080"/>
+        <w:rPr>
+          <w:u w:val="single"/>
+          <w:lang w:val="en-US"/>
+        </w:rPr>
+      </w:pPr>
+      <w:r>
+        <w:rPr>
+          <w:u w:val="single"/>
+          <w:lang w:val="en-US"/>
+        </w:rPr>
+        <w:lastRenderedPageBreak/>
+        <w:t>“a” vs. “an</w:t>
+      </w:r>
+      <w:r>
+        <w:rPr>
+          <w:u w:val="single"/>
+          <w:lang w:val="en-US"/>
+        </w:rPr>
+        <w:t>”</w:t>
+      </w:r>
+      <w:r>
+        <w:rPr>
+          <w:u w:val="single"/>
+          <w:lang w:val="en-US"/>
+        </w:rPr>
+        <w:t>:</w:t>
+      </w:r>
+    </w:p>
+    <w:p>
+      <w:pPr>
+        <w:pStyle w:val="ListParagraph"/>
+        <w:ind w:left="1080"/>
+        <w:rPr>
+          <w:lang w:val="en-US"/>
+        </w:rPr>
+      </w:pPr>
+      <w:r>
+        <w:rPr>
+          <w:lang w:val="en-US"/>
+        </w:rPr>
+        <w:t>We add some more voca</w:t>
+      </w:r>
+      <w:r>
+        <w:rPr>
+          <w:lang w:val="en-US"/>
+        </w:rPr>
+        <w:t xml:space="preserve">bulary </w:t>
+      </w:r>
+      <w:proofErr w:type="gramStart"/>
+      <w:r>
+        <w:rPr>
+          <w:lang w:val="en-US"/>
+        </w:rPr>
+        <w:t>words</w:t>
+      </w:r>
+      <w:proofErr w:type="gramEnd"/>
+      <w:r>
+        <w:rPr>
+          <w:lang w:val="en-US"/>
+        </w:rPr>
+        <w:t xml:space="preserve"> ends with vowels</w:t>
+      </w:r>
+      <w:r>
+        <w:rPr>
+          <w:lang w:val="en-US"/>
+        </w:rPr>
+        <w:t xml:space="preserve"> and changed “a” to “an” if its </w:t>
+      </w:r>
+      <w:r>
+        <w:rPr>
+          <w:lang w:val="en-US"/>
+        </w:rPr>
+        <w:t>before vowel. The new words:</w:t>
+      </w:r>
+    </w:p>
+    <w:p>
+      <w:pPr>
+        <w:pStyle w:val="ListParagraph"/>
+        <w:ind w:left="1080"/>
+        <w:rPr>
+          <w:lang w:val="en-IL"/>
+        </w:rPr>
+      </w:pPr>
+      <w:proofErr w:type="spellStart"/>
+      <w:r>
+        <w:rPr>
+          <w:lang w:val="en-IL"/>
+        </w:rPr>
+        <w:t>Nounp</w:t>
+      </w:r>
+      <w:proofErr w:type="spellEnd"/>
+      <w:r>
+        <w:rPr>
+          <w:lang w:val="en-IL"/>
+        </w:rPr>
+        <w:t xml:space="preserve"> </w:t>
+      </w:r>
+      <w:r>
+        <w:rPr>
+          <w:lang w:val="en-US"/>
+        </w:rPr>
+        <w:t>→</w:t>
+      </w:r>
+      <w:r>
+        <w:rPr>
+          <w:lang w:val="en-US"/>
+        </w:rPr>
+        <w:t xml:space="preserve"> a</w:t>
+      </w:r>
+      <w:proofErr w:type="spellStart"/>
+      <w:r>
+        <w:rPr>
+          <w:lang w:val="en-IL"/>
+        </w:rPr>
+        <w:t>mbassador</w:t>
+      </w:r>
+      <w:proofErr w:type="spellEnd"/>
+      <w:r>
+        <w:rPr>
+          <w:lang w:val="en-IL"/>
+        </w:rPr>
+        <w:t xml:space="preserve"> | </w:t>
+      </w:r>
+      <w:r>
+        <w:rPr>
+          <w:lang w:val="en-IL"/>
+        </w:rPr>
+        <w:t>officer</w:t>
+      </w:r>
+      <w:r>
+        <w:rPr>
+          <w:lang w:val="en-IL"/>
+        </w:rPr>
+        <w:t xml:space="preserve"> | </w:t>
+      </w:r>
+      <w:r>
+        <w:rPr>
+          <w:lang w:val="en-IL"/>
+        </w:rPr>
+        <w:t>apple</w:t>
+      </w:r>
+      <w:r>
+        <w:rPr>
+          <w:lang w:val="en-IL"/>
+        </w:rPr>
+        <w:t xml:space="preserve"> | </w:t>
+      </w:r>
+      <w:r>
+        <w:rPr>
+          <w:lang w:val="en-IL"/>
+        </w:rPr>
+        <w:t>umbrella</w:t>
+      </w:r>
+      <w:r>
+        <w:rPr>
+          <w:lang w:val="en-IL"/>
+        </w:rPr>
+        <w:t xml:space="preserve"> | </w:t>
+      </w:r>
+      <w:r>
+        <w:rPr>
+          <w:lang w:val="en-IL"/>
+        </w:rPr>
+        <w:t xml:space="preserve">ice cream   </w:t>
+      </w:r>
+    </w:p>
+    <w:p>
+      <w:pPr>
+        <w:pStyle w:val="ListParagraph"/>
+        <w:ind w:left="1080"/>
+        <w:rPr>
+          <w:lang w:val="en-US"/>
+        </w:rPr>
+      </w:pPr>
+      <w:r>
+        <w:rPr>
+          <w:lang w:val="en-US"/>
+        </w:rPr>
+        <w:t xml:space="preserve">Adj </w:t>
+      </w:r>
+      <w:r>
+        <w:rPr>
+          <w:lang w:val="en-US"/>
+        </w:rPr>
+        <w:t>→</w:t>
+      </w:r>
+      <w:r>
+        <w:rPr>
+          <w:lang w:val="en-US"/>
+        </w:rPr>
+        <w:t xml:space="preserve"> </w:t>
+      </w:r>
+      <w:r>
+        <w:rPr>
+          <w:lang w:val="en-US"/>
+        </w:rPr>
+        <w:t>elegant</w:t>
+      </w:r>
+      <w:r>
+        <w:rPr>
+          <w:lang w:val="en-US"/>
+        </w:rPr>
+        <w:t xml:space="preserve"> | </w:t>
+      </w:r>
+      <w:r>
+        <w:rPr>
+          <w:lang w:val="en-US"/>
+        </w:rPr>
+        <w:t>angry</w:t>
+      </w:r>
+    </w:p>
+    <w:p>
+      <w:pPr>
+        <w:pStyle w:val="ListParagraph"/>
+        <w:ind w:left="1080"/>
+        <w:rPr>
+          <w:lang w:val="en-US"/>
+        </w:rPr>
+      </w:pPr>
+      <w:r>
+        <w:rPr>
+          <w:lang w:val="en-US"/>
+        </w:rPr>
+        <w:t>Examples:</w:t>
+      </w:r>
+    </w:p>
+    <w:p>
+      <w:pPr>
+        <w:pStyle w:val="ListParagraph"/>
+        <w:ind w:left="1080"/>
+        <w:rPr>
+          <w:lang w:val="en-US"/>
+        </w:rPr>
+      </w:pPr>
+      <w:r>
+        <w:rPr>
+          <w:lang w:val="en-US"/>
+        </w:rPr>
+        <w:t>“</w:t>
+      </w:r>
+      <w:r>
+        <w:rPr>
+          <w:lang w:val="en-US"/>
+        </w:rPr>
+        <w:t xml:space="preserve">An officer </w:t>
+      </w:r>
+      <w:proofErr w:type="gramStart"/>
+      <w:r>
+        <w:rPr>
+          <w:lang w:val="en-US"/>
+        </w:rPr>
+        <w:t>sighed</w:t>
+      </w:r>
+      <w:r>
+        <w:rPr>
+          <w:lang w:val="en-US"/>
+        </w:rPr>
+        <w:t xml:space="preserve"> </w:t>
+      </w:r>
+      <w:r>
+        <w:rPr>
+          <w:lang w:val="en-US"/>
+        </w:rPr>
+        <w:t>.</w:t>
+      </w:r>
+      <w:proofErr w:type="gramEnd"/>
+      <w:r>
+        <w:rPr>
+          <w:lang w:val="en-US"/>
+        </w:rPr>
+        <w:t>”</w:t>
+      </w:r>
+    </w:p>
+    <w:p>
+      <w:pPr>
+        <w:pStyle w:val="ListParagraph"/>
+        <w:ind w:left="1080"/>
+        <w:rPr>
+          <w:lang w:val="en-US"/>
+        </w:rPr>
+      </w:pPr>
+      <w:r>
+        <w:rPr>
+          <w:lang w:val="en-US"/>
+        </w:rPr>
+        <w:t>“</w:t>
+      </w:r>
+      <w:r>
+        <w:rPr>
+          <w:lang w:val="en-US"/>
+        </w:rPr>
+        <w:t xml:space="preserve">A perplexed </w:t>
+      </w:r>
+      <w:proofErr w:type="gramStart"/>
+      <w:r>
+        <w:rPr>
+          <w:lang w:val="en-US"/>
+        </w:rPr>
+        <w:t>officer</w:t>
+      </w:r>
+      <w:r>
+        <w:rPr>
+          <w:lang w:val="en-US"/>
+        </w:rPr>
+        <w:t xml:space="preserve"> </w:t>
+      </w:r>
+      <w:r>
+        <w:rPr>
+          <w:lang w:val="en-US"/>
+        </w:rPr>
+        <w:t>,</w:t>
+      </w:r>
+      <w:proofErr w:type="gramEnd"/>
+      <w:r>
+        <w:rPr>
+          <w:lang w:val="en-US"/>
+        </w:rPr>
+        <w:t xml:space="preserve"> Sally</w:t>
+      </w:r>
+      <w:r>
+        <w:rPr>
+          <w:lang w:val="en-US"/>
+        </w:rPr>
+        <w:t xml:space="preserve"> </w:t>
+      </w:r>
+      <w:r>
+        <w:rPr>
+          <w:lang w:val="en-US"/>
+        </w:rPr>
+        <w:t>, is a</w:t>
+      </w:r>
+      <w:r>
+        <w:rPr>
+          <w:lang w:val="en-US"/>
+        </w:rPr>
+        <w:t>n</w:t>
+      </w:r>
+      <w:r>
+        <w:rPr>
+          <w:lang w:val="en-US"/>
+        </w:rPr>
+        <w:t xml:space="preserve"> </w:t>
+      </w:r>
+      <w:r>
+        <w:rPr>
+          <w:lang w:val="en-US"/>
+        </w:rPr>
+        <w:t>umbrella</w:t>
+      </w:r>
+      <w:r>
+        <w:rPr>
+          <w:lang w:val="en-US"/>
+        </w:rPr>
+        <w:t xml:space="preserve"> </w:t>
+      </w:r>
+      <w:r>
+        <w:rPr>
+          <w:lang w:val="en-US"/>
+        </w:rPr>
+        <w:t>.</w:t>
+      </w:r>
+      <w:r>
+        <w:rPr>
+          <w:lang w:val="en-US"/>
+        </w:rPr>
+        <w:t xml:space="preserve"> ”</w:t>
+      </w:r>
+    </w:p>
+    <w:p>
+      <w:pPr>
+        <w:pStyle w:val="ListParagraph"/>
+        <w:ind w:left="1080"/>
+        <w:rPr>
+          <w:lang w:val="en-US"/>
+        </w:rPr>
+      </w:pPr>
+    </w:p>
+    <w:p>
+      <w:pPr>
+        <w:pStyle w:val="ListParagraph"/>
+        <w:ind w:left="1080"/>
+        <w:rPr>
+          <w:u w:val="single"/>
+          <w:lang w:val="en-US"/>
+        </w:rPr>
+      </w:pPr>
+      <w:r>
+        <w:rPr>
+          <w:u w:val="single"/>
+          <w:lang w:val="en-US"/>
+        </w:rPr>
+        <w:t>Beautification:</w:t>
+      </w:r>
+    </w:p>
+    <w:p>
+      <w:pPr>
+        <w:pStyle w:val="ListParagraph"/>
+        <w:ind w:left="1080"/>
+        <w:rPr>
+          <w:lang w:val="en-US"/>
+        </w:rPr>
+      </w:pPr>
+      <w:r>
+        <w:rPr>
+          <w:lang w:val="en-US"/>
+        </w:rPr>
+        <w:t>Another step in our post-process is</w:t>
+      </w:r>
+      <w:r>
+        <w:rPr>
+          <w:lang w:val="en-US"/>
+        </w:rPr>
+        <w:t xml:space="preserve"> improving the </w:t>
+      </w:r>
+      <w:r>
+        <w:rPr>
+          <w:lang w:val="en-US"/>
+        </w:rPr>
+        <w:t>visibility of the sentence</w:t>
+      </w:r>
+      <w:r>
+        <w:rPr>
+          <w:lang w:val="en-US"/>
+        </w:rPr>
+        <w:t xml:space="preserve"> and making it </w:t>
+      </w:r>
+      <w:proofErr w:type="gramStart"/>
+      <w:r>
+        <w:rPr>
+          <w:lang w:val="en-US"/>
+        </w:rPr>
+        <w:t>to appear</w:t>
+      </w:r>
+      <w:proofErr w:type="gramEnd"/>
+      <w:r>
+        <w:rPr>
+          <w:lang w:val="en-US"/>
+        </w:rPr>
+        <w:t xml:space="preserve"> more natural without unn</w:t>
+      </w:r>
+      <w:r>
+        <w:rPr>
+          <w:lang w:val="en-US"/>
+        </w:rPr>
+        <w:t>ecessary whitespace and such</w:t>
+      </w:r>
+      <w:r>
+        <w:rPr>
+          <w:lang w:val="en-US"/>
+        </w:rPr>
+        <w:t>.</w:t>
+      </w:r>
+    </w:p>
+    <w:p>
+      <w:pPr>
+        <w:pStyle w:val="ListParagraph"/>
+        <w:ind w:left="1080"/>
+        <w:rPr>
+          <w:lang w:val="en-US"/>
+        </w:rPr>
+      </w:pPr>
+      <w:r>
+        <w:rPr>
+          <w:lang w:val="en-US"/>
+        </w:rPr>
+        <w:t xml:space="preserve">For example: </w:t>
+      </w:r>
+      <w:r>
+        <w:rPr>
+          <w:lang w:val="en-US"/>
+        </w:rPr>
+        <w:t>removing leading and trailing whitespaces</w:t>
+      </w:r>
+      <w:r>
+        <w:rPr>
+          <w:lang w:val="en-US"/>
+        </w:rPr>
+        <w:t xml:space="preserve"> (before and after </w:t>
+      </w:r>
+      <w:r>
+        <w:rPr>
+          <w:lang w:val="en-US"/>
+        </w:rPr>
+        <w:t xml:space="preserve">“.”, </w:t>
+      </w:r>
+      <w:proofErr w:type="gramStart"/>
+      <w:r>
+        <w:rPr>
+          <w:lang w:val="en-US"/>
+        </w:rPr>
+        <w:t xml:space="preserve">“?” </w:t>
+      </w:r>
+      <w:r>
+        <w:rPr>
+          <w:lang w:val="en-US"/>
+        </w:rPr>
+        <w:t>,</w:t>
+      </w:r>
+      <w:proofErr w:type="gramEnd"/>
+      <w:r>
+        <w:rPr>
+          <w:lang w:val="en-US"/>
+        </w:rPr>
+        <w:t xml:space="preserve"> </w:t>
+      </w:r>
+      <w:r>
+        <w:rPr>
+          <w:lang w:val="en-US"/>
+        </w:rPr>
+        <w:t>“!”</w:t>
+      </w:r>
+      <w:r>
+        <w:rPr>
+          <w:lang w:val="en-US"/>
+        </w:rPr>
+        <w:t>, or ‘”’</w:t>
+      </w:r>
+      <w:r>
+        <w:rPr>
+          <w:lang w:val="en-US"/>
+        </w:rPr>
+        <w:t>)</w:t>
+      </w:r>
+      <w:r>
+        <w:rPr>
+          <w:lang w:val="en-US"/>
+        </w:rPr>
+        <w:t xml:space="preserve"> and </w:t>
+      </w:r>
+      <w:r>
+        <w:rPr>
+          <w:lang w:val="en-US"/>
+        </w:rPr>
+        <w:t xml:space="preserve">removing </w:t>
+      </w:r>
+      <w:r>
+        <w:rPr>
+          <w:lang w:val="en-US"/>
+        </w:rPr>
+        <w:t xml:space="preserve">whitespaces </w:t>
+      </w:r>
+      <w:r>
+        <w:rPr>
+          <w:lang w:val="en-US"/>
+        </w:rPr>
+        <w:t>before commas</w:t>
+      </w:r>
+      <w:r>
+        <w:rPr>
+          <w:lang w:val="en-US"/>
+        </w:rPr>
+        <w:t>.</w:t>
+      </w:r>
+    </w:p>
+    <w:p>
+      <w:pPr>
+        <w:pStyle w:val="ListParagraph"/>
+        <w:ind w:left="1080"/>
+        <w:rPr>
+          <w:lang w:val="en-US"/>
+        </w:rPr>
+      </w:pPr>
+      <w:r>
+        <w:rPr>
+          <w:lang w:val="en-US"/>
+        </w:rPr>
+        <w:t>Examples:</w:t>
+      </w:r>
+    </w:p>
+    <w:p>
+      <w:pPr>
+        <w:pStyle w:val="ListParagraph"/>
+        <w:ind w:left="1080"/>
+        <w:rPr>
+          <w:lang w:val="en-US"/>
+        </w:rPr>
+      </w:pPr>
+      <w:r>
+        <w:rPr>
+          <w:lang w:val="en-US"/>
+        </w:rPr>
+        <w:t>“</w:t>
+      </w:r>
+      <w:r>
+        <w:rPr>
+          <w:lang w:val="en-US"/>
+        </w:rPr>
+        <w:t>An officer, Sally, 18 years old, is an umbrella.</w:t>
+      </w:r>
+      <w:r>
+        <w:rPr>
+          <w:lang w:val="en-US"/>
+        </w:rPr>
+        <w:t>”</w:t>
+      </w:r>
+    </w:p>
+    <w:p>
+      <w:pPr>
+        <w:pStyle w:val="ListParagraph"/>
+        <w:ind w:left="1080"/>
+        <w:rPr>
+          <w:lang w:val="en-US"/>
+        </w:rPr>
+      </w:pPr>
+      <w:r>
+        <w:rPr>
+          <w:lang w:val="en-US"/>
+        </w:rPr>
+        <w:t>“</w:t>
+      </w:r>
+      <w:r>
+        <w:rPr>
+          <w:lang w:val="en-US"/>
+        </w:rPr>
+        <w:t>Is it true that Sally, 72 years old, who ate, understood an elegant officer, 72 years old?</w:t>
+      </w:r>
+      <w:r>
+        <w:rPr>
+          <w:lang w:val="en-US"/>
+        </w:rPr>
+        <w:t>”</w:t>
+      </w:r>
+    </w:p>
+    <w:p>
+      <w:pPr>
+        <w:pStyle w:val="ListParagraph"/>
+        <w:ind w:left="1080"/>
+        <w:rPr>
+          <w:lang w:val="en-US"/>
+        </w:rPr>
+      </w:pPr>
+    </w:p>
+    <w:p>
+      <w:pPr>
+        <w:pStyle w:val="Subtitle"/>
+        <w:numPr>
+          <w:ilvl w:val="0"/>
+          <w:numId w:val="20"/>
+        </w:numPr>
+        <w:rPr>
+          <w:lang w:val="en-US"/>
+        </w:rPr>
+      </w:pPr>
+      <w:r>
+        <w:rPr>
+          <w:lang w:val="en-US"/>
+        </w:rPr>
+        <w:t>Quotes</w:t>
+      </w:r>
+    </w:p>
+    <w:p>
+      <w:pPr>
+        <w:pStyle w:val="ListParagraph"/>
+        <w:ind w:left="1080"/>
+        <w:rPr>
+          <w:lang w:val="en-US"/>
+        </w:rPr>
+      </w:pPr>
+      <w:r>
+        <w:rPr>
+          <w:lang w:val="en-US"/>
+        </w:rPr>
+        <w:t>(</w:t>
+      </w:r>
+      <w:r>
+        <w:rPr>
+          <w:lang w:val="en-US"/>
+        </w:rPr>
+        <w:t xml:space="preserve">S”, </w:t>
+      </w:r>
+      <w:proofErr w:type="spellStart"/>
+      <w:r>
+        <w:rPr>
+          <w:lang w:val="en-US"/>
+        </w:rPr>
+        <w:t>Nnp</w:t>
+      </w:r>
+      <w:proofErr w:type="spellEnd"/>
+      <w:r>
+        <w:rPr>
+          <w:lang w:val="en-US"/>
+        </w:rPr>
+        <w:t xml:space="preserve">/he/she(person) </w:t>
+      </w:r>
+      <w:proofErr w:type="gramStart"/>
+      <w:r>
+        <w:rPr>
+          <w:lang w:val="en-US"/>
+        </w:rPr>
         <w:t>said .</w:t>
       </w:r>
       <w:proofErr w:type="gramEnd"/>
@@ -7902,6 +10162,24 @@
         </w:rPr>
         <w:t>)</w:t>
       </w:r>
+    </w:p>
+    <w:p>
+      <w:pPr>
+        <w:pStyle w:val="ListParagraph"/>
+        <w:ind w:left="1080"/>
+        <w:rPr>
+          <w:lang w:val="en-US"/>
+        </w:rPr>
+      </w:pPr>
+    </w:p>
+    <w:p>
+      <w:pPr>
+        <w:pStyle w:val="ListParagraph"/>
+        <w:ind w:left="1080"/>
+        <w:rPr>
+          <w:lang w:val="en-US"/>
+        </w:rPr>
+      </w:pPr>
     </w:p>
     <w:p>
       <w:pPr>
@@ -8194,6 +10472,95 @@
     </w:lvl>
   </w:abstractNum>
   <w:abstractNum w:abstractNumId="2" w15:restartNumberingAfterBreak="0">
+    <w:nsid w:val="100D706D"/>
+    <w:multiLevelType w:val="hybridMultilevel"/>
+    <w:tmpl w:val="82D6DAB8"/>
+    <w:lvl w:ilvl="0" w:tplc="FFBA50AE">
+      <w:start w:val="1"/>
+      <w:numFmt w:val="lowerLetter"/>
+      <w:lvlText w:val="(%1)"/>
+      <w:lvlJc w:val="left"/>
+      <w:pPr>
+        <w:ind w:left="1080" w:hanging="720"/>
+      </w:pPr>
+      <w:rPr>
+        <w:rFonts w:hint="default"/>
+      </w:rPr>
+    </w:lvl>
+    <w:lvl w:ilvl="1" w:tplc="20000019" w:tentative="1">
+      <w:start w:val="1"/>
+      <w:numFmt w:val="lowerLetter"/>
+      <w:lvlText w:val="%2."/>
+      <w:lvlJc w:val="left"/>
+      <w:pPr>
+        <w:ind w:left="1440" w:hanging="360"/>
+      </w:pPr>
+    </w:lvl>
+    <w:lvl w:ilvl="2" w:tplc="2000001B" w:tentative="1">
+      <w:start w:val="1"/>
+      <w:numFmt w:val="lowerRoman"/>
+      <w:lvlText w:val="%3."/>
+      <w:lvlJc w:val="right"/>
+      <w:pPr>
+        <w:ind w:left="2160" w:hanging="180"/>
+      </w:pPr>
+    </w:lvl>
+    <w:lvl w:ilvl="3" w:tplc="2000000F" w:tentative="1">
+      <w:start w:val="1"/>
+      <w:numFmt w:val="decimal"/>
+      <w:lvlText w:val="%4."/>
+      <w:lvlJc w:val="left"/>
+      <w:pPr>
+        <w:ind w:left="2880" w:hanging="360"/>
+      </w:pPr>
+    </w:lvl>
+    <w:lvl w:ilvl="4" w:tplc="20000019" w:tentative="1">
+      <w:start w:val="1"/>
+      <w:numFmt w:val="lowerLetter"/>
+      <w:lvlText w:val="%5."/>
+      <w:lvlJc w:val="left"/>
+      <w:pPr>
+        <w:ind w:left="3600" w:hanging="360"/>
+      </w:pPr>
+    </w:lvl>
+    <w:lvl w:ilvl="5" w:tplc="2000001B" w:tentative="1">
+      <w:start w:val="1"/>
+      <w:numFmt w:val="lowerRoman"/>
+      <w:lvlText w:val="%6."/>
+      <w:lvlJc w:val="right"/>
+      <w:pPr>
+        <w:ind w:left="4320" w:hanging="180"/>
+      </w:pPr>
+    </w:lvl>
+    <w:lvl w:ilvl="6" w:tplc="2000000F" w:tentative="1">
+      <w:start w:val="1"/>
+      <w:numFmt w:val="decimal"/>
+      <w:lvlText w:val="%7."/>
+      <w:lvlJc w:val="left"/>
+      <w:pPr>
+        <w:ind w:left="5040" w:hanging="360"/>
+      </w:pPr>
+    </w:lvl>
+    <w:lvl w:ilvl="7" w:tplc="20000019" w:tentative="1">
+      <w:start w:val="1"/>
+      <w:numFmt w:val="lowerLetter"/>
+      <w:lvlText w:val="%8."/>
+      <w:lvlJc w:val="left"/>
+      <w:pPr>
+        <w:ind w:left="5760" w:hanging="360"/>
+      </w:pPr>
+    </w:lvl>
+    <w:lvl w:ilvl="8" w:tplc="2000001B" w:tentative="1">
+      <w:start w:val="1"/>
+      <w:numFmt w:val="lowerRoman"/>
+      <w:lvlText w:val="%9."/>
+      <w:lvlJc w:val="right"/>
+      <w:pPr>
+        <w:ind w:left="6480" w:hanging="180"/>
+      </w:pPr>
+    </w:lvl>
+  </w:abstractNum>
+  <w:abstractNum w:abstractNumId="3" w15:restartNumberingAfterBreak="0">
     <w:nsid w:val="369D5CBB"/>
     <w:multiLevelType w:val="hybridMultilevel"/>
     <w:tmpl w:val="706678BA"/>
@@ -8306,7 +10673,7 @@
       </w:rPr>
     </w:lvl>
   </w:abstractNum>
-  <w:abstractNum w:abstractNumId="3" w15:restartNumberingAfterBreak="0">
+  <w:abstractNum w:abstractNumId="4" w15:restartNumberingAfterBreak="0">
     <w:nsid w:val="37376CEB"/>
     <w:multiLevelType w:val="hybridMultilevel"/>
     <w:tmpl w:val="7EA28D82"/>
@@ -8395,7 +10762,7 @@
       </w:pPr>
     </w:lvl>
   </w:abstractNum>
-  <w:abstractNum w:abstractNumId="4" w15:restartNumberingAfterBreak="0">
+  <w:abstractNum w:abstractNumId="5" w15:restartNumberingAfterBreak="0">
     <w:nsid w:val="3AED51A6"/>
     <w:multiLevelType w:val="hybridMultilevel"/>
     <w:tmpl w:val="2000E362"/>
@@ -8481,7 +10848,7 @@
       </w:pPr>
     </w:lvl>
   </w:abstractNum>
-  <w:abstractNum w:abstractNumId="5" w15:restartNumberingAfterBreak="0">
+  <w:abstractNum w:abstractNumId="6" w15:restartNumberingAfterBreak="0">
     <w:nsid w:val="3E017C1E"/>
     <w:multiLevelType w:val="hybridMultilevel"/>
     <w:tmpl w:val="5C06B312"/>
@@ -8570,7 +10937,7 @@
       </w:pPr>
     </w:lvl>
   </w:abstractNum>
-  <w:abstractNum w:abstractNumId="6" w15:restartNumberingAfterBreak="0">
+  <w:abstractNum w:abstractNumId="7" w15:restartNumberingAfterBreak="0">
     <w:nsid w:val="411D3406"/>
     <w:multiLevelType w:val="hybridMultilevel"/>
     <w:tmpl w:val="2A7ADEDE"/>
@@ -8659,7 +11026,7 @@
       </w:pPr>
     </w:lvl>
   </w:abstractNum>
-  <w:abstractNum w:abstractNumId="7" w15:restartNumberingAfterBreak="0">
+  <w:abstractNum w:abstractNumId="8" w15:restartNumberingAfterBreak="0">
     <w:nsid w:val="42FC0333"/>
     <w:multiLevelType w:val="hybridMultilevel"/>
     <w:tmpl w:val="F2B46D5E"/>
@@ -8748,7 +11115,96 @@
       </w:pPr>
     </w:lvl>
   </w:abstractNum>
-  <w:abstractNum w:abstractNumId="8" w15:restartNumberingAfterBreak="0">
+  <w:abstractNum w:abstractNumId="9" w15:restartNumberingAfterBreak="0">
+    <w:nsid w:val="43B827CF"/>
+    <w:multiLevelType w:val="hybridMultilevel"/>
+    <w:tmpl w:val="1F823DA8"/>
+    <w:lvl w:ilvl="0" w:tplc="6438143E">
+      <w:start w:val="1"/>
+      <w:numFmt w:val="lowerLetter"/>
+      <w:lvlText w:val="(%1)"/>
+      <w:lvlJc w:val="left"/>
+      <w:pPr>
+        <w:ind w:left="730" w:hanging="370"/>
+      </w:pPr>
+      <w:rPr>
+        <w:rFonts w:hint="default"/>
+      </w:rPr>
+    </w:lvl>
+    <w:lvl w:ilvl="1" w:tplc="20000019">
+      <w:start w:val="1"/>
+      <w:numFmt w:val="lowerLetter"/>
+      <w:lvlText w:val="%2."/>
+      <w:lvlJc w:val="left"/>
+      <w:pPr>
+        <w:ind w:left="1440" w:hanging="360"/>
+      </w:pPr>
+    </w:lvl>
+    <w:lvl w:ilvl="2" w:tplc="2000000F">
+      <w:start w:val="1"/>
+      <w:numFmt w:val="decimal"/>
+      <w:lvlText w:val="%3."/>
+      <w:lvlJc w:val="left"/>
+      <w:pPr>
+        <w:ind w:left="2340" w:hanging="360"/>
+      </w:pPr>
+    </w:lvl>
+    <w:lvl w:ilvl="3" w:tplc="2000000F" w:tentative="1">
+      <w:start w:val="1"/>
+      <w:numFmt w:val="decimal"/>
+      <w:lvlText w:val="%4."/>
+      <w:lvlJc w:val="left"/>
+      <w:pPr>
+        <w:ind w:left="2880" w:hanging="360"/>
+      </w:pPr>
+    </w:lvl>
+    <w:lvl w:ilvl="4" w:tplc="20000019" w:tentative="1">
+      <w:start w:val="1"/>
+      <w:numFmt w:val="lowerLetter"/>
+      <w:lvlText w:val="%5."/>
+      <w:lvlJc w:val="left"/>
+      <w:pPr>
+        <w:ind w:left="3600" w:hanging="360"/>
+      </w:pPr>
+    </w:lvl>
+    <w:lvl w:ilvl="5" w:tplc="2000001B" w:tentative="1">
+      <w:start w:val="1"/>
+      <w:numFmt w:val="lowerRoman"/>
+      <w:lvlText w:val="%6."/>
+      <w:lvlJc w:val="right"/>
+      <w:pPr>
+        <w:ind w:left="4320" w:hanging="180"/>
+      </w:pPr>
+    </w:lvl>
+    <w:lvl w:ilvl="6" w:tplc="2000000F" w:tentative="1">
+      <w:start w:val="1"/>
+      <w:numFmt w:val="decimal"/>
+      <w:lvlText w:val="%7."/>
+      <w:lvlJc w:val="left"/>
+      <w:pPr>
+        <w:ind w:left="5040" w:hanging="360"/>
+      </w:pPr>
+    </w:lvl>
+    <w:lvl w:ilvl="7" w:tplc="20000019" w:tentative="1">
+      <w:start w:val="1"/>
+      <w:numFmt w:val="lowerLetter"/>
+      <w:lvlText w:val="%8."/>
+      <w:lvlJc w:val="left"/>
+      <w:pPr>
+        <w:ind w:left="5760" w:hanging="360"/>
+      </w:pPr>
+    </w:lvl>
+    <w:lvl w:ilvl="8" w:tplc="2000001B" w:tentative="1">
+      <w:start w:val="1"/>
+      <w:numFmt w:val="lowerRoman"/>
+      <w:lvlText w:val="%9."/>
+      <w:lvlJc w:val="right"/>
+      <w:pPr>
+        <w:ind w:left="6480" w:hanging="180"/>
+      </w:pPr>
+    </w:lvl>
+  </w:abstractNum>
+  <w:abstractNum w:abstractNumId="10" w15:restartNumberingAfterBreak="0">
     <w:nsid w:val="43D3261C"/>
     <w:multiLevelType w:val="hybridMultilevel"/>
     <w:tmpl w:val="128CD9A6"/>
@@ -8837,7 +11293,7 @@
       </w:pPr>
     </w:lvl>
   </w:abstractNum>
-  <w:abstractNum w:abstractNumId="9" w15:restartNumberingAfterBreak="0">
+  <w:abstractNum w:abstractNumId="11" w15:restartNumberingAfterBreak="0">
     <w:nsid w:val="470F43EC"/>
     <w:multiLevelType w:val="hybridMultilevel"/>
     <w:tmpl w:val="85D01AE4"/>
@@ -8926,7 +11382,7 @@
       </w:pPr>
     </w:lvl>
   </w:abstractNum>
-  <w:abstractNum w:abstractNumId="10" w15:restartNumberingAfterBreak="0">
+  <w:abstractNum w:abstractNumId="12" w15:restartNumberingAfterBreak="0">
     <w:nsid w:val="4B454A0C"/>
     <w:multiLevelType w:val="multilevel"/>
     <w:tmpl w:val="F2DCA9CC"/>
@@ -9039,7 +11495,7 @@
       </w:rPr>
     </w:lvl>
   </w:abstractNum>
-  <w:abstractNum w:abstractNumId="11" w15:restartNumberingAfterBreak="0">
+  <w:abstractNum w:abstractNumId="13" w15:restartNumberingAfterBreak="0">
     <w:nsid w:val="503A75F0"/>
     <w:multiLevelType w:val="hybridMultilevel"/>
     <w:tmpl w:val="7CA8CAE4"/>
@@ -9128,7 +11584,7 @@
       </w:pPr>
     </w:lvl>
   </w:abstractNum>
-  <w:abstractNum w:abstractNumId="12" w15:restartNumberingAfterBreak="0">
+  <w:abstractNum w:abstractNumId="14" w15:restartNumberingAfterBreak="0">
     <w:nsid w:val="59677D3B"/>
     <w:multiLevelType w:val="multilevel"/>
     <w:tmpl w:val="07E416D2"/>
@@ -9241,7 +11697,7 @@
       </w:rPr>
     </w:lvl>
   </w:abstractNum>
-  <w:abstractNum w:abstractNumId="13" w15:restartNumberingAfterBreak="0">
+  <w:abstractNum w:abstractNumId="15" w15:restartNumberingAfterBreak="0">
     <w:nsid w:val="636D1A6E"/>
     <w:multiLevelType w:val="hybridMultilevel"/>
     <w:tmpl w:val="4B24FC72"/>
@@ -9354,7 +11810,7 @@
       </w:rPr>
     </w:lvl>
   </w:abstractNum>
-  <w:abstractNum w:abstractNumId="14" w15:restartNumberingAfterBreak="0">
+  <w:abstractNum w:abstractNumId="16" w15:restartNumberingAfterBreak="0">
     <w:nsid w:val="694F4667"/>
     <w:multiLevelType w:val="hybridMultilevel"/>
     <w:tmpl w:val="1450A69A"/>
@@ -9444,7 +11900,7 @@
       </w:pPr>
     </w:lvl>
   </w:abstractNum>
-  <w:abstractNum w:abstractNumId="15" w15:restartNumberingAfterBreak="0">
+  <w:abstractNum w:abstractNumId="17" w15:restartNumberingAfterBreak="0">
     <w:nsid w:val="6BCF2212"/>
     <w:multiLevelType w:val="hybridMultilevel"/>
     <w:tmpl w:val="77100284"/>
@@ -9530,7 +11986,7 @@
       </w:pPr>
     </w:lvl>
   </w:abstractNum>
-  <w:abstractNum w:abstractNumId="16" w15:restartNumberingAfterBreak="0">
+  <w:abstractNum w:abstractNumId="18" w15:restartNumberingAfterBreak="0">
     <w:nsid w:val="6C6C418C"/>
     <w:multiLevelType w:val="hybridMultilevel"/>
     <w:tmpl w:val="0DA61BB0"/>
@@ -9619,7 +12075,7 @@
       </w:pPr>
     </w:lvl>
   </w:abstractNum>
-  <w:abstractNum w:abstractNumId="17" w15:restartNumberingAfterBreak="0">
+  <w:abstractNum w:abstractNumId="19" w15:restartNumberingAfterBreak="0">
     <w:nsid w:val="6CA42701"/>
     <w:multiLevelType w:val="hybridMultilevel"/>
     <w:tmpl w:val="FB4E7D4C"/>
@@ -9709,58 +12165,64 @@
     </w:lvl>
   </w:abstractNum>
   <w:num w:numId="1" w16cid:durableId="627050575">
-    <w:abstractNumId w:val="15"/>
+    <w:abstractNumId w:val="17"/>
   </w:num>
   <w:num w:numId="2" w16cid:durableId="2101175727">
-    <w:abstractNumId w:val="5"/>
+    <w:abstractNumId w:val="6"/>
   </w:num>
   <w:num w:numId="3" w16cid:durableId="1237786852">
-    <w:abstractNumId w:val="6"/>
+    <w:abstractNumId w:val="7"/>
   </w:num>
   <w:num w:numId="4" w16cid:durableId="1481075942">
-    <w:abstractNumId w:val="8"/>
+    <w:abstractNumId w:val="10"/>
   </w:num>
   <w:num w:numId="5" w16cid:durableId="2026596345">
-    <w:abstractNumId w:val="16"/>
+    <w:abstractNumId w:val="18"/>
   </w:num>
   <w:num w:numId="6" w16cid:durableId="1053772540">
-    <w:abstractNumId w:val="10"/>
+    <w:abstractNumId w:val="12"/>
   </w:num>
   <w:num w:numId="7" w16cid:durableId="1447771067">
-    <w:abstractNumId w:val="9"/>
+    <w:abstractNumId w:val="11"/>
   </w:num>
   <w:num w:numId="8" w16cid:durableId="2114519428">
-    <w:abstractNumId w:val="12"/>
+    <w:abstractNumId w:val="14"/>
   </w:num>
   <w:num w:numId="9" w16cid:durableId="376859325">
     <w:abstractNumId w:val="0"/>
   </w:num>
   <w:num w:numId="10" w16cid:durableId="307830420">
-    <w:abstractNumId w:val="14"/>
+    <w:abstractNumId w:val="16"/>
   </w:num>
   <w:num w:numId="11" w16cid:durableId="1636639295">
     <w:abstractNumId w:val="1"/>
   </w:num>
   <w:num w:numId="12" w16cid:durableId="1685739162">
+    <w:abstractNumId w:val="3"/>
+  </w:num>
+  <w:num w:numId="13" w16cid:durableId="2037802303">
+    <w:abstractNumId w:val="15"/>
+  </w:num>
+  <w:num w:numId="14" w16cid:durableId="538858170">
+    <w:abstractNumId w:val="19"/>
+  </w:num>
+  <w:num w:numId="15" w16cid:durableId="1188369887">
+    <w:abstractNumId w:val="8"/>
+  </w:num>
+  <w:num w:numId="16" w16cid:durableId="1295067062">
+    <w:abstractNumId w:val="4"/>
+  </w:num>
+  <w:num w:numId="17" w16cid:durableId="52584763">
+    <w:abstractNumId w:val="13"/>
+  </w:num>
+  <w:num w:numId="18" w16cid:durableId="297733034">
+    <w:abstractNumId w:val="5"/>
+  </w:num>
+  <w:num w:numId="19" w16cid:durableId="178543893">
     <w:abstractNumId w:val="2"/>
   </w:num>
-  <w:num w:numId="13" w16cid:durableId="2037802303">
-    <w:abstractNumId w:val="13"/>
-  </w:num>
-  <w:num w:numId="14" w16cid:durableId="538858170">
-    <w:abstractNumId w:val="17"/>
-  </w:num>
-  <w:num w:numId="15" w16cid:durableId="1188369887">
-    <w:abstractNumId w:val="7"/>
-  </w:num>
-  <w:num w:numId="16" w16cid:durableId="1295067062">
-    <w:abstractNumId w:val="3"/>
-  </w:num>
-  <w:num w:numId="17" w16cid:durableId="52584763">
-    <w:abstractNumId w:val="11"/>
-  </w:num>
-  <w:num w:numId="18" w16cid:durableId="297733034">
-    <w:abstractNumId w:val="4"/>
+  <w:num w:numId="20" w16cid:durableId="876282170">
+    <w:abstractNumId w:val="9"/>
   </w:num>
 </w:numbering>
 </file>
@@ -10366,7 +12828,6 @@
   <w:style w:type="character" w:default="1" w:styleId="DefaultParagraphFont">
     <w:name w:val="Default Paragraph Font"/>
     <w:uiPriority w:val="1"/>
-    <w:semiHidden/>
     <w:unhideWhenUsed/>
   </w:style>
   <w:style w:type="table" w:default="1" w:styleId="TableNormal">

</xml_diff>